<commit_message>
End of 3rd sem
</commit_message>
<xml_diff>
--- a/3rd Sem/PSYCOLOGY/LectureForTerminal/Lecture 17.docx
+++ b/3rd Sem/PSYCOLOGY/LectureForTerminal/Lecture 17.docx
@@ -47,7 +47,7 @@
           <w:lang w:eastAsia="en-GB"/>
         </w:rPr>
         <w:pict>
-          <v:rect id="_x0000_i1026" style="width:0;height:1.5pt" o:hralign="center" o:hrstd="t" o:hr="t" fillcolor="#a0a0a0" stroked="f"/>
+          <v:rect id="_x0000_i1025" style="width:0;height:1.5pt" o:hralign="center" o:hrstd="t" o:hr="t" fillcolor="#a0a0a0" stroked="f"/>
         </w:pict>
       </w:r>
     </w:p>
@@ -807,7 +807,6 @@
           <w:szCs w:val="24"/>
           <w:lang w:eastAsia="en-GB"/>
         </w:rPr>
-        <w:lastRenderedPageBreak/>
         <w:t>People with high EI:</w:t>
       </w:r>
     </w:p>
@@ -832,6 +831,7 @@
           <w:szCs w:val="24"/>
           <w:lang w:eastAsia="en-GB"/>
         </w:rPr>
+        <w:lastRenderedPageBreak/>
         <w:t>Learn from problems</w:t>
       </w:r>
     </w:p>
@@ -945,7 +945,7 @@
           <w:lang w:eastAsia="en-GB"/>
         </w:rPr>
         <w:pict>
-          <v:rect id="_x0000_i1029" style="width:0;height:1.5pt" o:hralign="center" o:hrstd="t" o:hr="t" fillcolor="#a0a0a0" stroked="f"/>
+          <v:rect id="_x0000_i1026" style="width:0;height:1.5pt" o:hralign="center" o:hrstd="t" o:hr="t" fillcolor="#a0a0a0" stroked="f"/>
         </w:pict>
       </w:r>
     </w:p>
@@ -992,9 +992,643 @@
           <w:lang w:eastAsia="en-GB"/>
         </w:rPr>
         <w:pict>
-          <v:rect id="_x0000_i1030" style="width:0;height:1.5pt" o:hralign="center" o:hrstd="t" o:hr="t" fillcolor="#a0a0a0" stroked="f"/>
+          <v:rect id="_x0000_i1027" style="width:0;height:1.5pt" o:hralign="center" o:hrstd="t" o:hr="t" fillcolor="#a0a0a0" stroked="f"/>
         </w:pict>
       </w:r>
+    </w:p>
+    <w:p>
+      <w:pPr>
+        <w:spacing w:before="100" w:beforeAutospacing="1" w:after="100" w:afterAutospacing="1" w:line="240" w:lineRule="auto"/>
+        <w:rPr>
+          <w:rFonts w:ascii="Times New Roman" w:eastAsia="Times New Roman" w:hAnsi="Times New Roman" w:cs="Times New Roman"/>
+          <w:sz w:val="24"/>
+          <w:szCs w:val="24"/>
+          <w:lang w:eastAsia="en-GB"/>
+        </w:rPr>
+      </w:pPr>
+      <w:r>
+        <w:rPr>
+          <w:rFonts w:ascii="Times New Roman" w:eastAsia="Times New Roman" w:hAnsi="Times New Roman" w:cs="Times New Roman"/>
+          <w:b/>
+          <w:bCs/>
+          <w:sz w:val="24"/>
+          <w:szCs w:val="24"/>
+          <w:lang w:eastAsia="en-GB"/>
+        </w:rPr>
+        <w:t>A. Mental Ability Model (Salovey &amp; Mayer, 1990):</w:t>
+      </w:r>
+      <w:r>
+        <w:rPr>
+          <w:rFonts w:ascii="Times New Roman" w:eastAsia="Times New Roman" w:hAnsi="Times New Roman" w:cs="Times New Roman"/>
+          <w:sz w:val="24"/>
+          <w:szCs w:val="24"/>
+          <w:lang w:eastAsia="en-GB"/>
+        </w:rPr>
+        <w:br/>
+        <w:t>This model explains emotional intelligence as mental abilities to understand and use emotions step by step.</w:t>
+      </w:r>
+    </w:p>
+    <w:p>
+      <w:pPr>
+        <w:spacing w:before="100" w:beforeAutospacing="1" w:after="100" w:afterAutospacing="1" w:line="240" w:lineRule="auto"/>
+        <w:rPr>
+          <w:rFonts w:ascii="Times New Roman" w:eastAsia="Times New Roman" w:hAnsi="Times New Roman" w:cs="Times New Roman"/>
+          <w:sz w:val="24"/>
+          <w:szCs w:val="24"/>
+          <w:lang w:eastAsia="en-GB"/>
+        </w:rPr>
+      </w:pPr>
+      <w:r>
+        <w:rPr>
+          <w:rFonts w:ascii="Times New Roman" w:eastAsia="Times New Roman" w:hAnsi="Times New Roman" w:cs="Times New Roman"/>
+          <w:b/>
+          <w:bCs/>
+          <w:sz w:val="24"/>
+          <w:szCs w:val="24"/>
+          <w:lang w:eastAsia="en-GB"/>
+        </w:rPr>
+        <w:t>Perceiving Emotions:</w:t>
+      </w:r>
+      <w:r>
+        <w:rPr>
+          <w:rFonts w:ascii="Times New Roman" w:eastAsia="Times New Roman" w:hAnsi="Times New Roman" w:cs="Times New Roman"/>
+          <w:sz w:val="24"/>
+          <w:szCs w:val="24"/>
+          <w:lang w:eastAsia="en-GB"/>
+        </w:rPr>
+        <w:br/>
+        <w:t>It means correctly noticing emotions from facial expressions, body language, or tone of voice, for example knowing someone is sad without them saying it.</w:t>
+      </w:r>
+    </w:p>
+    <w:p>
+      <w:pPr>
+        <w:spacing w:before="100" w:beforeAutospacing="1" w:after="100" w:afterAutospacing="1" w:line="240" w:lineRule="auto"/>
+        <w:rPr>
+          <w:rFonts w:ascii="Times New Roman" w:eastAsia="Times New Roman" w:hAnsi="Times New Roman" w:cs="Times New Roman"/>
+          <w:sz w:val="24"/>
+          <w:szCs w:val="24"/>
+          <w:lang w:eastAsia="en-GB"/>
+        </w:rPr>
+      </w:pPr>
+      <w:r>
+        <w:rPr>
+          <w:rFonts w:ascii="Times New Roman" w:eastAsia="Times New Roman" w:hAnsi="Times New Roman" w:cs="Times New Roman"/>
+          <w:b/>
+          <w:bCs/>
+          <w:sz w:val="24"/>
+          <w:szCs w:val="24"/>
+          <w:lang w:eastAsia="en-GB"/>
+        </w:rPr>
+        <w:t>Reasoning with Emotions:</w:t>
+      </w:r>
+      <w:r>
+        <w:rPr>
+          <w:rFonts w:ascii="Times New Roman" w:eastAsia="Times New Roman" w:hAnsi="Times New Roman" w:cs="Times New Roman"/>
+          <w:sz w:val="24"/>
+          <w:szCs w:val="24"/>
+          <w:lang w:eastAsia="en-GB"/>
+        </w:rPr>
+        <w:br/>
+        <w:t>It means using emotions to guide attention and thinking, such as feeling worried before an exam and studying more seriously.</w:t>
+      </w:r>
+    </w:p>
+    <w:p>
+      <w:pPr>
+        <w:spacing w:before="100" w:beforeAutospacing="1" w:after="100" w:afterAutospacing="1" w:line="240" w:lineRule="auto"/>
+        <w:rPr>
+          <w:rFonts w:ascii="Times New Roman" w:eastAsia="Times New Roman" w:hAnsi="Times New Roman" w:cs="Times New Roman"/>
+          <w:sz w:val="24"/>
+          <w:szCs w:val="24"/>
+          <w:lang w:eastAsia="en-GB"/>
+        </w:rPr>
+      </w:pPr>
+      <w:r>
+        <w:rPr>
+          <w:rFonts w:ascii="Times New Roman" w:eastAsia="Times New Roman" w:hAnsi="Times New Roman" w:cs="Times New Roman"/>
+          <w:b/>
+          <w:bCs/>
+          <w:sz w:val="24"/>
+          <w:szCs w:val="24"/>
+          <w:lang w:eastAsia="en-GB"/>
+        </w:rPr>
+        <w:t>Understanding Emotions:</w:t>
+      </w:r>
+      <w:r>
+        <w:rPr>
+          <w:rFonts w:ascii="Times New Roman" w:eastAsia="Times New Roman" w:hAnsi="Times New Roman" w:cs="Times New Roman"/>
+          <w:sz w:val="24"/>
+          <w:szCs w:val="24"/>
+          <w:lang w:eastAsia="en-GB"/>
+        </w:rPr>
+        <w:br/>
+        <w:t>It means knowing why emotions happen and what they mean, for example understanding that a boss’s anger may be due to work pressure or personal stress.</w:t>
+      </w:r>
+    </w:p>
+    <w:p>
+      <w:pPr>
+        <w:spacing w:before="100" w:beforeAutospacing="1" w:after="100" w:afterAutospacing="1" w:line="240" w:lineRule="auto"/>
+        <w:rPr>
+          <w:rFonts w:ascii="Times New Roman" w:eastAsia="Times New Roman" w:hAnsi="Times New Roman" w:cs="Times New Roman"/>
+          <w:sz w:val="24"/>
+          <w:szCs w:val="24"/>
+          <w:lang w:eastAsia="en-GB"/>
+        </w:rPr>
+      </w:pPr>
+      <w:r>
+        <w:rPr>
+          <w:rFonts w:ascii="Times New Roman" w:eastAsia="Times New Roman" w:hAnsi="Times New Roman" w:cs="Times New Roman"/>
+          <w:b/>
+          <w:bCs/>
+          <w:sz w:val="24"/>
+          <w:szCs w:val="24"/>
+          <w:lang w:eastAsia="en-GB"/>
+        </w:rPr>
+        <w:t>Managing Emotions:</w:t>
+      </w:r>
+      <w:r>
+        <w:rPr>
+          <w:rFonts w:ascii="Times New Roman" w:eastAsia="Times New Roman" w:hAnsi="Times New Roman" w:cs="Times New Roman"/>
+          <w:sz w:val="24"/>
+          <w:szCs w:val="24"/>
+          <w:lang w:eastAsia="en-GB"/>
+        </w:rPr>
+        <w:br/>
+        <w:t>It means controlling your emotions and responding calmly while helping others, like staying calm during an argument instead of shouting.</w:t>
+      </w:r>
+    </w:p>
+    <w:p>
+      <w:pPr>
+        <w:spacing w:before="100" w:beforeAutospacing="1" w:after="100" w:afterAutospacing="1" w:line="240" w:lineRule="auto"/>
+        <w:rPr>
+          <w:rFonts w:ascii="Times New Roman" w:eastAsia="Times New Roman" w:hAnsi="Times New Roman" w:cs="Times New Roman"/>
+          <w:sz w:val="24"/>
+          <w:szCs w:val="24"/>
+          <w:lang w:eastAsia="en-GB"/>
+        </w:rPr>
+      </w:pPr>
+      <w:r>
+        <w:rPr>
+          <w:rFonts w:ascii="Times New Roman" w:eastAsia="Times New Roman" w:hAnsi="Times New Roman" w:cs="Times New Roman"/>
+          <w:b/>
+          <w:bCs/>
+          <w:sz w:val="24"/>
+          <w:szCs w:val="24"/>
+          <w:lang w:eastAsia="en-GB"/>
+        </w:rPr>
+        <w:t>Hierarchy of Abilities:</w:t>
+      </w:r>
+      <w:r>
+        <w:rPr>
+          <w:rFonts w:ascii="Times New Roman" w:eastAsia="Times New Roman" w:hAnsi="Times New Roman" w:cs="Times New Roman"/>
+          <w:sz w:val="24"/>
+          <w:szCs w:val="24"/>
+          <w:lang w:eastAsia="en-GB"/>
+        </w:rPr>
+        <w:br/>
+        <w:t>The skills move from basic (perceiving emotions) to advanced (managing emotions consciously).</w:t>
+      </w:r>
+    </w:p>
+    <w:p>
+      <w:pPr>
+        <w:spacing w:before="100" w:beforeAutospacing="1" w:after="100" w:afterAutospacing="1" w:line="240" w:lineRule="auto"/>
+        <w:rPr>
+          <w:rFonts w:ascii="Times New Roman" w:eastAsia="Times New Roman" w:hAnsi="Times New Roman" w:cs="Times New Roman"/>
+          <w:sz w:val="24"/>
+          <w:szCs w:val="24"/>
+          <w:lang w:eastAsia="en-GB"/>
+        </w:rPr>
+      </w:pPr>
+      <w:r>
+        <w:rPr>
+          <w:rFonts w:ascii="Times New Roman" w:eastAsia="Times New Roman" w:hAnsi="Times New Roman" w:cs="Times New Roman"/>
+          <w:b/>
+          <w:bCs/>
+          <w:sz w:val="24"/>
+          <w:szCs w:val="24"/>
+          <w:lang w:eastAsia="en-GB"/>
+        </w:rPr>
+        <w:t>Criticisms of the Model:</w:t>
+      </w:r>
+      <w:r>
+        <w:rPr>
+          <w:rFonts w:ascii="Times New Roman" w:eastAsia="Times New Roman" w:hAnsi="Times New Roman" w:cs="Times New Roman"/>
+          <w:sz w:val="24"/>
+          <w:szCs w:val="24"/>
+          <w:lang w:eastAsia="en-GB"/>
+        </w:rPr>
+        <w:br/>
+        <w:t>It focuses too much on thinking, ignores motivation and social skills, and does not fully explain emotional depth.</w:t>
+      </w:r>
+    </w:p>
+    <w:p>
+      <w:pPr>
+        <w:spacing w:after="0" w:line="240" w:lineRule="auto"/>
+        <w:rPr>
+          <w:rFonts w:ascii="Times New Roman" w:eastAsia="Times New Roman" w:hAnsi="Times New Roman" w:cs="Times New Roman"/>
+          <w:sz w:val="24"/>
+          <w:szCs w:val="24"/>
+          <w:lang w:eastAsia="en-GB"/>
+        </w:rPr>
+      </w:pPr>
+      <w:r>
+        <w:rPr>
+          <w:rFonts w:ascii="Times New Roman" w:eastAsia="Times New Roman" w:hAnsi="Times New Roman" w:cs="Times New Roman"/>
+          <w:sz w:val="24"/>
+          <w:szCs w:val="24"/>
+          <w:lang w:eastAsia="en-GB"/>
+        </w:rPr>
+        <w:pict>
+          <v:rect id="_x0000_i1070" style="width:0;height:1.5pt" o:hralign="center" o:hrstd="t" o:hr="t" fillcolor="#a0a0a0" stroked="f"/>
+        </w:pict>
+      </w:r>
+    </w:p>
+    <w:p>
+      <w:pPr>
+        <w:spacing w:before="100" w:beforeAutospacing="1" w:after="100" w:afterAutospacing="1" w:line="240" w:lineRule="auto"/>
+        <w:rPr>
+          <w:rFonts w:ascii="Times New Roman" w:eastAsia="Times New Roman" w:hAnsi="Times New Roman" w:cs="Times New Roman"/>
+          <w:sz w:val="24"/>
+          <w:szCs w:val="24"/>
+          <w:lang w:eastAsia="en-GB"/>
+        </w:rPr>
+      </w:pPr>
+      <w:r>
+        <w:rPr>
+          <w:rFonts w:ascii="Times New Roman" w:eastAsia="Times New Roman" w:hAnsi="Times New Roman" w:cs="Times New Roman"/>
+          <w:b/>
+          <w:bCs/>
+          <w:sz w:val="24"/>
+          <w:szCs w:val="24"/>
+          <w:lang w:eastAsia="en-GB"/>
+        </w:rPr>
+        <w:t>B. Bar-On Model of Emotional Intelligence:</w:t>
+      </w:r>
+      <w:r>
+        <w:rPr>
+          <w:rFonts w:ascii="Times New Roman" w:eastAsia="Times New Roman" w:hAnsi="Times New Roman" w:cs="Times New Roman"/>
+          <w:sz w:val="24"/>
+          <w:szCs w:val="24"/>
+          <w:lang w:eastAsia="en-GB"/>
+        </w:rPr>
+        <w:br/>
+        <w:t>This model defines emotional intelligence as a combination of emotional, social, and coping skills for everyday life.</w:t>
+      </w:r>
+    </w:p>
+    <w:p>
+      <w:pPr>
+        <w:spacing w:before="100" w:beforeAutospacing="1" w:after="100" w:afterAutospacing="1" w:line="240" w:lineRule="auto"/>
+        <w:rPr>
+          <w:rFonts w:ascii="Times New Roman" w:eastAsia="Times New Roman" w:hAnsi="Times New Roman" w:cs="Times New Roman"/>
+          <w:sz w:val="24"/>
+          <w:szCs w:val="24"/>
+          <w:lang w:eastAsia="en-GB"/>
+        </w:rPr>
+      </w:pPr>
+      <w:r>
+        <w:rPr>
+          <w:rFonts w:ascii="Times New Roman" w:eastAsia="Times New Roman" w:hAnsi="Times New Roman" w:cs="Times New Roman"/>
+          <w:b/>
+          <w:bCs/>
+          <w:sz w:val="24"/>
+          <w:szCs w:val="24"/>
+          <w:lang w:eastAsia="en-GB"/>
+        </w:rPr>
+        <w:lastRenderedPageBreak/>
+        <w:t>Intrapersonal Skills:</w:t>
+      </w:r>
+      <w:r>
+        <w:rPr>
+          <w:rFonts w:ascii="Times New Roman" w:eastAsia="Times New Roman" w:hAnsi="Times New Roman" w:cs="Times New Roman"/>
+          <w:sz w:val="24"/>
+          <w:szCs w:val="24"/>
+          <w:lang w:eastAsia="en-GB"/>
+        </w:rPr>
+        <w:br/>
+        <w:t>It means understanding yourself, including self-respect, emotional awareness, and confidence, such as knowing your strengths and speaking confidently.</w:t>
+      </w:r>
+    </w:p>
+    <w:p>
+      <w:pPr>
+        <w:spacing w:before="100" w:beforeAutospacing="1" w:after="100" w:afterAutospacing="1" w:line="240" w:lineRule="auto"/>
+        <w:rPr>
+          <w:rFonts w:ascii="Times New Roman" w:eastAsia="Times New Roman" w:hAnsi="Times New Roman" w:cs="Times New Roman"/>
+          <w:sz w:val="24"/>
+          <w:szCs w:val="24"/>
+          <w:lang w:eastAsia="en-GB"/>
+        </w:rPr>
+      </w:pPr>
+      <w:r>
+        <w:rPr>
+          <w:rFonts w:ascii="Times New Roman" w:eastAsia="Times New Roman" w:hAnsi="Times New Roman" w:cs="Times New Roman"/>
+          <w:b/>
+          <w:bCs/>
+          <w:sz w:val="24"/>
+          <w:szCs w:val="24"/>
+          <w:lang w:eastAsia="en-GB"/>
+        </w:rPr>
+        <w:t>Interpersonal Skills:</w:t>
+      </w:r>
+      <w:r>
+        <w:rPr>
+          <w:rFonts w:ascii="Times New Roman" w:eastAsia="Times New Roman" w:hAnsi="Times New Roman" w:cs="Times New Roman"/>
+          <w:sz w:val="24"/>
+          <w:szCs w:val="24"/>
+          <w:lang w:eastAsia="en-GB"/>
+        </w:rPr>
+        <w:br/>
+        <w:t>It means understanding others through empathy and relationships, for example supporting a friend who is upset.</w:t>
+      </w:r>
+    </w:p>
+    <w:p>
+      <w:pPr>
+        <w:spacing w:before="100" w:beforeAutospacing="1" w:after="100" w:afterAutospacing="1" w:line="240" w:lineRule="auto"/>
+        <w:rPr>
+          <w:rFonts w:ascii="Times New Roman" w:eastAsia="Times New Roman" w:hAnsi="Times New Roman" w:cs="Times New Roman"/>
+          <w:sz w:val="24"/>
+          <w:szCs w:val="24"/>
+          <w:lang w:eastAsia="en-GB"/>
+        </w:rPr>
+      </w:pPr>
+      <w:r>
+        <w:rPr>
+          <w:rFonts w:ascii="Times New Roman" w:eastAsia="Times New Roman" w:hAnsi="Times New Roman" w:cs="Times New Roman"/>
+          <w:b/>
+          <w:bCs/>
+          <w:sz w:val="24"/>
+          <w:szCs w:val="24"/>
+          <w:lang w:eastAsia="en-GB"/>
+        </w:rPr>
+        <w:t>Stress Management:</w:t>
+      </w:r>
+      <w:r>
+        <w:rPr>
+          <w:rFonts w:ascii="Times New Roman" w:eastAsia="Times New Roman" w:hAnsi="Times New Roman" w:cs="Times New Roman"/>
+          <w:sz w:val="24"/>
+          <w:szCs w:val="24"/>
+          <w:lang w:eastAsia="en-GB"/>
+        </w:rPr>
+        <w:br/>
+        <w:t>It means handling stress and controlling impulses, such as not reacting angrily when under pressure.</w:t>
+      </w:r>
+    </w:p>
+    <w:p>
+      <w:pPr>
+        <w:spacing w:before="100" w:beforeAutospacing="1" w:after="100" w:afterAutospacing="1" w:line="240" w:lineRule="auto"/>
+        <w:rPr>
+          <w:rFonts w:ascii="Times New Roman" w:eastAsia="Times New Roman" w:hAnsi="Times New Roman" w:cs="Times New Roman"/>
+          <w:sz w:val="24"/>
+          <w:szCs w:val="24"/>
+          <w:lang w:eastAsia="en-GB"/>
+        </w:rPr>
+      </w:pPr>
+      <w:r>
+        <w:rPr>
+          <w:rFonts w:ascii="Times New Roman" w:eastAsia="Times New Roman" w:hAnsi="Times New Roman" w:cs="Times New Roman"/>
+          <w:b/>
+          <w:bCs/>
+          <w:sz w:val="24"/>
+          <w:szCs w:val="24"/>
+          <w:lang w:eastAsia="en-GB"/>
+        </w:rPr>
+        <w:t>Adaptability:</w:t>
+      </w:r>
+      <w:r>
+        <w:rPr>
+          <w:rFonts w:ascii="Times New Roman" w:eastAsia="Times New Roman" w:hAnsi="Times New Roman" w:cs="Times New Roman"/>
+          <w:sz w:val="24"/>
+          <w:szCs w:val="24"/>
+          <w:lang w:eastAsia="en-GB"/>
+        </w:rPr>
+        <w:br/>
+        <w:t>It means being flexible and solving problems realistically, like changing plans when situations change.</w:t>
+      </w:r>
+    </w:p>
+    <w:p>
+      <w:pPr>
+        <w:spacing w:before="100" w:beforeAutospacing="1" w:after="100" w:afterAutospacing="1" w:line="240" w:lineRule="auto"/>
+        <w:rPr>
+          <w:rFonts w:ascii="Times New Roman" w:eastAsia="Times New Roman" w:hAnsi="Times New Roman" w:cs="Times New Roman"/>
+          <w:sz w:val="24"/>
+          <w:szCs w:val="24"/>
+          <w:lang w:eastAsia="en-GB"/>
+        </w:rPr>
+      </w:pPr>
+      <w:r>
+        <w:rPr>
+          <w:rFonts w:ascii="Times New Roman" w:eastAsia="Times New Roman" w:hAnsi="Times New Roman" w:cs="Times New Roman"/>
+          <w:b/>
+          <w:bCs/>
+          <w:sz w:val="24"/>
+          <w:szCs w:val="24"/>
+          <w:lang w:eastAsia="en-GB"/>
+        </w:rPr>
+        <w:t>General Mood:</w:t>
+      </w:r>
+      <w:r>
+        <w:rPr>
+          <w:rFonts w:ascii="Times New Roman" w:eastAsia="Times New Roman" w:hAnsi="Times New Roman" w:cs="Times New Roman"/>
+          <w:sz w:val="24"/>
+          <w:szCs w:val="24"/>
+          <w:lang w:eastAsia="en-GB"/>
+        </w:rPr>
+        <w:br/>
+        <w:t>It means maintaining happiness and optimism, such as staying hopeful during difficult times.</w:t>
+      </w:r>
+    </w:p>
+    <w:p>
+      <w:pPr>
+        <w:spacing w:after="0" w:line="240" w:lineRule="auto"/>
+        <w:rPr>
+          <w:rFonts w:ascii="Times New Roman" w:eastAsia="Times New Roman" w:hAnsi="Times New Roman" w:cs="Times New Roman"/>
+          <w:sz w:val="24"/>
+          <w:szCs w:val="24"/>
+          <w:lang w:eastAsia="en-GB"/>
+        </w:rPr>
+      </w:pPr>
+      <w:r>
+        <w:rPr>
+          <w:rFonts w:ascii="Times New Roman" w:eastAsia="Times New Roman" w:hAnsi="Times New Roman" w:cs="Times New Roman"/>
+          <w:sz w:val="24"/>
+          <w:szCs w:val="24"/>
+          <w:lang w:eastAsia="en-GB"/>
+        </w:rPr>
+        <w:pict>
+          <v:rect id="_x0000_i1071" style="width:0;height:1.5pt" o:hralign="center" o:hrstd="t" o:hr="t" fillcolor="#a0a0a0" stroked="f"/>
+        </w:pict>
+      </w:r>
+    </w:p>
+    <w:p>
+      <w:pPr>
+        <w:spacing w:before="100" w:beforeAutospacing="1" w:after="100" w:afterAutospacing="1" w:line="240" w:lineRule="auto"/>
+        <w:rPr>
+          <w:rFonts w:ascii="Times New Roman" w:eastAsia="Times New Roman" w:hAnsi="Times New Roman" w:cs="Times New Roman"/>
+          <w:sz w:val="24"/>
+          <w:szCs w:val="24"/>
+          <w:lang w:eastAsia="en-GB"/>
+        </w:rPr>
+      </w:pPr>
+      <w:r>
+        <w:rPr>
+          <w:rFonts w:ascii="Times New Roman" w:eastAsia="Times New Roman" w:hAnsi="Times New Roman" w:cs="Times New Roman"/>
+          <w:b/>
+          <w:bCs/>
+          <w:sz w:val="24"/>
+          <w:szCs w:val="24"/>
+          <w:lang w:eastAsia="en-GB"/>
+        </w:rPr>
+        <w:t>C. Goleman’s Model of Emotional Intelligence:</w:t>
+      </w:r>
+      <w:r>
+        <w:rPr>
+          <w:rFonts w:ascii="Times New Roman" w:eastAsia="Times New Roman" w:hAnsi="Times New Roman" w:cs="Times New Roman"/>
+          <w:sz w:val="24"/>
+          <w:szCs w:val="24"/>
+          <w:lang w:eastAsia="en-GB"/>
+        </w:rPr>
+        <w:br/>
+        <w:t>Goleman explains emotional intelligence through skills needed for personal and workplace success.</w:t>
+      </w:r>
+    </w:p>
+    <w:p>
+      <w:pPr>
+        <w:spacing w:before="100" w:beforeAutospacing="1" w:after="100" w:afterAutospacing="1" w:line="240" w:lineRule="auto"/>
+        <w:rPr>
+          <w:rFonts w:ascii="Times New Roman" w:eastAsia="Times New Roman" w:hAnsi="Times New Roman" w:cs="Times New Roman"/>
+          <w:sz w:val="24"/>
+          <w:szCs w:val="24"/>
+          <w:lang w:eastAsia="en-GB"/>
+        </w:rPr>
+      </w:pPr>
+      <w:r>
+        <w:rPr>
+          <w:rFonts w:ascii="Times New Roman" w:eastAsia="Times New Roman" w:hAnsi="Times New Roman" w:cs="Times New Roman"/>
+          <w:b/>
+          <w:bCs/>
+          <w:sz w:val="24"/>
+          <w:szCs w:val="24"/>
+          <w:lang w:eastAsia="en-GB"/>
+        </w:rPr>
+        <w:t>Self-Awareness:</w:t>
+      </w:r>
+      <w:r>
+        <w:rPr>
+          <w:rFonts w:ascii="Times New Roman" w:eastAsia="Times New Roman" w:hAnsi="Times New Roman" w:cs="Times New Roman"/>
+          <w:sz w:val="24"/>
+          <w:szCs w:val="24"/>
+          <w:lang w:eastAsia="en-GB"/>
+        </w:rPr>
+        <w:br/>
+        <w:t>It means knowing your emotions, strengths, and weaknesses, which builds confidence.</w:t>
+      </w:r>
+    </w:p>
+    <w:p>
+      <w:pPr>
+        <w:spacing w:before="100" w:beforeAutospacing="1" w:after="100" w:afterAutospacing="1" w:line="240" w:lineRule="auto"/>
+        <w:rPr>
+          <w:rFonts w:ascii="Times New Roman" w:eastAsia="Times New Roman" w:hAnsi="Times New Roman" w:cs="Times New Roman"/>
+          <w:sz w:val="24"/>
+          <w:szCs w:val="24"/>
+          <w:lang w:eastAsia="en-GB"/>
+        </w:rPr>
+      </w:pPr>
+      <w:r>
+        <w:rPr>
+          <w:rFonts w:ascii="Times New Roman" w:eastAsia="Times New Roman" w:hAnsi="Times New Roman" w:cs="Times New Roman"/>
+          <w:b/>
+          <w:bCs/>
+          <w:sz w:val="24"/>
+          <w:szCs w:val="24"/>
+          <w:lang w:eastAsia="en-GB"/>
+        </w:rPr>
+        <w:t>Social Awareness:</w:t>
+      </w:r>
+      <w:r>
+        <w:rPr>
+          <w:rFonts w:ascii="Times New Roman" w:eastAsia="Times New Roman" w:hAnsi="Times New Roman" w:cs="Times New Roman"/>
+          <w:sz w:val="24"/>
+          <w:szCs w:val="24"/>
+          <w:lang w:eastAsia="en-GB"/>
+        </w:rPr>
+        <w:br/>
+        <w:t>It means understanding others and the environment through empathy and awareness, like sensing team needs.</w:t>
+      </w:r>
+    </w:p>
+    <w:p>
+      <w:pPr>
+        <w:spacing w:before="100" w:beforeAutospacing="1" w:after="100" w:afterAutospacing="1" w:line="240" w:lineRule="auto"/>
+        <w:rPr>
+          <w:rFonts w:ascii="Times New Roman" w:eastAsia="Times New Roman" w:hAnsi="Times New Roman" w:cs="Times New Roman"/>
+          <w:sz w:val="24"/>
+          <w:szCs w:val="24"/>
+          <w:lang w:eastAsia="en-GB"/>
+        </w:rPr>
+      </w:pPr>
+      <w:r>
+        <w:rPr>
+          <w:rFonts w:ascii="Times New Roman" w:eastAsia="Times New Roman" w:hAnsi="Times New Roman" w:cs="Times New Roman"/>
+          <w:b/>
+          <w:bCs/>
+          <w:sz w:val="24"/>
+          <w:szCs w:val="24"/>
+          <w:lang w:eastAsia="en-GB"/>
+        </w:rPr>
+        <w:t>Self-Management:</w:t>
+      </w:r>
+      <w:r>
+        <w:rPr>
+          <w:rFonts w:ascii="Times New Roman" w:eastAsia="Times New Roman" w:hAnsi="Times New Roman" w:cs="Times New Roman"/>
+          <w:sz w:val="24"/>
+          <w:szCs w:val="24"/>
+          <w:lang w:eastAsia="en-GB"/>
+        </w:rPr>
+        <w:br/>
+        <w:t>It means controlling emotions and staying responsible and motivated, such as remaining calm and focused at work.</w:t>
+      </w:r>
+    </w:p>
+    <w:p>
+      <w:pPr>
+        <w:spacing w:before="100" w:beforeAutospacing="1" w:after="100" w:afterAutospacing="1" w:line="240" w:lineRule="auto"/>
+        <w:rPr>
+          <w:rFonts w:ascii="Times New Roman" w:eastAsia="Times New Roman" w:hAnsi="Times New Roman" w:cs="Times New Roman"/>
+          <w:sz w:val="24"/>
+          <w:szCs w:val="24"/>
+          <w:lang w:eastAsia="en-GB"/>
+        </w:rPr>
+      </w:pPr>
+      <w:r>
+        <w:rPr>
+          <w:rFonts w:ascii="Times New Roman" w:eastAsia="Times New Roman" w:hAnsi="Times New Roman" w:cs="Times New Roman"/>
+          <w:b/>
+          <w:bCs/>
+          <w:sz w:val="24"/>
+          <w:szCs w:val="24"/>
+          <w:lang w:eastAsia="en-GB"/>
+        </w:rPr>
+        <w:t>Social Skills:</w:t>
+      </w:r>
+      <w:r>
+        <w:rPr>
+          <w:rFonts w:ascii="Times New Roman" w:eastAsia="Times New Roman" w:hAnsi="Times New Roman" w:cs="Times New Roman"/>
+          <w:sz w:val="24"/>
+          <w:szCs w:val="24"/>
+          <w:lang w:eastAsia="en-GB"/>
+        </w:rPr>
+        <w:br/>
+        <w:t>It means managing relationships through communication, leadership, and teamwork, for example resolving conflicts peacefully.</w:t>
+      </w:r>
+    </w:p>
+    <w:p>
+      <w:pPr>
+        <w:spacing w:after="0" w:line="240" w:lineRule="auto"/>
+        <w:rPr>
+          <w:rFonts w:ascii="Times New Roman" w:eastAsia="Times New Roman" w:hAnsi="Times New Roman" w:cs="Times New Roman"/>
+          <w:sz w:val="24"/>
+          <w:szCs w:val="24"/>
+          <w:lang w:eastAsia="en-GB"/>
+        </w:rPr>
+      </w:pPr>
+      <w:bookmarkStart w:id="0" w:name="_GoBack"/>
+      <w:bookmarkEnd w:id="0"/>
     </w:p>
     <w:p>
       <w:pPr>
@@ -1018,10 +1652,470 @@
           <w:szCs w:val="36"/>
           <w:lang w:eastAsia="en-GB"/>
         </w:rPr>
-        <w:t>A. Mental Ability Model (</w:t>
-      </w:r>
-      <w:proofErr w:type="spellStart"/>
-      <w:r>
+        <w:t>3. Four Core Skills of Emotional Intelligence</w:t>
+      </w:r>
+    </w:p>
+    <w:p>
+      <w:pPr>
+        <w:spacing w:after="0" w:line="240" w:lineRule="auto"/>
+        <w:rPr>
+          <w:rFonts w:ascii="Times New Roman" w:eastAsia="Times New Roman" w:hAnsi="Times New Roman" w:cs="Times New Roman"/>
+          <w:sz w:val="24"/>
+          <w:szCs w:val="24"/>
+          <w:lang w:eastAsia="en-GB"/>
+        </w:rPr>
+      </w:pPr>
+      <w:r>
+        <w:rPr>
+          <w:rFonts w:ascii="Times New Roman" w:eastAsia="Times New Roman" w:hAnsi="Times New Roman" w:cs="Times New Roman"/>
+          <w:sz w:val="24"/>
+          <w:szCs w:val="24"/>
+          <w:lang w:eastAsia="en-GB"/>
+        </w:rPr>
+        <w:pict>
+          <v:rect id="_x0000_i1046" style="width:0;height:1.5pt" o:hralign="center" o:hrstd="t" o:hr="t" fillcolor="#a0a0a0" stroked="f"/>
+        </w:pict>
+      </w:r>
+    </w:p>
+    <w:p>
+      <w:pPr>
+        <w:spacing w:before="100" w:beforeAutospacing="1" w:after="100" w:afterAutospacing="1" w:line="240" w:lineRule="auto"/>
+        <w:outlineLvl w:val="2"/>
+        <w:rPr>
+          <w:rFonts w:ascii="Times New Roman" w:eastAsia="Times New Roman" w:hAnsi="Times New Roman" w:cs="Times New Roman"/>
+          <w:b/>
+          <w:bCs/>
+          <w:sz w:val="27"/>
+          <w:szCs w:val="27"/>
+          <w:lang w:eastAsia="en-GB"/>
+        </w:rPr>
+      </w:pPr>
+      <w:r>
+        <w:rPr>
+          <w:rFonts w:ascii="Times New Roman" w:eastAsia="Times New Roman" w:hAnsi="Times New Roman" w:cs="Times New Roman"/>
+          <w:b/>
+          <w:bCs/>
+          <w:sz w:val="27"/>
+          <w:szCs w:val="27"/>
+          <w:lang w:eastAsia="en-GB"/>
+        </w:rPr>
+        <w:t>A. Personal Competence</w:t>
+      </w:r>
+    </w:p>
+    <w:p>
+      <w:pPr>
+        <w:spacing w:before="100" w:beforeAutospacing="1" w:after="100" w:afterAutospacing="1" w:line="240" w:lineRule="auto"/>
+        <w:outlineLvl w:val="3"/>
+        <w:rPr>
+          <w:rFonts w:ascii="Times New Roman" w:eastAsia="Times New Roman" w:hAnsi="Times New Roman" w:cs="Times New Roman"/>
+          <w:b/>
+          <w:bCs/>
+          <w:sz w:val="24"/>
+          <w:szCs w:val="24"/>
+          <w:lang w:eastAsia="en-GB"/>
+        </w:rPr>
+      </w:pPr>
+      <w:r>
+        <w:rPr>
+          <w:rFonts w:ascii="Times New Roman" w:eastAsia="Times New Roman" w:hAnsi="Times New Roman" w:cs="Times New Roman"/>
+          <w:b/>
+          <w:bCs/>
+          <w:sz w:val="24"/>
+          <w:szCs w:val="24"/>
+          <w:lang w:eastAsia="en-GB"/>
+        </w:rPr>
+        <w:t>1. Self-Awareness</w:t>
+      </w:r>
+    </w:p>
+    <w:p>
+      <w:pPr>
+        <w:numPr>
+          <w:ilvl w:val="0"/>
+          <w:numId w:val="25"/>
+        </w:numPr>
+        <w:spacing w:before="100" w:beforeAutospacing="1" w:after="100" w:afterAutospacing="1" w:line="240" w:lineRule="auto"/>
+        <w:rPr>
+          <w:rFonts w:ascii="Times New Roman" w:eastAsia="Times New Roman" w:hAnsi="Times New Roman" w:cs="Times New Roman"/>
+          <w:sz w:val="24"/>
+          <w:szCs w:val="24"/>
+          <w:lang w:eastAsia="en-GB"/>
+        </w:rPr>
+      </w:pPr>
+      <w:r>
+        <w:rPr>
+          <w:rFonts w:ascii="Times New Roman" w:eastAsia="Times New Roman" w:hAnsi="Times New Roman" w:cs="Times New Roman"/>
+          <w:sz w:val="24"/>
+          <w:szCs w:val="24"/>
+          <w:lang w:eastAsia="en-GB"/>
+        </w:rPr>
+        <w:lastRenderedPageBreak/>
+        <w:t>Understanding emotions</w:t>
+      </w:r>
+    </w:p>
+    <w:p>
+      <w:pPr>
+        <w:numPr>
+          <w:ilvl w:val="0"/>
+          <w:numId w:val="25"/>
+        </w:numPr>
+        <w:spacing w:before="100" w:beforeAutospacing="1" w:after="100" w:afterAutospacing="1" w:line="240" w:lineRule="auto"/>
+        <w:rPr>
+          <w:rFonts w:ascii="Times New Roman" w:eastAsia="Times New Roman" w:hAnsi="Times New Roman" w:cs="Times New Roman"/>
+          <w:sz w:val="24"/>
+          <w:szCs w:val="24"/>
+          <w:lang w:eastAsia="en-GB"/>
+        </w:rPr>
+      </w:pPr>
+      <w:r>
+        <w:rPr>
+          <w:rFonts w:ascii="Times New Roman" w:eastAsia="Times New Roman" w:hAnsi="Times New Roman" w:cs="Times New Roman"/>
+          <w:sz w:val="24"/>
+          <w:szCs w:val="24"/>
+          <w:lang w:eastAsia="en-GB"/>
+        </w:rPr>
+        <w:t>Knowing emotional triggers</w:t>
+      </w:r>
+    </w:p>
+    <w:p>
+      <w:pPr>
+        <w:spacing w:before="100" w:beforeAutospacing="1" w:after="100" w:afterAutospacing="1" w:line="240" w:lineRule="auto"/>
+        <w:outlineLvl w:val="3"/>
+        <w:rPr>
+          <w:rFonts w:ascii="Times New Roman" w:eastAsia="Times New Roman" w:hAnsi="Times New Roman" w:cs="Times New Roman"/>
+          <w:b/>
+          <w:bCs/>
+          <w:sz w:val="24"/>
+          <w:szCs w:val="24"/>
+          <w:lang w:eastAsia="en-GB"/>
+        </w:rPr>
+      </w:pPr>
+      <w:r>
+        <w:rPr>
+          <w:rFonts w:ascii="Times New Roman" w:eastAsia="Times New Roman" w:hAnsi="Times New Roman" w:cs="Times New Roman"/>
+          <w:b/>
+          <w:bCs/>
+          <w:sz w:val="24"/>
+          <w:szCs w:val="24"/>
+          <w:lang w:eastAsia="en-GB"/>
+        </w:rPr>
+        <w:t>2. Self-Management</w:t>
+      </w:r>
+    </w:p>
+    <w:p>
+      <w:pPr>
+        <w:numPr>
+          <w:ilvl w:val="0"/>
+          <w:numId w:val="26"/>
+        </w:numPr>
+        <w:spacing w:before="100" w:beforeAutospacing="1" w:after="100" w:afterAutospacing="1" w:line="240" w:lineRule="auto"/>
+        <w:rPr>
+          <w:rFonts w:ascii="Times New Roman" w:eastAsia="Times New Roman" w:hAnsi="Times New Roman" w:cs="Times New Roman"/>
+          <w:sz w:val="24"/>
+          <w:szCs w:val="24"/>
+          <w:lang w:eastAsia="en-GB"/>
+        </w:rPr>
+      </w:pPr>
+      <w:r>
+        <w:rPr>
+          <w:rFonts w:ascii="Times New Roman" w:eastAsia="Times New Roman" w:hAnsi="Times New Roman" w:cs="Times New Roman"/>
+          <w:sz w:val="24"/>
+          <w:szCs w:val="24"/>
+          <w:lang w:eastAsia="en-GB"/>
+        </w:rPr>
+        <w:t>Controlling reactions</w:t>
+      </w:r>
+    </w:p>
+    <w:p>
+      <w:pPr>
+        <w:numPr>
+          <w:ilvl w:val="0"/>
+          <w:numId w:val="26"/>
+        </w:numPr>
+        <w:spacing w:before="100" w:beforeAutospacing="1" w:after="100" w:afterAutospacing="1" w:line="240" w:lineRule="auto"/>
+        <w:rPr>
+          <w:rFonts w:ascii="Times New Roman" w:eastAsia="Times New Roman" w:hAnsi="Times New Roman" w:cs="Times New Roman"/>
+          <w:sz w:val="24"/>
+          <w:szCs w:val="24"/>
+          <w:lang w:eastAsia="en-GB"/>
+        </w:rPr>
+      </w:pPr>
+      <w:r>
+        <w:rPr>
+          <w:rFonts w:ascii="Times New Roman" w:eastAsia="Times New Roman" w:hAnsi="Times New Roman" w:cs="Times New Roman"/>
+          <w:sz w:val="24"/>
+          <w:szCs w:val="24"/>
+          <w:lang w:eastAsia="en-GB"/>
+        </w:rPr>
+        <w:t>Managing stress</w:t>
+      </w:r>
+    </w:p>
+    <w:p>
+      <w:pPr>
+        <w:numPr>
+          <w:ilvl w:val="0"/>
+          <w:numId w:val="26"/>
+        </w:numPr>
+        <w:spacing w:before="100" w:beforeAutospacing="1" w:after="100" w:afterAutospacing="1" w:line="240" w:lineRule="auto"/>
+        <w:rPr>
+          <w:rFonts w:ascii="Times New Roman" w:eastAsia="Times New Roman" w:hAnsi="Times New Roman" w:cs="Times New Roman"/>
+          <w:sz w:val="24"/>
+          <w:szCs w:val="24"/>
+          <w:lang w:eastAsia="en-GB"/>
+        </w:rPr>
+      </w:pPr>
+      <w:r>
+        <w:rPr>
+          <w:rFonts w:ascii="Times New Roman" w:eastAsia="Times New Roman" w:hAnsi="Times New Roman" w:cs="Times New Roman"/>
+          <w:sz w:val="24"/>
+          <w:szCs w:val="24"/>
+          <w:lang w:eastAsia="en-GB"/>
+        </w:rPr>
+        <w:t>Staying calm</w:t>
+      </w:r>
+    </w:p>
+    <w:p>
+      <w:pPr>
+        <w:spacing w:after="0" w:line="240" w:lineRule="auto"/>
+        <w:rPr>
+          <w:rFonts w:ascii="Times New Roman" w:eastAsia="Times New Roman" w:hAnsi="Times New Roman" w:cs="Times New Roman"/>
+          <w:sz w:val="24"/>
+          <w:szCs w:val="24"/>
+          <w:lang w:eastAsia="en-GB"/>
+        </w:rPr>
+      </w:pPr>
+      <w:r>
+        <w:rPr>
+          <w:rFonts w:ascii="Times New Roman" w:eastAsia="Times New Roman" w:hAnsi="Times New Roman" w:cs="Times New Roman"/>
+          <w:sz w:val="24"/>
+          <w:szCs w:val="24"/>
+          <w:lang w:eastAsia="en-GB"/>
+        </w:rPr>
+        <w:pict>
+          <v:rect id="_x0000_i1047" style="width:0;height:1.5pt" o:hralign="center" o:hrstd="t" o:hr="t" fillcolor="#a0a0a0" stroked="f"/>
+        </w:pict>
+      </w:r>
+    </w:p>
+    <w:p>
+      <w:pPr>
+        <w:spacing w:before="100" w:beforeAutospacing="1" w:after="100" w:afterAutospacing="1" w:line="240" w:lineRule="auto"/>
+        <w:outlineLvl w:val="2"/>
+        <w:rPr>
+          <w:rFonts w:ascii="Times New Roman" w:eastAsia="Times New Roman" w:hAnsi="Times New Roman" w:cs="Times New Roman"/>
+          <w:b/>
+          <w:bCs/>
+          <w:sz w:val="27"/>
+          <w:szCs w:val="27"/>
+          <w:lang w:eastAsia="en-GB"/>
+        </w:rPr>
+      </w:pPr>
+      <w:r>
+        <w:rPr>
+          <w:rFonts w:ascii="Times New Roman" w:eastAsia="Times New Roman" w:hAnsi="Times New Roman" w:cs="Times New Roman"/>
+          <w:b/>
+          <w:bCs/>
+          <w:sz w:val="27"/>
+          <w:szCs w:val="27"/>
+          <w:lang w:eastAsia="en-GB"/>
+        </w:rPr>
+        <w:t>B. Social Competence</w:t>
+      </w:r>
+    </w:p>
+    <w:p>
+      <w:pPr>
+        <w:spacing w:before="100" w:beforeAutospacing="1" w:after="100" w:afterAutospacing="1" w:line="240" w:lineRule="auto"/>
+        <w:outlineLvl w:val="3"/>
+        <w:rPr>
+          <w:rFonts w:ascii="Times New Roman" w:eastAsia="Times New Roman" w:hAnsi="Times New Roman" w:cs="Times New Roman"/>
+          <w:b/>
+          <w:bCs/>
+          <w:sz w:val="24"/>
+          <w:szCs w:val="24"/>
+          <w:lang w:eastAsia="en-GB"/>
+        </w:rPr>
+      </w:pPr>
+      <w:r>
+        <w:rPr>
+          <w:rFonts w:ascii="Times New Roman" w:eastAsia="Times New Roman" w:hAnsi="Times New Roman" w:cs="Times New Roman"/>
+          <w:b/>
+          <w:bCs/>
+          <w:sz w:val="24"/>
+          <w:szCs w:val="24"/>
+          <w:lang w:eastAsia="en-GB"/>
+        </w:rPr>
+        <w:t>3. Social Awareness</w:t>
+      </w:r>
+    </w:p>
+    <w:p>
+      <w:pPr>
+        <w:numPr>
+          <w:ilvl w:val="0"/>
+          <w:numId w:val="27"/>
+        </w:numPr>
+        <w:spacing w:before="100" w:beforeAutospacing="1" w:after="100" w:afterAutospacing="1" w:line="240" w:lineRule="auto"/>
+        <w:rPr>
+          <w:rFonts w:ascii="Times New Roman" w:eastAsia="Times New Roman" w:hAnsi="Times New Roman" w:cs="Times New Roman"/>
+          <w:sz w:val="24"/>
+          <w:szCs w:val="24"/>
+          <w:lang w:eastAsia="en-GB"/>
+        </w:rPr>
+      </w:pPr>
+      <w:r>
+        <w:rPr>
+          <w:rFonts w:ascii="Times New Roman" w:eastAsia="Times New Roman" w:hAnsi="Times New Roman" w:cs="Times New Roman"/>
+          <w:sz w:val="24"/>
+          <w:szCs w:val="24"/>
+          <w:lang w:eastAsia="en-GB"/>
+        </w:rPr>
+        <w:t>Empathy</w:t>
+      </w:r>
+    </w:p>
+    <w:p>
+      <w:pPr>
+        <w:numPr>
+          <w:ilvl w:val="0"/>
+          <w:numId w:val="27"/>
+        </w:numPr>
+        <w:spacing w:before="100" w:beforeAutospacing="1" w:after="100" w:afterAutospacing="1" w:line="240" w:lineRule="auto"/>
+        <w:rPr>
+          <w:rFonts w:ascii="Times New Roman" w:eastAsia="Times New Roman" w:hAnsi="Times New Roman" w:cs="Times New Roman"/>
+          <w:sz w:val="24"/>
+          <w:szCs w:val="24"/>
+          <w:lang w:eastAsia="en-GB"/>
+        </w:rPr>
+      </w:pPr>
+      <w:r>
+        <w:rPr>
+          <w:rFonts w:ascii="Times New Roman" w:eastAsia="Times New Roman" w:hAnsi="Times New Roman" w:cs="Times New Roman"/>
+          <w:sz w:val="24"/>
+          <w:szCs w:val="24"/>
+          <w:lang w:eastAsia="en-GB"/>
+        </w:rPr>
+        <w:t>Reading social cues</w:t>
+      </w:r>
+    </w:p>
+    <w:p>
+      <w:pPr>
+        <w:spacing w:before="100" w:beforeAutospacing="1" w:after="100" w:afterAutospacing="1" w:line="240" w:lineRule="auto"/>
+        <w:outlineLvl w:val="3"/>
+        <w:rPr>
+          <w:rFonts w:ascii="Times New Roman" w:eastAsia="Times New Roman" w:hAnsi="Times New Roman" w:cs="Times New Roman"/>
+          <w:b/>
+          <w:bCs/>
+          <w:sz w:val="24"/>
+          <w:szCs w:val="24"/>
+          <w:lang w:eastAsia="en-GB"/>
+        </w:rPr>
+      </w:pPr>
+      <w:r>
+        <w:rPr>
+          <w:rFonts w:ascii="Times New Roman" w:eastAsia="Times New Roman" w:hAnsi="Times New Roman" w:cs="Times New Roman"/>
+          <w:b/>
+          <w:bCs/>
+          <w:sz w:val="24"/>
+          <w:szCs w:val="24"/>
+          <w:lang w:eastAsia="en-GB"/>
+        </w:rPr>
+        <w:t>4. Relationship Management</w:t>
+      </w:r>
+    </w:p>
+    <w:p>
+      <w:pPr>
+        <w:numPr>
+          <w:ilvl w:val="0"/>
+          <w:numId w:val="28"/>
+        </w:numPr>
+        <w:spacing w:before="100" w:beforeAutospacing="1" w:after="100" w:afterAutospacing="1" w:line="240" w:lineRule="auto"/>
+        <w:rPr>
+          <w:rFonts w:ascii="Times New Roman" w:eastAsia="Times New Roman" w:hAnsi="Times New Roman" w:cs="Times New Roman"/>
+          <w:sz w:val="24"/>
+          <w:szCs w:val="24"/>
+          <w:lang w:eastAsia="en-GB"/>
+        </w:rPr>
+      </w:pPr>
+      <w:r>
+        <w:rPr>
+          <w:rFonts w:ascii="Times New Roman" w:eastAsia="Times New Roman" w:hAnsi="Times New Roman" w:cs="Times New Roman"/>
+          <w:sz w:val="24"/>
+          <w:szCs w:val="24"/>
+          <w:lang w:eastAsia="en-GB"/>
+        </w:rPr>
+        <w:t>Conflict resolution</w:t>
+      </w:r>
+    </w:p>
+    <w:p>
+      <w:pPr>
+        <w:numPr>
+          <w:ilvl w:val="0"/>
+          <w:numId w:val="28"/>
+        </w:numPr>
+        <w:spacing w:before="100" w:beforeAutospacing="1" w:after="100" w:afterAutospacing="1" w:line="240" w:lineRule="auto"/>
+        <w:rPr>
+          <w:rFonts w:ascii="Times New Roman" w:eastAsia="Times New Roman" w:hAnsi="Times New Roman" w:cs="Times New Roman"/>
+          <w:sz w:val="24"/>
+          <w:szCs w:val="24"/>
+          <w:lang w:eastAsia="en-GB"/>
+        </w:rPr>
+      </w:pPr>
+      <w:r>
+        <w:rPr>
+          <w:rFonts w:ascii="Times New Roman" w:eastAsia="Times New Roman" w:hAnsi="Times New Roman" w:cs="Times New Roman"/>
+          <w:sz w:val="24"/>
+          <w:szCs w:val="24"/>
+          <w:lang w:eastAsia="en-GB"/>
+        </w:rPr>
+        <w:t>Teamwork</w:t>
+      </w:r>
+    </w:p>
+    <w:p>
+      <w:pPr>
+        <w:numPr>
+          <w:ilvl w:val="0"/>
+          <w:numId w:val="28"/>
+        </w:numPr>
+        <w:spacing w:before="100" w:beforeAutospacing="1" w:after="100" w:afterAutospacing="1" w:line="240" w:lineRule="auto"/>
+        <w:rPr>
+          <w:rFonts w:ascii="Times New Roman" w:eastAsia="Times New Roman" w:hAnsi="Times New Roman" w:cs="Times New Roman"/>
+          <w:sz w:val="24"/>
+          <w:szCs w:val="24"/>
+          <w:lang w:eastAsia="en-GB"/>
+        </w:rPr>
+      </w:pPr>
+      <w:r>
+        <w:rPr>
+          <w:rFonts w:ascii="Times New Roman" w:eastAsia="Times New Roman" w:hAnsi="Times New Roman" w:cs="Times New Roman"/>
+          <w:sz w:val="24"/>
+          <w:szCs w:val="24"/>
+          <w:lang w:eastAsia="en-GB"/>
+        </w:rPr>
+        <w:t>Influencing others positively</w:t>
+      </w:r>
+    </w:p>
+    <w:p>
+      <w:pPr>
+        <w:spacing w:after="0" w:line="240" w:lineRule="auto"/>
+        <w:rPr>
+          <w:rFonts w:ascii="Times New Roman" w:eastAsia="Times New Roman" w:hAnsi="Times New Roman" w:cs="Times New Roman"/>
+          <w:sz w:val="24"/>
+          <w:szCs w:val="24"/>
+          <w:lang w:eastAsia="en-GB"/>
+        </w:rPr>
+      </w:pPr>
+      <w:r>
+        <w:rPr>
+          <w:rFonts w:ascii="Times New Roman" w:eastAsia="Times New Roman" w:hAnsi="Times New Roman" w:cs="Times New Roman"/>
+          <w:sz w:val="24"/>
+          <w:szCs w:val="24"/>
+          <w:lang w:eastAsia="en-GB"/>
+        </w:rPr>
+        <w:pict>
+          <v:rect id="_x0000_i1048" style="width:0;height:1.5pt" o:hralign="center" o:hrstd="t" o:hr="t" fillcolor="#a0a0a0" stroked="f"/>
+        </w:pict>
+      </w:r>
+    </w:p>
+    <w:p>
+      <w:pPr>
+        <w:spacing w:before="100" w:beforeAutospacing="1" w:after="100" w:afterAutospacing="1" w:line="240" w:lineRule="auto"/>
+        <w:outlineLvl w:val="1"/>
         <w:rPr>
           <w:rFonts w:ascii="Times New Roman" w:eastAsia="Times New Roman" w:hAnsi="Times New Roman" w:cs="Times New Roman"/>
           <w:b/>
@@ -1030,9 +2124,7 @@
           <w:szCs w:val="36"/>
           <w:lang w:eastAsia="en-GB"/>
         </w:rPr>
-        <w:t>Salovey</w:t>
-      </w:r>
-      <w:proofErr w:type="spellEnd"/>
+      </w:pPr>
       <w:r>
         <w:rPr>
           <w:rFonts w:ascii="Times New Roman" w:eastAsia="Times New Roman" w:hAnsi="Times New Roman" w:cs="Times New Roman"/>
@@ -1042,3438 +2134,8 @@
           <w:szCs w:val="36"/>
           <w:lang w:eastAsia="en-GB"/>
         </w:rPr>
-        <w:t xml:space="preserve"> &amp; Mayer – 1990)</w:t>
-      </w:r>
-    </w:p>
-    <w:p>
-      <w:pPr>
-        <w:spacing w:before="100" w:beforeAutospacing="1" w:after="100" w:afterAutospacing="1" w:line="240" w:lineRule="auto"/>
-        <w:rPr>
-          <w:rFonts w:ascii="Times New Roman" w:eastAsia="Times New Roman" w:hAnsi="Times New Roman" w:cs="Times New Roman"/>
-          <w:sz w:val="24"/>
-          <w:szCs w:val="24"/>
-          <w:lang w:eastAsia="en-GB"/>
-        </w:rPr>
-      </w:pPr>
-      <w:r>
-        <w:rPr>
-          <w:rFonts w:ascii="Times New Roman" w:eastAsia="Times New Roman" w:hAnsi="Times New Roman" w:cs="Times New Roman"/>
-          <w:sz w:val="24"/>
-          <w:szCs w:val="24"/>
-          <w:lang w:eastAsia="en-GB"/>
-        </w:rPr>
-        <w:t xml:space="preserve">They proposed </w:t>
-      </w:r>
-      <w:r>
-        <w:rPr>
-          <w:rFonts w:ascii="Times New Roman" w:eastAsia="Times New Roman" w:hAnsi="Times New Roman" w:cs="Times New Roman"/>
-          <w:b/>
-          <w:bCs/>
-          <w:sz w:val="24"/>
-          <w:szCs w:val="24"/>
-          <w:lang w:eastAsia="en-GB"/>
-        </w:rPr>
-        <w:t>four abilities of emotional intelligence</w:t>
-      </w:r>
-      <w:r>
-        <w:rPr>
-          <w:rFonts w:ascii="Times New Roman" w:eastAsia="Times New Roman" w:hAnsi="Times New Roman" w:cs="Times New Roman"/>
-          <w:sz w:val="24"/>
-          <w:szCs w:val="24"/>
-          <w:lang w:eastAsia="en-GB"/>
-        </w:rPr>
-        <w:t>.</w:t>
-      </w:r>
-    </w:p>
-    <w:p>
-      <w:pPr>
-        <w:spacing w:after="0" w:line="240" w:lineRule="auto"/>
-        <w:rPr>
-          <w:rFonts w:ascii="Times New Roman" w:eastAsia="Times New Roman" w:hAnsi="Times New Roman" w:cs="Times New Roman"/>
-          <w:sz w:val="24"/>
-          <w:szCs w:val="24"/>
-          <w:lang w:eastAsia="en-GB"/>
-        </w:rPr>
-      </w:pPr>
-      <w:r>
-        <w:rPr>
-          <w:rFonts w:ascii="Times New Roman" w:eastAsia="Times New Roman" w:hAnsi="Times New Roman" w:cs="Times New Roman"/>
-          <w:sz w:val="24"/>
-          <w:szCs w:val="24"/>
-          <w:lang w:eastAsia="en-GB"/>
-        </w:rPr>
-        <w:pict>
-          <v:rect id="_x0000_i1031" style="width:0;height:1.5pt" o:hralign="center" o:hrstd="t" o:hr="t" fillcolor="#a0a0a0" stroked="f"/>
-        </w:pict>
-      </w:r>
-    </w:p>
-    <w:p>
-      <w:pPr>
-        <w:spacing w:before="100" w:beforeAutospacing="1" w:after="100" w:afterAutospacing="1" w:line="240" w:lineRule="auto"/>
-        <w:outlineLvl w:val="2"/>
-        <w:rPr>
-          <w:rFonts w:ascii="Times New Roman" w:eastAsia="Times New Roman" w:hAnsi="Times New Roman" w:cs="Times New Roman"/>
-          <w:b/>
-          <w:bCs/>
-          <w:sz w:val="27"/>
-          <w:szCs w:val="27"/>
-          <w:lang w:eastAsia="en-GB"/>
-        </w:rPr>
-      </w:pPr>
-      <w:r>
-        <w:rPr>
-          <w:rFonts w:ascii="Times New Roman" w:eastAsia="Times New Roman" w:hAnsi="Times New Roman" w:cs="Times New Roman"/>
-          <w:b/>
-          <w:bCs/>
-          <w:sz w:val="27"/>
-          <w:szCs w:val="27"/>
-          <w:lang w:eastAsia="en-GB"/>
-        </w:rPr>
-        <w:t>1. Perceiving Emotions</w:t>
-      </w:r>
-    </w:p>
-    <w:p>
-      <w:pPr>
-        <w:numPr>
-          <w:ilvl w:val="0"/>
-          <w:numId w:val="8"/>
-        </w:numPr>
-        <w:spacing w:before="100" w:beforeAutospacing="1" w:after="100" w:afterAutospacing="1" w:line="240" w:lineRule="auto"/>
-        <w:rPr>
-          <w:rFonts w:ascii="Times New Roman" w:eastAsia="Times New Roman" w:hAnsi="Times New Roman" w:cs="Times New Roman"/>
-          <w:sz w:val="24"/>
-          <w:szCs w:val="24"/>
-          <w:lang w:eastAsia="en-GB"/>
-        </w:rPr>
-      </w:pPr>
-      <w:r>
-        <w:rPr>
-          <w:rFonts w:ascii="Times New Roman" w:eastAsia="Times New Roman" w:hAnsi="Times New Roman" w:cs="Times New Roman"/>
-          <w:sz w:val="24"/>
-          <w:szCs w:val="24"/>
-          <w:lang w:eastAsia="en-GB"/>
-        </w:rPr>
-        <w:t xml:space="preserve">Ability to </w:t>
-      </w:r>
-      <w:r>
-        <w:rPr>
-          <w:rFonts w:ascii="Times New Roman" w:eastAsia="Times New Roman" w:hAnsi="Times New Roman" w:cs="Times New Roman"/>
-          <w:b/>
-          <w:bCs/>
-          <w:sz w:val="24"/>
-          <w:szCs w:val="24"/>
-          <w:lang w:eastAsia="en-GB"/>
-        </w:rPr>
-        <w:t>identify emotions correctly</w:t>
-      </w:r>
-    </w:p>
-    <w:p>
-      <w:pPr>
-        <w:numPr>
-          <w:ilvl w:val="0"/>
-          <w:numId w:val="8"/>
-        </w:numPr>
-        <w:spacing w:before="100" w:beforeAutospacing="1" w:after="100" w:afterAutospacing="1" w:line="240" w:lineRule="auto"/>
-        <w:rPr>
-          <w:rFonts w:ascii="Times New Roman" w:eastAsia="Times New Roman" w:hAnsi="Times New Roman" w:cs="Times New Roman"/>
-          <w:sz w:val="24"/>
-          <w:szCs w:val="24"/>
-          <w:lang w:eastAsia="en-GB"/>
-        </w:rPr>
-      </w:pPr>
-      <w:r>
-        <w:rPr>
-          <w:rFonts w:ascii="Times New Roman" w:eastAsia="Times New Roman" w:hAnsi="Times New Roman" w:cs="Times New Roman"/>
-          <w:sz w:val="24"/>
-          <w:szCs w:val="24"/>
-          <w:lang w:eastAsia="en-GB"/>
-        </w:rPr>
-        <w:t>From:</w:t>
-      </w:r>
-    </w:p>
-    <w:p>
-      <w:pPr>
-        <w:numPr>
-          <w:ilvl w:val="1"/>
-          <w:numId w:val="8"/>
-        </w:numPr>
-        <w:spacing w:before="100" w:beforeAutospacing="1" w:after="100" w:afterAutospacing="1" w:line="240" w:lineRule="auto"/>
-        <w:rPr>
-          <w:rFonts w:ascii="Times New Roman" w:eastAsia="Times New Roman" w:hAnsi="Times New Roman" w:cs="Times New Roman"/>
-          <w:sz w:val="24"/>
-          <w:szCs w:val="24"/>
-          <w:lang w:eastAsia="en-GB"/>
-        </w:rPr>
-      </w:pPr>
-      <w:r>
-        <w:rPr>
-          <w:rFonts w:ascii="Times New Roman" w:eastAsia="Times New Roman" w:hAnsi="Times New Roman" w:cs="Times New Roman"/>
-          <w:sz w:val="24"/>
-          <w:szCs w:val="24"/>
-          <w:lang w:eastAsia="en-GB"/>
-        </w:rPr>
-        <w:t>Facial expressions</w:t>
-      </w:r>
-    </w:p>
-    <w:p>
-      <w:pPr>
-        <w:numPr>
-          <w:ilvl w:val="1"/>
-          <w:numId w:val="8"/>
-        </w:numPr>
-        <w:spacing w:before="100" w:beforeAutospacing="1" w:after="100" w:afterAutospacing="1" w:line="240" w:lineRule="auto"/>
-        <w:rPr>
-          <w:rFonts w:ascii="Times New Roman" w:eastAsia="Times New Roman" w:hAnsi="Times New Roman" w:cs="Times New Roman"/>
-          <w:sz w:val="24"/>
-          <w:szCs w:val="24"/>
-          <w:lang w:eastAsia="en-GB"/>
-        </w:rPr>
-      </w:pPr>
-      <w:r>
-        <w:rPr>
-          <w:rFonts w:ascii="Times New Roman" w:eastAsia="Times New Roman" w:hAnsi="Times New Roman" w:cs="Times New Roman"/>
-          <w:sz w:val="24"/>
-          <w:szCs w:val="24"/>
-          <w:lang w:eastAsia="en-GB"/>
-        </w:rPr>
-        <w:t>Body language</w:t>
-      </w:r>
-    </w:p>
-    <w:p>
-      <w:pPr>
-        <w:numPr>
-          <w:ilvl w:val="1"/>
-          <w:numId w:val="8"/>
-        </w:numPr>
-        <w:spacing w:before="100" w:beforeAutospacing="1" w:after="100" w:afterAutospacing="1" w:line="240" w:lineRule="auto"/>
-        <w:rPr>
-          <w:rFonts w:ascii="Times New Roman" w:eastAsia="Times New Roman" w:hAnsi="Times New Roman" w:cs="Times New Roman"/>
-          <w:sz w:val="24"/>
-          <w:szCs w:val="24"/>
-          <w:lang w:eastAsia="en-GB"/>
-        </w:rPr>
-      </w:pPr>
-      <w:r>
-        <w:rPr>
-          <w:rFonts w:ascii="Times New Roman" w:eastAsia="Times New Roman" w:hAnsi="Times New Roman" w:cs="Times New Roman"/>
-          <w:sz w:val="24"/>
-          <w:szCs w:val="24"/>
-          <w:lang w:eastAsia="en-GB"/>
-        </w:rPr>
-        <w:t>Tone of voice</w:t>
-      </w:r>
-    </w:p>
-    <w:p>
-      <w:pPr>
-        <w:spacing w:before="100" w:beforeAutospacing="1" w:after="100" w:afterAutospacing="1" w:line="240" w:lineRule="auto"/>
-        <w:rPr>
-          <w:rFonts w:ascii="Times New Roman" w:eastAsia="Times New Roman" w:hAnsi="Times New Roman" w:cs="Times New Roman"/>
-          <w:sz w:val="24"/>
-          <w:szCs w:val="24"/>
-          <w:lang w:eastAsia="en-GB"/>
-        </w:rPr>
-      </w:pPr>
-      <w:r>
-        <w:rPr>
-          <w:rFonts w:ascii="Segoe UI Symbol" w:eastAsia="Times New Roman" w:hAnsi="Segoe UI Symbol" w:cs="Segoe UI Symbol"/>
-          <w:sz w:val="24"/>
-          <w:szCs w:val="24"/>
-          <w:lang w:eastAsia="en-GB"/>
-        </w:rPr>
-        <w:t>📌</w:t>
-      </w:r>
-      <w:r>
-        <w:rPr>
-          <w:rFonts w:ascii="Times New Roman" w:eastAsia="Times New Roman" w:hAnsi="Times New Roman" w:cs="Times New Roman"/>
-          <w:sz w:val="24"/>
-          <w:szCs w:val="24"/>
-          <w:lang w:eastAsia="en-GB"/>
-        </w:rPr>
-        <w:t xml:space="preserve"> Example:</w:t>
-      </w:r>
-      <w:r>
-        <w:rPr>
-          <w:rFonts w:ascii="Times New Roman" w:eastAsia="Times New Roman" w:hAnsi="Times New Roman" w:cs="Times New Roman"/>
-          <w:sz w:val="24"/>
-          <w:szCs w:val="24"/>
-          <w:lang w:eastAsia="en-GB"/>
-        </w:rPr>
-        <w:br/>
-        <w:t>Recognizing someone is sad even if they don’t say it.</w:t>
-      </w:r>
-    </w:p>
-    <w:p>
-      <w:pPr>
-        <w:spacing w:after="0" w:line="240" w:lineRule="auto"/>
-        <w:rPr>
-          <w:rFonts w:ascii="Times New Roman" w:eastAsia="Times New Roman" w:hAnsi="Times New Roman" w:cs="Times New Roman"/>
-          <w:sz w:val="24"/>
-          <w:szCs w:val="24"/>
-          <w:lang w:eastAsia="en-GB"/>
-        </w:rPr>
-      </w:pPr>
-      <w:r>
-        <w:rPr>
-          <w:rFonts w:ascii="Times New Roman" w:eastAsia="Times New Roman" w:hAnsi="Times New Roman" w:cs="Times New Roman"/>
-          <w:sz w:val="24"/>
-          <w:szCs w:val="24"/>
-          <w:lang w:eastAsia="en-GB"/>
-        </w:rPr>
-        <w:pict>
-          <v:rect id="_x0000_i1032" style="width:0;height:1.5pt" o:hralign="center" o:hrstd="t" o:hr="t" fillcolor="#a0a0a0" stroked="f"/>
-        </w:pict>
-      </w:r>
-    </w:p>
-    <w:p>
-      <w:pPr>
-        <w:spacing w:before="100" w:beforeAutospacing="1" w:after="100" w:afterAutospacing="1" w:line="240" w:lineRule="auto"/>
-        <w:outlineLvl w:val="2"/>
-        <w:rPr>
-          <w:rFonts w:ascii="Times New Roman" w:eastAsia="Times New Roman" w:hAnsi="Times New Roman" w:cs="Times New Roman"/>
-          <w:b/>
-          <w:bCs/>
-          <w:sz w:val="27"/>
-          <w:szCs w:val="27"/>
-          <w:lang w:eastAsia="en-GB"/>
-        </w:rPr>
-      </w:pPr>
-      <w:r>
-        <w:rPr>
-          <w:rFonts w:ascii="Times New Roman" w:eastAsia="Times New Roman" w:hAnsi="Times New Roman" w:cs="Times New Roman"/>
-          <w:b/>
-          <w:bCs/>
-          <w:sz w:val="27"/>
-          <w:szCs w:val="27"/>
-          <w:lang w:eastAsia="en-GB"/>
-        </w:rPr>
-        <w:t>2. Reasoning with Emotions</w:t>
-      </w:r>
-    </w:p>
-    <w:p>
-      <w:pPr>
-        <w:numPr>
-          <w:ilvl w:val="0"/>
-          <w:numId w:val="9"/>
-        </w:numPr>
-        <w:spacing w:before="100" w:beforeAutospacing="1" w:after="100" w:afterAutospacing="1" w:line="240" w:lineRule="auto"/>
-        <w:rPr>
-          <w:rFonts w:ascii="Times New Roman" w:eastAsia="Times New Roman" w:hAnsi="Times New Roman" w:cs="Times New Roman"/>
-          <w:sz w:val="24"/>
-          <w:szCs w:val="24"/>
-          <w:lang w:eastAsia="en-GB"/>
-        </w:rPr>
-      </w:pPr>
-      <w:r>
-        <w:rPr>
-          <w:rFonts w:ascii="Times New Roman" w:eastAsia="Times New Roman" w:hAnsi="Times New Roman" w:cs="Times New Roman"/>
-          <w:sz w:val="24"/>
-          <w:szCs w:val="24"/>
-          <w:lang w:eastAsia="en-GB"/>
-        </w:rPr>
-        <w:t>Using emotions to:</w:t>
-      </w:r>
-    </w:p>
-    <w:p>
-      <w:pPr>
-        <w:numPr>
-          <w:ilvl w:val="1"/>
-          <w:numId w:val="9"/>
-        </w:numPr>
-        <w:spacing w:before="100" w:beforeAutospacing="1" w:after="100" w:afterAutospacing="1" w:line="240" w:lineRule="auto"/>
-        <w:rPr>
-          <w:rFonts w:ascii="Times New Roman" w:eastAsia="Times New Roman" w:hAnsi="Times New Roman" w:cs="Times New Roman"/>
-          <w:sz w:val="24"/>
-          <w:szCs w:val="24"/>
-          <w:lang w:eastAsia="en-GB"/>
-        </w:rPr>
-      </w:pPr>
-      <w:r>
-        <w:rPr>
-          <w:rFonts w:ascii="Times New Roman" w:eastAsia="Times New Roman" w:hAnsi="Times New Roman" w:cs="Times New Roman"/>
-          <w:sz w:val="24"/>
-          <w:szCs w:val="24"/>
-          <w:lang w:eastAsia="en-GB"/>
-        </w:rPr>
-        <w:t>Focus attention</w:t>
-      </w:r>
-    </w:p>
-    <w:p>
-      <w:pPr>
-        <w:numPr>
-          <w:ilvl w:val="1"/>
-          <w:numId w:val="9"/>
-        </w:numPr>
-        <w:spacing w:before="100" w:beforeAutospacing="1" w:after="100" w:afterAutospacing="1" w:line="240" w:lineRule="auto"/>
-        <w:rPr>
-          <w:rFonts w:ascii="Times New Roman" w:eastAsia="Times New Roman" w:hAnsi="Times New Roman" w:cs="Times New Roman"/>
-          <w:sz w:val="24"/>
-          <w:szCs w:val="24"/>
-          <w:lang w:eastAsia="en-GB"/>
-        </w:rPr>
-      </w:pPr>
-      <w:r>
-        <w:rPr>
-          <w:rFonts w:ascii="Times New Roman" w:eastAsia="Times New Roman" w:hAnsi="Times New Roman" w:cs="Times New Roman"/>
-          <w:sz w:val="24"/>
-          <w:szCs w:val="24"/>
-          <w:lang w:eastAsia="en-GB"/>
-        </w:rPr>
-        <w:t>Improve thinking</w:t>
-      </w:r>
-    </w:p>
-    <w:p>
-      <w:pPr>
-        <w:numPr>
-          <w:ilvl w:val="0"/>
-          <w:numId w:val="9"/>
-        </w:numPr>
-        <w:spacing w:before="100" w:beforeAutospacing="1" w:after="100" w:afterAutospacing="1" w:line="240" w:lineRule="auto"/>
-        <w:rPr>
-          <w:rFonts w:ascii="Times New Roman" w:eastAsia="Times New Roman" w:hAnsi="Times New Roman" w:cs="Times New Roman"/>
-          <w:sz w:val="24"/>
-          <w:szCs w:val="24"/>
-          <w:lang w:eastAsia="en-GB"/>
-        </w:rPr>
-      </w:pPr>
-      <w:r>
-        <w:rPr>
-          <w:rFonts w:ascii="Times New Roman" w:eastAsia="Times New Roman" w:hAnsi="Times New Roman" w:cs="Times New Roman"/>
-          <w:sz w:val="24"/>
-          <w:szCs w:val="24"/>
-          <w:lang w:eastAsia="en-GB"/>
-        </w:rPr>
-        <w:t>Emotions guide what we care about.</w:t>
-      </w:r>
-    </w:p>
-    <w:p>
-      <w:pPr>
-        <w:spacing w:before="100" w:beforeAutospacing="1" w:after="100" w:afterAutospacing="1" w:line="240" w:lineRule="auto"/>
-        <w:rPr>
-          <w:rFonts w:ascii="Times New Roman" w:eastAsia="Times New Roman" w:hAnsi="Times New Roman" w:cs="Times New Roman"/>
-          <w:sz w:val="24"/>
-          <w:szCs w:val="24"/>
-          <w:lang w:eastAsia="en-GB"/>
-        </w:rPr>
-      </w:pPr>
-      <w:r>
-        <w:rPr>
-          <w:rFonts w:ascii="Segoe UI Symbol" w:eastAsia="Times New Roman" w:hAnsi="Segoe UI Symbol" w:cs="Segoe UI Symbol"/>
-          <w:sz w:val="24"/>
-          <w:szCs w:val="24"/>
-          <w:lang w:eastAsia="en-GB"/>
-        </w:rPr>
-        <w:t>📌</w:t>
-      </w:r>
-      <w:r>
-        <w:rPr>
-          <w:rFonts w:ascii="Times New Roman" w:eastAsia="Times New Roman" w:hAnsi="Times New Roman" w:cs="Times New Roman"/>
-          <w:sz w:val="24"/>
-          <w:szCs w:val="24"/>
-          <w:lang w:eastAsia="en-GB"/>
-        </w:rPr>
-        <w:t xml:space="preserve"> Example:</w:t>
-      </w:r>
-      <w:r>
-        <w:rPr>
-          <w:rFonts w:ascii="Times New Roman" w:eastAsia="Times New Roman" w:hAnsi="Times New Roman" w:cs="Times New Roman"/>
-          <w:sz w:val="24"/>
-          <w:szCs w:val="24"/>
-          <w:lang w:eastAsia="en-GB"/>
-        </w:rPr>
-        <w:br/>
-        <w:t>Feeling worried before an exam helps you study more seriously.</w:t>
-      </w:r>
-    </w:p>
-    <w:p>
-      <w:pPr>
-        <w:spacing w:after="0" w:line="240" w:lineRule="auto"/>
-        <w:rPr>
-          <w:rFonts w:ascii="Times New Roman" w:eastAsia="Times New Roman" w:hAnsi="Times New Roman" w:cs="Times New Roman"/>
-          <w:sz w:val="24"/>
-          <w:szCs w:val="24"/>
-          <w:lang w:eastAsia="en-GB"/>
-        </w:rPr>
-      </w:pPr>
-      <w:r>
-        <w:rPr>
-          <w:rFonts w:ascii="Times New Roman" w:eastAsia="Times New Roman" w:hAnsi="Times New Roman" w:cs="Times New Roman"/>
-          <w:sz w:val="24"/>
-          <w:szCs w:val="24"/>
-          <w:lang w:eastAsia="en-GB"/>
-        </w:rPr>
-        <w:pict>
-          <v:rect id="_x0000_i1033" style="width:0;height:1.5pt" o:hralign="center" o:hrstd="t" o:hr="t" fillcolor="#a0a0a0" stroked="f"/>
-        </w:pict>
-      </w:r>
-    </w:p>
-    <w:p>
-      <w:pPr>
-        <w:spacing w:before="100" w:beforeAutospacing="1" w:after="100" w:afterAutospacing="1" w:line="240" w:lineRule="auto"/>
-        <w:outlineLvl w:val="2"/>
-        <w:rPr>
-          <w:rFonts w:ascii="Times New Roman" w:eastAsia="Times New Roman" w:hAnsi="Times New Roman" w:cs="Times New Roman"/>
-          <w:b/>
-          <w:bCs/>
-          <w:sz w:val="27"/>
-          <w:szCs w:val="27"/>
-          <w:lang w:eastAsia="en-GB"/>
-        </w:rPr>
-      </w:pPr>
-      <w:r>
-        <w:rPr>
-          <w:rFonts w:ascii="Times New Roman" w:eastAsia="Times New Roman" w:hAnsi="Times New Roman" w:cs="Times New Roman"/>
-          <w:b/>
-          <w:bCs/>
-          <w:sz w:val="27"/>
-          <w:szCs w:val="27"/>
-          <w:lang w:eastAsia="en-GB"/>
-        </w:rPr>
-        <w:t>3. Understanding Emotions</w:t>
-      </w:r>
-    </w:p>
-    <w:p>
-      <w:pPr>
-        <w:numPr>
-          <w:ilvl w:val="0"/>
-          <w:numId w:val="10"/>
-        </w:numPr>
-        <w:spacing w:before="100" w:beforeAutospacing="1" w:after="100" w:afterAutospacing="1" w:line="240" w:lineRule="auto"/>
-        <w:rPr>
-          <w:rFonts w:ascii="Times New Roman" w:eastAsia="Times New Roman" w:hAnsi="Times New Roman" w:cs="Times New Roman"/>
-          <w:sz w:val="24"/>
-          <w:szCs w:val="24"/>
-          <w:lang w:eastAsia="en-GB"/>
-        </w:rPr>
-      </w:pPr>
-      <w:r>
-        <w:rPr>
-          <w:rFonts w:ascii="Times New Roman" w:eastAsia="Times New Roman" w:hAnsi="Times New Roman" w:cs="Times New Roman"/>
-          <w:sz w:val="24"/>
-          <w:szCs w:val="24"/>
-          <w:lang w:eastAsia="en-GB"/>
-        </w:rPr>
-        <w:lastRenderedPageBreak/>
-        <w:t xml:space="preserve">Knowing </w:t>
-      </w:r>
-      <w:r>
-        <w:rPr>
-          <w:rFonts w:ascii="Times New Roman" w:eastAsia="Times New Roman" w:hAnsi="Times New Roman" w:cs="Times New Roman"/>
-          <w:b/>
-          <w:bCs/>
-          <w:sz w:val="24"/>
-          <w:szCs w:val="24"/>
-          <w:lang w:eastAsia="en-GB"/>
-        </w:rPr>
-        <w:t>why emotions occur</w:t>
-      </w:r>
-    </w:p>
-    <w:p>
-      <w:pPr>
-        <w:numPr>
-          <w:ilvl w:val="0"/>
-          <w:numId w:val="10"/>
-        </w:numPr>
-        <w:spacing w:before="100" w:beforeAutospacing="1" w:after="100" w:afterAutospacing="1" w:line="240" w:lineRule="auto"/>
-        <w:rPr>
-          <w:rFonts w:ascii="Times New Roman" w:eastAsia="Times New Roman" w:hAnsi="Times New Roman" w:cs="Times New Roman"/>
-          <w:sz w:val="24"/>
-          <w:szCs w:val="24"/>
-          <w:lang w:eastAsia="en-GB"/>
-        </w:rPr>
-      </w:pPr>
-      <w:r>
-        <w:rPr>
-          <w:rFonts w:ascii="Times New Roman" w:eastAsia="Times New Roman" w:hAnsi="Times New Roman" w:cs="Times New Roman"/>
-          <w:sz w:val="24"/>
-          <w:szCs w:val="24"/>
-          <w:lang w:eastAsia="en-GB"/>
-        </w:rPr>
-        <w:t xml:space="preserve">Knowing what emotions </w:t>
-      </w:r>
-      <w:r>
-        <w:rPr>
-          <w:rFonts w:ascii="Times New Roman" w:eastAsia="Times New Roman" w:hAnsi="Times New Roman" w:cs="Times New Roman"/>
-          <w:b/>
-          <w:bCs/>
-          <w:sz w:val="24"/>
-          <w:szCs w:val="24"/>
-          <w:lang w:eastAsia="en-GB"/>
-        </w:rPr>
-        <w:t>mean</w:t>
-      </w:r>
-    </w:p>
-    <w:p>
-      <w:pPr>
-        <w:spacing w:before="100" w:beforeAutospacing="1" w:after="100" w:afterAutospacing="1" w:line="240" w:lineRule="auto"/>
-        <w:rPr>
-          <w:rFonts w:ascii="Times New Roman" w:eastAsia="Times New Roman" w:hAnsi="Times New Roman" w:cs="Times New Roman"/>
-          <w:sz w:val="24"/>
-          <w:szCs w:val="24"/>
-          <w:lang w:eastAsia="en-GB"/>
-        </w:rPr>
-      </w:pPr>
-      <w:r>
-        <w:rPr>
-          <w:rFonts w:ascii="Segoe UI Symbol" w:eastAsia="Times New Roman" w:hAnsi="Segoe UI Symbol" w:cs="Segoe UI Symbol"/>
-          <w:sz w:val="24"/>
-          <w:szCs w:val="24"/>
-          <w:lang w:eastAsia="en-GB"/>
-        </w:rPr>
-        <w:t>📌</w:t>
-      </w:r>
-      <w:r>
-        <w:rPr>
-          <w:rFonts w:ascii="Times New Roman" w:eastAsia="Times New Roman" w:hAnsi="Times New Roman" w:cs="Times New Roman"/>
-          <w:sz w:val="24"/>
-          <w:szCs w:val="24"/>
-          <w:lang w:eastAsia="en-GB"/>
-        </w:rPr>
-        <w:t xml:space="preserve"> Example:</w:t>
-      </w:r>
-      <w:r>
-        <w:rPr>
-          <w:rFonts w:ascii="Times New Roman" w:eastAsia="Times New Roman" w:hAnsi="Times New Roman" w:cs="Times New Roman"/>
-          <w:sz w:val="24"/>
-          <w:szCs w:val="24"/>
-          <w:lang w:eastAsia="en-GB"/>
-        </w:rPr>
-        <w:br/>
-        <w:t>If your boss is angry:</w:t>
-      </w:r>
-    </w:p>
-    <w:p>
-      <w:pPr>
-        <w:numPr>
-          <w:ilvl w:val="0"/>
-          <w:numId w:val="11"/>
-        </w:numPr>
-        <w:spacing w:before="100" w:beforeAutospacing="1" w:after="100" w:afterAutospacing="1" w:line="240" w:lineRule="auto"/>
-        <w:rPr>
-          <w:rFonts w:ascii="Times New Roman" w:eastAsia="Times New Roman" w:hAnsi="Times New Roman" w:cs="Times New Roman"/>
-          <w:sz w:val="24"/>
-          <w:szCs w:val="24"/>
-          <w:lang w:eastAsia="en-GB"/>
-        </w:rPr>
-      </w:pPr>
-      <w:r>
-        <w:rPr>
-          <w:rFonts w:ascii="Times New Roman" w:eastAsia="Times New Roman" w:hAnsi="Times New Roman" w:cs="Times New Roman"/>
-          <w:sz w:val="24"/>
-          <w:szCs w:val="24"/>
-          <w:lang w:eastAsia="en-GB"/>
-        </w:rPr>
-        <w:t>It could be work dissatisfaction</w:t>
-      </w:r>
-    </w:p>
-    <w:p>
-      <w:pPr>
-        <w:numPr>
-          <w:ilvl w:val="0"/>
-          <w:numId w:val="11"/>
-        </w:numPr>
-        <w:spacing w:before="100" w:beforeAutospacing="1" w:after="100" w:afterAutospacing="1" w:line="240" w:lineRule="auto"/>
-        <w:rPr>
-          <w:rFonts w:ascii="Times New Roman" w:eastAsia="Times New Roman" w:hAnsi="Times New Roman" w:cs="Times New Roman"/>
-          <w:sz w:val="24"/>
-          <w:szCs w:val="24"/>
-          <w:lang w:eastAsia="en-GB"/>
-        </w:rPr>
-      </w:pPr>
-      <w:r>
-        <w:rPr>
-          <w:rFonts w:ascii="Times New Roman" w:eastAsia="Times New Roman" w:hAnsi="Times New Roman" w:cs="Times New Roman"/>
-          <w:sz w:val="24"/>
-          <w:szCs w:val="24"/>
-          <w:lang w:eastAsia="en-GB"/>
-        </w:rPr>
-        <w:t>OR personal stress (traffic, family issues)</w:t>
-      </w:r>
-    </w:p>
-    <w:p>
-      <w:pPr>
-        <w:spacing w:after="0" w:line="240" w:lineRule="auto"/>
-        <w:rPr>
-          <w:rFonts w:ascii="Times New Roman" w:eastAsia="Times New Roman" w:hAnsi="Times New Roman" w:cs="Times New Roman"/>
-          <w:sz w:val="24"/>
-          <w:szCs w:val="24"/>
-          <w:lang w:eastAsia="en-GB"/>
-        </w:rPr>
-      </w:pPr>
-      <w:r>
-        <w:rPr>
-          <w:rFonts w:ascii="Times New Roman" w:eastAsia="Times New Roman" w:hAnsi="Times New Roman" w:cs="Times New Roman"/>
-          <w:sz w:val="24"/>
-          <w:szCs w:val="24"/>
-          <w:lang w:eastAsia="en-GB"/>
-        </w:rPr>
-        <w:pict>
-          <v:rect id="_x0000_i1034" style="width:0;height:1.5pt" o:hralign="center" o:hrstd="t" o:hr="t" fillcolor="#a0a0a0" stroked="f"/>
-        </w:pict>
-      </w:r>
-    </w:p>
-    <w:p>
-      <w:pPr>
-        <w:spacing w:before="100" w:beforeAutospacing="1" w:after="100" w:afterAutospacing="1" w:line="240" w:lineRule="auto"/>
-        <w:outlineLvl w:val="2"/>
-        <w:rPr>
-          <w:rFonts w:ascii="Times New Roman" w:eastAsia="Times New Roman" w:hAnsi="Times New Roman" w:cs="Times New Roman"/>
-          <w:b/>
-          <w:bCs/>
-          <w:sz w:val="27"/>
-          <w:szCs w:val="27"/>
-          <w:lang w:eastAsia="en-GB"/>
-        </w:rPr>
-      </w:pPr>
-      <w:r>
-        <w:rPr>
-          <w:rFonts w:ascii="Times New Roman" w:eastAsia="Times New Roman" w:hAnsi="Times New Roman" w:cs="Times New Roman"/>
-          <w:b/>
-          <w:bCs/>
-          <w:sz w:val="27"/>
-          <w:szCs w:val="27"/>
-          <w:lang w:eastAsia="en-GB"/>
-        </w:rPr>
-        <w:t>4. Managing Emotions</w:t>
-      </w:r>
-    </w:p>
-    <w:p>
-      <w:pPr>
-        <w:numPr>
-          <w:ilvl w:val="0"/>
-          <w:numId w:val="12"/>
-        </w:numPr>
-        <w:spacing w:before="100" w:beforeAutospacing="1" w:after="100" w:afterAutospacing="1" w:line="240" w:lineRule="auto"/>
-        <w:rPr>
-          <w:rFonts w:ascii="Times New Roman" w:eastAsia="Times New Roman" w:hAnsi="Times New Roman" w:cs="Times New Roman"/>
-          <w:sz w:val="24"/>
-          <w:szCs w:val="24"/>
-          <w:lang w:eastAsia="en-GB"/>
-        </w:rPr>
-      </w:pPr>
-      <w:r>
-        <w:rPr>
-          <w:rFonts w:ascii="Times New Roman" w:eastAsia="Times New Roman" w:hAnsi="Times New Roman" w:cs="Times New Roman"/>
-          <w:sz w:val="24"/>
-          <w:szCs w:val="24"/>
-          <w:lang w:eastAsia="en-GB"/>
-        </w:rPr>
-        <w:t>Controlling your emotions</w:t>
-      </w:r>
-    </w:p>
-    <w:p>
-      <w:pPr>
-        <w:numPr>
-          <w:ilvl w:val="0"/>
-          <w:numId w:val="12"/>
-        </w:numPr>
-        <w:spacing w:before="100" w:beforeAutospacing="1" w:after="100" w:afterAutospacing="1" w:line="240" w:lineRule="auto"/>
-        <w:rPr>
-          <w:rFonts w:ascii="Times New Roman" w:eastAsia="Times New Roman" w:hAnsi="Times New Roman" w:cs="Times New Roman"/>
-          <w:sz w:val="24"/>
-          <w:szCs w:val="24"/>
-          <w:lang w:eastAsia="en-GB"/>
-        </w:rPr>
-      </w:pPr>
-      <w:r>
-        <w:rPr>
-          <w:rFonts w:ascii="Times New Roman" w:eastAsia="Times New Roman" w:hAnsi="Times New Roman" w:cs="Times New Roman"/>
-          <w:sz w:val="24"/>
-          <w:szCs w:val="24"/>
-          <w:lang w:eastAsia="en-GB"/>
-        </w:rPr>
-        <w:t>Responding appropriately</w:t>
-      </w:r>
-    </w:p>
-    <w:p>
-      <w:pPr>
-        <w:numPr>
-          <w:ilvl w:val="0"/>
-          <w:numId w:val="12"/>
-        </w:numPr>
-        <w:spacing w:before="100" w:beforeAutospacing="1" w:after="100" w:afterAutospacing="1" w:line="240" w:lineRule="auto"/>
-        <w:rPr>
-          <w:rFonts w:ascii="Times New Roman" w:eastAsia="Times New Roman" w:hAnsi="Times New Roman" w:cs="Times New Roman"/>
-          <w:sz w:val="24"/>
-          <w:szCs w:val="24"/>
-          <w:lang w:eastAsia="en-GB"/>
-        </w:rPr>
-      </w:pPr>
-      <w:r>
-        <w:rPr>
-          <w:rFonts w:ascii="Times New Roman" w:eastAsia="Times New Roman" w:hAnsi="Times New Roman" w:cs="Times New Roman"/>
-          <w:sz w:val="24"/>
-          <w:szCs w:val="24"/>
-          <w:lang w:eastAsia="en-GB"/>
-        </w:rPr>
-        <w:t>Helping others manage emotions</w:t>
-      </w:r>
-    </w:p>
-    <w:p>
-      <w:pPr>
-        <w:spacing w:before="100" w:beforeAutospacing="1" w:after="100" w:afterAutospacing="1" w:line="240" w:lineRule="auto"/>
-        <w:rPr>
-          <w:rFonts w:ascii="Times New Roman" w:eastAsia="Times New Roman" w:hAnsi="Times New Roman" w:cs="Times New Roman"/>
-          <w:sz w:val="24"/>
-          <w:szCs w:val="24"/>
-          <w:lang w:eastAsia="en-GB"/>
-        </w:rPr>
-      </w:pPr>
-      <w:r>
-        <w:rPr>
-          <w:rFonts w:ascii="Segoe UI Symbol" w:eastAsia="Times New Roman" w:hAnsi="Segoe UI Symbol" w:cs="Segoe UI Symbol"/>
-          <w:sz w:val="24"/>
-          <w:szCs w:val="24"/>
-          <w:lang w:eastAsia="en-GB"/>
-        </w:rPr>
-        <w:t>📌</w:t>
-      </w:r>
-      <w:r>
-        <w:rPr>
-          <w:rFonts w:ascii="Times New Roman" w:eastAsia="Times New Roman" w:hAnsi="Times New Roman" w:cs="Times New Roman"/>
-          <w:sz w:val="24"/>
-          <w:szCs w:val="24"/>
-          <w:lang w:eastAsia="en-GB"/>
-        </w:rPr>
-        <w:t xml:space="preserve"> Example:</w:t>
-      </w:r>
-      <w:r>
-        <w:rPr>
-          <w:rFonts w:ascii="Times New Roman" w:eastAsia="Times New Roman" w:hAnsi="Times New Roman" w:cs="Times New Roman"/>
-          <w:sz w:val="24"/>
-          <w:szCs w:val="24"/>
-          <w:lang w:eastAsia="en-GB"/>
-        </w:rPr>
-        <w:br/>
-        <w:t>Staying calm during an argument instead of shouting.</w:t>
-      </w:r>
-    </w:p>
-    <w:p>
-      <w:pPr>
-        <w:spacing w:after="0" w:line="240" w:lineRule="auto"/>
-        <w:rPr>
-          <w:rFonts w:ascii="Times New Roman" w:eastAsia="Times New Roman" w:hAnsi="Times New Roman" w:cs="Times New Roman"/>
-          <w:sz w:val="24"/>
-          <w:szCs w:val="24"/>
-          <w:lang w:eastAsia="en-GB"/>
-        </w:rPr>
-      </w:pPr>
-      <w:r>
-        <w:rPr>
-          <w:rFonts w:ascii="Times New Roman" w:eastAsia="Times New Roman" w:hAnsi="Times New Roman" w:cs="Times New Roman"/>
-          <w:sz w:val="24"/>
-          <w:szCs w:val="24"/>
-          <w:lang w:eastAsia="en-GB"/>
-        </w:rPr>
-        <w:pict>
-          <v:rect id="_x0000_i1035" style="width:0;height:1.5pt" o:hralign="center" o:hrstd="t" o:hr="t" fillcolor="#a0a0a0" stroked="f"/>
-        </w:pict>
-      </w:r>
-    </w:p>
-    <w:p>
-      <w:pPr>
-        <w:spacing w:before="100" w:beforeAutospacing="1" w:after="100" w:afterAutospacing="1" w:line="240" w:lineRule="auto"/>
-        <w:outlineLvl w:val="2"/>
-        <w:rPr>
-          <w:rFonts w:ascii="Times New Roman" w:eastAsia="Times New Roman" w:hAnsi="Times New Roman" w:cs="Times New Roman"/>
-          <w:b/>
-          <w:bCs/>
-          <w:sz w:val="27"/>
-          <w:szCs w:val="27"/>
-          <w:lang w:eastAsia="en-GB"/>
-        </w:rPr>
-      </w:pPr>
-      <w:r>
-        <w:rPr>
-          <w:rFonts w:ascii="Times New Roman" w:eastAsia="Times New Roman" w:hAnsi="Times New Roman" w:cs="Times New Roman"/>
-          <w:b/>
-          <w:bCs/>
-          <w:sz w:val="27"/>
-          <w:szCs w:val="27"/>
-          <w:lang w:eastAsia="en-GB"/>
-        </w:rPr>
-        <w:t>Important Note (Hierarchy)</w:t>
-      </w:r>
-    </w:p>
-    <w:p>
-      <w:pPr>
-        <w:spacing w:before="100" w:beforeAutospacing="1" w:after="100" w:afterAutospacing="1" w:line="240" w:lineRule="auto"/>
-        <w:rPr>
-          <w:rFonts w:ascii="Times New Roman" w:eastAsia="Times New Roman" w:hAnsi="Times New Roman" w:cs="Times New Roman"/>
-          <w:sz w:val="24"/>
-          <w:szCs w:val="24"/>
-          <w:lang w:eastAsia="en-GB"/>
-        </w:rPr>
-      </w:pPr>
-      <w:r>
-        <w:rPr>
-          <w:rFonts w:ascii="Times New Roman" w:eastAsia="Times New Roman" w:hAnsi="Times New Roman" w:cs="Times New Roman"/>
-          <w:sz w:val="24"/>
-          <w:szCs w:val="24"/>
-          <w:lang w:eastAsia="en-GB"/>
-        </w:rPr>
-        <w:t>The four abilities move from:</w:t>
-      </w:r>
-    </w:p>
-    <w:p>
-      <w:pPr>
-        <w:numPr>
-          <w:ilvl w:val="0"/>
-          <w:numId w:val="13"/>
-        </w:numPr>
-        <w:spacing w:before="100" w:beforeAutospacing="1" w:after="100" w:afterAutospacing="1" w:line="240" w:lineRule="auto"/>
-        <w:rPr>
-          <w:rFonts w:ascii="Times New Roman" w:eastAsia="Times New Roman" w:hAnsi="Times New Roman" w:cs="Times New Roman"/>
-          <w:sz w:val="24"/>
-          <w:szCs w:val="24"/>
-          <w:lang w:eastAsia="en-GB"/>
-        </w:rPr>
-      </w:pPr>
-      <w:r>
-        <w:rPr>
-          <w:rFonts w:ascii="Times New Roman" w:eastAsia="Times New Roman" w:hAnsi="Times New Roman" w:cs="Times New Roman"/>
-          <w:b/>
-          <w:bCs/>
-          <w:sz w:val="24"/>
-          <w:szCs w:val="24"/>
-          <w:lang w:eastAsia="en-GB"/>
-        </w:rPr>
-        <w:t>Basic</w:t>
-      </w:r>
-      <w:r>
-        <w:rPr>
-          <w:rFonts w:ascii="Times New Roman" w:eastAsia="Times New Roman" w:hAnsi="Times New Roman" w:cs="Times New Roman"/>
-          <w:sz w:val="24"/>
-          <w:szCs w:val="24"/>
-          <w:lang w:eastAsia="en-GB"/>
-        </w:rPr>
-        <w:t xml:space="preserve"> → Perceiving emotions</w:t>
-      </w:r>
-    </w:p>
-    <w:p>
-      <w:pPr>
-        <w:numPr>
-          <w:ilvl w:val="0"/>
-          <w:numId w:val="13"/>
-        </w:numPr>
-        <w:spacing w:before="100" w:beforeAutospacing="1" w:after="100" w:afterAutospacing="1" w:line="240" w:lineRule="auto"/>
-        <w:rPr>
-          <w:rFonts w:ascii="Times New Roman" w:eastAsia="Times New Roman" w:hAnsi="Times New Roman" w:cs="Times New Roman"/>
-          <w:sz w:val="24"/>
-          <w:szCs w:val="24"/>
-          <w:lang w:eastAsia="en-GB"/>
-        </w:rPr>
-      </w:pPr>
-      <w:r>
-        <w:rPr>
-          <w:rFonts w:ascii="Times New Roman" w:eastAsia="Times New Roman" w:hAnsi="Times New Roman" w:cs="Times New Roman"/>
-          <w:b/>
-          <w:bCs/>
-          <w:sz w:val="24"/>
-          <w:szCs w:val="24"/>
-          <w:lang w:eastAsia="en-GB"/>
-        </w:rPr>
-        <w:t>Advanced</w:t>
-      </w:r>
-      <w:r>
-        <w:rPr>
-          <w:rFonts w:ascii="Times New Roman" w:eastAsia="Times New Roman" w:hAnsi="Times New Roman" w:cs="Times New Roman"/>
-          <w:sz w:val="24"/>
-          <w:szCs w:val="24"/>
-          <w:lang w:eastAsia="en-GB"/>
-        </w:rPr>
-        <w:t xml:space="preserve"> → Managing emotions consciously</w:t>
-      </w:r>
-    </w:p>
-    <w:p>
-      <w:pPr>
-        <w:spacing w:after="0" w:line="240" w:lineRule="auto"/>
-        <w:rPr>
-          <w:rFonts w:ascii="Times New Roman" w:eastAsia="Times New Roman" w:hAnsi="Times New Roman" w:cs="Times New Roman"/>
-          <w:sz w:val="24"/>
-          <w:szCs w:val="24"/>
-          <w:lang w:eastAsia="en-GB"/>
-        </w:rPr>
-      </w:pPr>
-      <w:r>
-        <w:rPr>
-          <w:rFonts w:ascii="Times New Roman" w:eastAsia="Times New Roman" w:hAnsi="Times New Roman" w:cs="Times New Roman"/>
-          <w:sz w:val="24"/>
-          <w:szCs w:val="24"/>
-          <w:lang w:eastAsia="en-GB"/>
-        </w:rPr>
-        <w:pict>
-          <v:rect id="_x0000_i1036" style="width:0;height:1.5pt" o:hralign="center" o:hrstd="t" o:hr="t" fillcolor="#a0a0a0" stroked="f"/>
-        </w:pict>
-      </w:r>
-    </w:p>
-    <w:p>
-      <w:pPr>
-        <w:spacing w:before="100" w:beforeAutospacing="1" w:after="100" w:afterAutospacing="1" w:line="240" w:lineRule="auto"/>
-        <w:outlineLvl w:val="2"/>
-        <w:rPr>
-          <w:rFonts w:ascii="Times New Roman" w:eastAsia="Times New Roman" w:hAnsi="Times New Roman" w:cs="Times New Roman"/>
-          <w:b/>
-          <w:bCs/>
-          <w:sz w:val="27"/>
-          <w:szCs w:val="27"/>
-          <w:lang w:eastAsia="en-GB"/>
-        </w:rPr>
-      </w:pPr>
-      <w:r>
-        <w:rPr>
-          <w:rFonts w:ascii="Times New Roman" w:eastAsia="Times New Roman" w:hAnsi="Times New Roman" w:cs="Times New Roman"/>
-          <w:b/>
-          <w:bCs/>
-          <w:sz w:val="27"/>
-          <w:szCs w:val="27"/>
-          <w:lang w:eastAsia="en-GB"/>
-        </w:rPr>
-        <w:t>Criticisms of Mental Ability Model</w:t>
-      </w:r>
-    </w:p>
-    <w:p>
-      <w:pPr>
-        <w:numPr>
-          <w:ilvl w:val="0"/>
-          <w:numId w:val="14"/>
-        </w:numPr>
-        <w:spacing w:before="100" w:beforeAutospacing="1" w:after="100" w:afterAutospacing="1" w:line="240" w:lineRule="auto"/>
-        <w:rPr>
-          <w:rFonts w:ascii="Times New Roman" w:eastAsia="Times New Roman" w:hAnsi="Times New Roman" w:cs="Times New Roman"/>
-          <w:sz w:val="24"/>
-          <w:szCs w:val="24"/>
-          <w:lang w:eastAsia="en-GB"/>
-        </w:rPr>
-      </w:pPr>
-      <w:r>
-        <w:rPr>
-          <w:rFonts w:ascii="Times New Roman" w:eastAsia="Times New Roman" w:hAnsi="Times New Roman" w:cs="Times New Roman"/>
-          <w:sz w:val="24"/>
-          <w:szCs w:val="24"/>
-          <w:lang w:eastAsia="en-GB"/>
-        </w:rPr>
-        <w:t xml:space="preserve">Focuses too much on </w:t>
-      </w:r>
-      <w:r>
-        <w:rPr>
-          <w:rFonts w:ascii="Times New Roman" w:eastAsia="Times New Roman" w:hAnsi="Times New Roman" w:cs="Times New Roman"/>
-          <w:b/>
-          <w:bCs/>
-          <w:sz w:val="24"/>
-          <w:szCs w:val="24"/>
-          <w:lang w:eastAsia="en-GB"/>
-        </w:rPr>
-        <w:t>thinking</w:t>
-      </w:r>
-    </w:p>
-    <w:p>
-      <w:pPr>
-        <w:numPr>
-          <w:ilvl w:val="0"/>
-          <w:numId w:val="14"/>
-        </w:numPr>
-        <w:spacing w:before="100" w:beforeAutospacing="1" w:after="100" w:afterAutospacing="1" w:line="240" w:lineRule="auto"/>
-        <w:rPr>
-          <w:rFonts w:ascii="Times New Roman" w:eastAsia="Times New Roman" w:hAnsi="Times New Roman" w:cs="Times New Roman"/>
-          <w:sz w:val="24"/>
-          <w:szCs w:val="24"/>
-          <w:lang w:eastAsia="en-GB"/>
-        </w:rPr>
-      </w:pPr>
-      <w:r>
-        <w:rPr>
-          <w:rFonts w:ascii="Times New Roman" w:eastAsia="Times New Roman" w:hAnsi="Times New Roman" w:cs="Times New Roman"/>
-          <w:sz w:val="24"/>
-          <w:szCs w:val="24"/>
-          <w:lang w:eastAsia="en-GB"/>
-        </w:rPr>
-        <w:t xml:space="preserve">Ignores </w:t>
-      </w:r>
-      <w:r>
-        <w:rPr>
-          <w:rFonts w:ascii="Times New Roman" w:eastAsia="Times New Roman" w:hAnsi="Times New Roman" w:cs="Times New Roman"/>
-          <w:b/>
-          <w:bCs/>
-          <w:sz w:val="24"/>
-          <w:szCs w:val="24"/>
-          <w:lang w:eastAsia="en-GB"/>
-        </w:rPr>
-        <w:t>motivation and social skills</w:t>
-      </w:r>
-    </w:p>
-    <w:p>
-      <w:pPr>
-        <w:numPr>
-          <w:ilvl w:val="0"/>
-          <w:numId w:val="14"/>
-        </w:numPr>
-        <w:spacing w:before="100" w:beforeAutospacing="1" w:after="100" w:afterAutospacing="1" w:line="240" w:lineRule="auto"/>
-        <w:rPr>
-          <w:rFonts w:ascii="Times New Roman" w:eastAsia="Times New Roman" w:hAnsi="Times New Roman" w:cs="Times New Roman"/>
-          <w:sz w:val="24"/>
-          <w:szCs w:val="24"/>
-          <w:lang w:eastAsia="en-GB"/>
-        </w:rPr>
-      </w:pPr>
-      <w:r>
-        <w:rPr>
-          <w:rFonts w:ascii="Times New Roman" w:eastAsia="Times New Roman" w:hAnsi="Times New Roman" w:cs="Times New Roman"/>
-          <w:sz w:val="24"/>
-          <w:szCs w:val="24"/>
-          <w:lang w:eastAsia="en-GB"/>
-        </w:rPr>
-        <w:t>Does not fully cover emotional depth</w:t>
-      </w:r>
-    </w:p>
-    <w:p>
-      <w:pPr>
-        <w:spacing w:after="0" w:line="240" w:lineRule="auto"/>
-        <w:rPr>
-          <w:rFonts w:ascii="Times New Roman" w:eastAsia="Times New Roman" w:hAnsi="Times New Roman" w:cs="Times New Roman"/>
-          <w:sz w:val="24"/>
-          <w:szCs w:val="24"/>
-          <w:lang w:eastAsia="en-GB"/>
-        </w:rPr>
-      </w:pPr>
-      <w:r>
-        <w:rPr>
-          <w:rFonts w:ascii="Times New Roman" w:eastAsia="Times New Roman" w:hAnsi="Times New Roman" w:cs="Times New Roman"/>
-          <w:sz w:val="24"/>
-          <w:szCs w:val="24"/>
-          <w:lang w:eastAsia="en-GB"/>
-        </w:rPr>
-        <w:pict>
-          <v:rect id="_x0000_i1037" style="width:0;height:1.5pt" o:hralign="center" o:hrstd="t" o:hr="t" fillcolor="#a0a0a0" stroked="f"/>
-        </w:pict>
-      </w:r>
-    </w:p>
-    <w:p>
-      <w:pPr>
-        <w:spacing w:before="100" w:beforeAutospacing="1" w:after="100" w:afterAutospacing="1" w:line="240" w:lineRule="auto"/>
-        <w:outlineLvl w:val="1"/>
-        <w:rPr>
-          <w:rFonts w:ascii="Times New Roman" w:eastAsia="Times New Roman" w:hAnsi="Times New Roman" w:cs="Times New Roman"/>
-          <w:b/>
-          <w:bCs/>
-          <w:sz w:val="36"/>
-          <w:szCs w:val="36"/>
-          <w:lang w:eastAsia="en-GB"/>
-        </w:rPr>
-      </w:pPr>
-      <w:r>
-        <w:rPr>
-          <w:rFonts w:ascii="Times New Roman" w:eastAsia="Times New Roman" w:hAnsi="Times New Roman" w:cs="Times New Roman"/>
-          <w:b/>
-          <w:bCs/>
-          <w:sz w:val="36"/>
-          <w:szCs w:val="36"/>
-          <w:lang w:eastAsia="en-GB"/>
-        </w:rPr>
-        <w:t>B. Bar-On Model of Emotional Intelligence</w:t>
-      </w:r>
-    </w:p>
-    <w:p>
-      <w:pPr>
-        <w:spacing w:before="100" w:beforeAutospacing="1" w:after="100" w:afterAutospacing="1" w:line="240" w:lineRule="auto"/>
-        <w:rPr>
-          <w:rFonts w:ascii="Times New Roman" w:eastAsia="Times New Roman" w:hAnsi="Times New Roman" w:cs="Times New Roman"/>
-          <w:sz w:val="24"/>
-          <w:szCs w:val="24"/>
-          <w:lang w:eastAsia="en-GB"/>
-        </w:rPr>
-      </w:pPr>
-      <w:r>
-        <w:rPr>
-          <w:rFonts w:ascii="Times New Roman" w:eastAsia="Times New Roman" w:hAnsi="Times New Roman" w:cs="Times New Roman"/>
-          <w:sz w:val="24"/>
-          <w:szCs w:val="24"/>
-          <w:lang w:eastAsia="en-GB"/>
-        </w:rPr>
-        <w:t>Bar-On defines EI as a mix of:</w:t>
-      </w:r>
-    </w:p>
-    <w:p>
-      <w:pPr>
-        <w:numPr>
-          <w:ilvl w:val="0"/>
-          <w:numId w:val="15"/>
-        </w:numPr>
-        <w:spacing w:before="100" w:beforeAutospacing="1" w:after="100" w:afterAutospacing="1" w:line="240" w:lineRule="auto"/>
-        <w:rPr>
-          <w:rFonts w:ascii="Times New Roman" w:eastAsia="Times New Roman" w:hAnsi="Times New Roman" w:cs="Times New Roman"/>
-          <w:sz w:val="24"/>
-          <w:szCs w:val="24"/>
-          <w:lang w:eastAsia="en-GB"/>
-        </w:rPr>
-      </w:pPr>
-      <w:r>
-        <w:rPr>
-          <w:rFonts w:ascii="Times New Roman" w:eastAsia="Times New Roman" w:hAnsi="Times New Roman" w:cs="Times New Roman"/>
-          <w:sz w:val="24"/>
-          <w:szCs w:val="24"/>
-          <w:lang w:eastAsia="en-GB"/>
-        </w:rPr>
-        <w:t>Emotional skills</w:t>
-      </w:r>
-    </w:p>
-    <w:p>
-      <w:pPr>
-        <w:numPr>
-          <w:ilvl w:val="0"/>
-          <w:numId w:val="15"/>
-        </w:numPr>
-        <w:spacing w:before="100" w:beforeAutospacing="1" w:after="100" w:afterAutospacing="1" w:line="240" w:lineRule="auto"/>
-        <w:rPr>
-          <w:rFonts w:ascii="Times New Roman" w:eastAsia="Times New Roman" w:hAnsi="Times New Roman" w:cs="Times New Roman"/>
-          <w:sz w:val="24"/>
-          <w:szCs w:val="24"/>
-          <w:lang w:eastAsia="en-GB"/>
-        </w:rPr>
-      </w:pPr>
-      <w:r>
-        <w:rPr>
-          <w:rFonts w:ascii="Times New Roman" w:eastAsia="Times New Roman" w:hAnsi="Times New Roman" w:cs="Times New Roman"/>
-          <w:sz w:val="24"/>
-          <w:szCs w:val="24"/>
-          <w:lang w:eastAsia="en-GB"/>
-        </w:rPr>
-        <w:t>Social skills</w:t>
-      </w:r>
-    </w:p>
-    <w:p>
-      <w:pPr>
-        <w:numPr>
-          <w:ilvl w:val="0"/>
-          <w:numId w:val="15"/>
-        </w:numPr>
-        <w:spacing w:before="100" w:beforeAutospacing="1" w:after="100" w:afterAutospacing="1" w:line="240" w:lineRule="auto"/>
-        <w:rPr>
-          <w:rFonts w:ascii="Times New Roman" w:eastAsia="Times New Roman" w:hAnsi="Times New Roman" w:cs="Times New Roman"/>
-          <w:sz w:val="24"/>
-          <w:szCs w:val="24"/>
-          <w:lang w:eastAsia="en-GB"/>
-        </w:rPr>
-      </w:pPr>
-      <w:r>
-        <w:rPr>
-          <w:rFonts w:ascii="Times New Roman" w:eastAsia="Times New Roman" w:hAnsi="Times New Roman" w:cs="Times New Roman"/>
-          <w:sz w:val="24"/>
-          <w:szCs w:val="24"/>
-          <w:lang w:eastAsia="en-GB"/>
-        </w:rPr>
-        <w:t>Coping abilities</w:t>
-      </w:r>
-    </w:p>
-    <w:p>
-      <w:pPr>
-        <w:spacing w:before="100" w:beforeAutospacing="1" w:after="100" w:afterAutospacing="1" w:line="240" w:lineRule="auto"/>
-        <w:rPr>
-          <w:rFonts w:ascii="Times New Roman" w:eastAsia="Times New Roman" w:hAnsi="Times New Roman" w:cs="Times New Roman"/>
-          <w:sz w:val="24"/>
-          <w:szCs w:val="24"/>
-          <w:lang w:eastAsia="en-GB"/>
-        </w:rPr>
-      </w:pPr>
-      <w:r>
-        <w:rPr>
-          <w:rFonts w:ascii="Times New Roman" w:eastAsia="Times New Roman" w:hAnsi="Times New Roman" w:cs="Times New Roman"/>
-          <w:sz w:val="24"/>
-          <w:szCs w:val="24"/>
-          <w:lang w:eastAsia="en-GB"/>
-        </w:rPr>
-        <w:t xml:space="preserve">He identified </w:t>
-      </w:r>
-      <w:r>
-        <w:rPr>
-          <w:rFonts w:ascii="Times New Roman" w:eastAsia="Times New Roman" w:hAnsi="Times New Roman" w:cs="Times New Roman"/>
-          <w:b/>
-          <w:bCs/>
-          <w:sz w:val="24"/>
-          <w:szCs w:val="24"/>
-          <w:lang w:eastAsia="en-GB"/>
-        </w:rPr>
-        <w:t>five core factors</w:t>
-      </w:r>
-      <w:r>
-        <w:rPr>
-          <w:rFonts w:ascii="Times New Roman" w:eastAsia="Times New Roman" w:hAnsi="Times New Roman" w:cs="Times New Roman"/>
-          <w:sz w:val="24"/>
-          <w:szCs w:val="24"/>
-          <w:lang w:eastAsia="en-GB"/>
-        </w:rPr>
-        <w:t>:</w:t>
-      </w:r>
-    </w:p>
-    <w:p>
-      <w:pPr>
-        <w:spacing w:after="0" w:line="240" w:lineRule="auto"/>
-        <w:rPr>
-          <w:rFonts w:ascii="Times New Roman" w:eastAsia="Times New Roman" w:hAnsi="Times New Roman" w:cs="Times New Roman"/>
-          <w:sz w:val="24"/>
-          <w:szCs w:val="24"/>
-          <w:lang w:eastAsia="en-GB"/>
-        </w:rPr>
-      </w:pPr>
-      <w:r>
-        <w:rPr>
-          <w:rFonts w:ascii="Times New Roman" w:eastAsia="Times New Roman" w:hAnsi="Times New Roman" w:cs="Times New Roman"/>
-          <w:sz w:val="24"/>
-          <w:szCs w:val="24"/>
-          <w:lang w:eastAsia="en-GB"/>
-        </w:rPr>
-        <w:lastRenderedPageBreak/>
-        <w:pict>
-          <v:rect id="_x0000_i1038" style="width:0;height:1.5pt" o:hralign="center" o:hrstd="t" o:hr="t" fillcolor="#a0a0a0" stroked="f"/>
-        </w:pict>
-      </w:r>
-    </w:p>
-    <w:p>
-      <w:pPr>
-        <w:spacing w:before="100" w:beforeAutospacing="1" w:after="100" w:afterAutospacing="1" w:line="240" w:lineRule="auto"/>
-        <w:outlineLvl w:val="2"/>
-        <w:rPr>
-          <w:rFonts w:ascii="Times New Roman" w:eastAsia="Times New Roman" w:hAnsi="Times New Roman" w:cs="Times New Roman"/>
-          <w:b/>
-          <w:bCs/>
-          <w:sz w:val="27"/>
-          <w:szCs w:val="27"/>
-          <w:lang w:eastAsia="en-GB"/>
-        </w:rPr>
-      </w:pPr>
-      <w:r>
-        <w:rPr>
-          <w:rFonts w:ascii="Times New Roman" w:eastAsia="Times New Roman" w:hAnsi="Times New Roman" w:cs="Times New Roman"/>
-          <w:b/>
-          <w:bCs/>
-          <w:sz w:val="27"/>
-          <w:szCs w:val="27"/>
-          <w:lang w:eastAsia="en-GB"/>
-        </w:rPr>
-        <w:t>1. Intrapersonal Skills (Self-Understanding)</w:t>
-      </w:r>
-    </w:p>
-    <w:p>
-      <w:pPr>
-        <w:spacing w:before="100" w:beforeAutospacing="1" w:after="100" w:afterAutospacing="1" w:line="240" w:lineRule="auto"/>
-        <w:rPr>
-          <w:rFonts w:ascii="Times New Roman" w:eastAsia="Times New Roman" w:hAnsi="Times New Roman" w:cs="Times New Roman"/>
-          <w:sz w:val="24"/>
-          <w:szCs w:val="24"/>
-          <w:lang w:eastAsia="en-GB"/>
-        </w:rPr>
-      </w:pPr>
-      <w:r>
-        <w:rPr>
-          <w:rFonts w:ascii="Times New Roman" w:eastAsia="Times New Roman" w:hAnsi="Times New Roman" w:cs="Times New Roman"/>
-          <w:sz w:val="24"/>
-          <w:szCs w:val="24"/>
-          <w:lang w:eastAsia="en-GB"/>
-        </w:rPr>
-        <w:t>Includes:</w:t>
-      </w:r>
-    </w:p>
-    <w:p>
-      <w:pPr>
-        <w:numPr>
-          <w:ilvl w:val="0"/>
-          <w:numId w:val="16"/>
-        </w:numPr>
-        <w:spacing w:before="100" w:beforeAutospacing="1" w:after="100" w:afterAutospacing="1" w:line="240" w:lineRule="auto"/>
-        <w:rPr>
-          <w:rFonts w:ascii="Times New Roman" w:eastAsia="Times New Roman" w:hAnsi="Times New Roman" w:cs="Times New Roman"/>
-          <w:sz w:val="24"/>
-          <w:szCs w:val="24"/>
-          <w:lang w:eastAsia="en-GB"/>
-        </w:rPr>
-      </w:pPr>
-      <w:r>
-        <w:rPr>
-          <w:rFonts w:ascii="Times New Roman" w:eastAsia="Times New Roman" w:hAnsi="Times New Roman" w:cs="Times New Roman"/>
-          <w:sz w:val="24"/>
-          <w:szCs w:val="24"/>
-          <w:lang w:eastAsia="en-GB"/>
-        </w:rPr>
-        <w:t>Self-regard (self-respect)</w:t>
-      </w:r>
-    </w:p>
-    <w:p>
-      <w:pPr>
-        <w:numPr>
-          <w:ilvl w:val="0"/>
-          <w:numId w:val="16"/>
-        </w:numPr>
-        <w:spacing w:before="100" w:beforeAutospacing="1" w:after="100" w:afterAutospacing="1" w:line="240" w:lineRule="auto"/>
-        <w:rPr>
-          <w:rFonts w:ascii="Times New Roman" w:eastAsia="Times New Roman" w:hAnsi="Times New Roman" w:cs="Times New Roman"/>
-          <w:sz w:val="24"/>
-          <w:szCs w:val="24"/>
-          <w:lang w:eastAsia="en-GB"/>
-        </w:rPr>
-      </w:pPr>
-      <w:r>
-        <w:rPr>
-          <w:rFonts w:ascii="Times New Roman" w:eastAsia="Times New Roman" w:hAnsi="Times New Roman" w:cs="Times New Roman"/>
-          <w:sz w:val="24"/>
-          <w:szCs w:val="24"/>
-          <w:lang w:eastAsia="en-GB"/>
-        </w:rPr>
-        <w:t>Emotional self-awareness</w:t>
-      </w:r>
-    </w:p>
-    <w:p>
-      <w:pPr>
-        <w:numPr>
-          <w:ilvl w:val="0"/>
-          <w:numId w:val="16"/>
-        </w:numPr>
-        <w:spacing w:before="100" w:beforeAutospacing="1" w:after="100" w:afterAutospacing="1" w:line="240" w:lineRule="auto"/>
-        <w:rPr>
-          <w:rFonts w:ascii="Times New Roman" w:eastAsia="Times New Roman" w:hAnsi="Times New Roman" w:cs="Times New Roman"/>
-          <w:sz w:val="24"/>
-          <w:szCs w:val="24"/>
-          <w:lang w:eastAsia="en-GB"/>
-        </w:rPr>
-      </w:pPr>
-      <w:r>
-        <w:rPr>
-          <w:rFonts w:ascii="Times New Roman" w:eastAsia="Times New Roman" w:hAnsi="Times New Roman" w:cs="Times New Roman"/>
-          <w:sz w:val="24"/>
-          <w:szCs w:val="24"/>
-          <w:lang w:eastAsia="en-GB"/>
-        </w:rPr>
-        <w:t>Assertiveness</w:t>
-      </w:r>
-    </w:p>
-    <w:p>
-      <w:pPr>
-        <w:numPr>
-          <w:ilvl w:val="0"/>
-          <w:numId w:val="16"/>
-        </w:numPr>
-        <w:spacing w:before="100" w:beforeAutospacing="1" w:after="100" w:afterAutospacing="1" w:line="240" w:lineRule="auto"/>
-        <w:rPr>
-          <w:rFonts w:ascii="Times New Roman" w:eastAsia="Times New Roman" w:hAnsi="Times New Roman" w:cs="Times New Roman"/>
-          <w:sz w:val="24"/>
-          <w:szCs w:val="24"/>
-          <w:lang w:eastAsia="en-GB"/>
-        </w:rPr>
-      </w:pPr>
-      <w:r>
-        <w:rPr>
-          <w:rFonts w:ascii="Times New Roman" w:eastAsia="Times New Roman" w:hAnsi="Times New Roman" w:cs="Times New Roman"/>
-          <w:sz w:val="24"/>
-          <w:szCs w:val="24"/>
-          <w:lang w:eastAsia="en-GB"/>
-        </w:rPr>
-        <w:t>Independence</w:t>
-      </w:r>
-    </w:p>
-    <w:p>
-      <w:pPr>
-        <w:numPr>
-          <w:ilvl w:val="0"/>
-          <w:numId w:val="16"/>
-        </w:numPr>
-        <w:spacing w:before="100" w:beforeAutospacing="1" w:after="100" w:afterAutospacing="1" w:line="240" w:lineRule="auto"/>
-        <w:rPr>
-          <w:rFonts w:ascii="Times New Roman" w:eastAsia="Times New Roman" w:hAnsi="Times New Roman" w:cs="Times New Roman"/>
-          <w:sz w:val="24"/>
-          <w:szCs w:val="24"/>
-          <w:lang w:eastAsia="en-GB"/>
-        </w:rPr>
-      </w:pPr>
-      <w:r>
-        <w:rPr>
-          <w:rFonts w:ascii="Times New Roman" w:eastAsia="Times New Roman" w:hAnsi="Times New Roman" w:cs="Times New Roman"/>
-          <w:sz w:val="24"/>
-          <w:szCs w:val="24"/>
-          <w:lang w:eastAsia="en-GB"/>
-        </w:rPr>
-        <w:t>Self-actualization</w:t>
-      </w:r>
-    </w:p>
-    <w:p>
-      <w:pPr>
-        <w:spacing w:before="100" w:beforeAutospacing="1" w:after="100" w:afterAutospacing="1" w:line="240" w:lineRule="auto"/>
-        <w:rPr>
-          <w:rFonts w:ascii="Times New Roman" w:eastAsia="Times New Roman" w:hAnsi="Times New Roman" w:cs="Times New Roman"/>
-          <w:sz w:val="24"/>
-          <w:szCs w:val="24"/>
-          <w:lang w:eastAsia="en-GB"/>
-        </w:rPr>
-      </w:pPr>
-      <w:r>
-        <w:rPr>
-          <w:rFonts w:ascii="Segoe UI Symbol" w:eastAsia="Times New Roman" w:hAnsi="Segoe UI Symbol" w:cs="Segoe UI Symbol"/>
-          <w:sz w:val="24"/>
-          <w:szCs w:val="24"/>
-          <w:lang w:eastAsia="en-GB"/>
-        </w:rPr>
-        <w:t>📌</w:t>
-      </w:r>
-      <w:r>
-        <w:rPr>
-          <w:rFonts w:ascii="Times New Roman" w:eastAsia="Times New Roman" w:hAnsi="Times New Roman" w:cs="Times New Roman"/>
-          <w:sz w:val="24"/>
-          <w:szCs w:val="24"/>
-          <w:lang w:eastAsia="en-GB"/>
-        </w:rPr>
-        <w:t xml:space="preserve"> Example:</w:t>
-      </w:r>
-      <w:r>
-        <w:rPr>
-          <w:rFonts w:ascii="Times New Roman" w:eastAsia="Times New Roman" w:hAnsi="Times New Roman" w:cs="Times New Roman"/>
-          <w:sz w:val="24"/>
-          <w:szCs w:val="24"/>
-          <w:lang w:eastAsia="en-GB"/>
-        </w:rPr>
-        <w:br/>
-        <w:t>Knowing your strengths and confidently expressing your opinion.</w:t>
-      </w:r>
-    </w:p>
-    <w:p>
-      <w:pPr>
-        <w:spacing w:after="0" w:line="240" w:lineRule="auto"/>
-        <w:rPr>
-          <w:rFonts w:ascii="Times New Roman" w:eastAsia="Times New Roman" w:hAnsi="Times New Roman" w:cs="Times New Roman"/>
-          <w:sz w:val="24"/>
-          <w:szCs w:val="24"/>
-          <w:lang w:eastAsia="en-GB"/>
-        </w:rPr>
-      </w:pPr>
-      <w:r>
-        <w:rPr>
-          <w:rFonts w:ascii="Times New Roman" w:eastAsia="Times New Roman" w:hAnsi="Times New Roman" w:cs="Times New Roman"/>
-          <w:sz w:val="24"/>
-          <w:szCs w:val="24"/>
-          <w:lang w:eastAsia="en-GB"/>
-        </w:rPr>
-        <w:pict>
-          <v:rect id="_x0000_i1039" style="width:0;height:1.5pt" o:hralign="center" o:hrstd="t" o:hr="t" fillcolor="#a0a0a0" stroked="f"/>
-        </w:pict>
-      </w:r>
-    </w:p>
-    <w:p>
-      <w:pPr>
-        <w:spacing w:before="100" w:beforeAutospacing="1" w:after="100" w:afterAutospacing="1" w:line="240" w:lineRule="auto"/>
-        <w:outlineLvl w:val="2"/>
-        <w:rPr>
-          <w:rFonts w:ascii="Times New Roman" w:eastAsia="Times New Roman" w:hAnsi="Times New Roman" w:cs="Times New Roman"/>
-          <w:b/>
-          <w:bCs/>
-          <w:sz w:val="27"/>
-          <w:szCs w:val="27"/>
-          <w:lang w:eastAsia="en-GB"/>
-        </w:rPr>
-      </w:pPr>
-      <w:r>
-        <w:rPr>
-          <w:rFonts w:ascii="Times New Roman" w:eastAsia="Times New Roman" w:hAnsi="Times New Roman" w:cs="Times New Roman"/>
-          <w:b/>
-          <w:bCs/>
-          <w:sz w:val="27"/>
-          <w:szCs w:val="27"/>
-          <w:lang w:eastAsia="en-GB"/>
-        </w:rPr>
-        <w:t>2. Interpersonal Skills (Understanding Others)</w:t>
-      </w:r>
-    </w:p>
-    <w:p>
-      <w:pPr>
-        <w:spacing w:before="100" w:beforeAutospacing="1" w:after="100" w:afterAutospacing="1" w:line="240" w:lineRule="auto"/>
-        <w:rPr>
-          <w:rFonts w:ascii="Times New Roman" w:eastAsia="Times New Roman" w:hAnsi="Times New Roman" w:cs="Times New Roman"/>
-          <w:sz w:val="24"/>
-          <w:szCs w:val="24"/>
-          <w:lang w:eastAsia="en-GB"/>
-        </w:rPr>
-      </w:pPr>
-      <w:r>
-        <w:rPr>
-          <w:rFonts w:ascii="Times New Roman" w:eastAsia="Times New Roman" w:hAnsi="Times New Roman" w:cs="Times New Roman"/>
-          <w:sz w:val="24"/>
-          <w:szCs w:val="24"/>
-          <w:lang w:eastAsia="en-GB"/>
-        </w:rPr>
-        <w:t>Includes:</w:t>
-      </w:r>
-    </w:p>
-    <w:p>
-      <w:pPr>
-        <w:numPr>
-          <w:ilvl w:val="0"/>
-          <w:numId w:val="17"/>
-        </w:numPr>
-        <w:spacing w:before="100" w:beforeAutospacing="1" w:after="100" w:afterAutospacing="1" w:line="240" w:lineRule="auto"/>
-        <w:rPr>
-          <w:rFonts w:ascii="Times New Roman" w:eastAsia="Times New Roman" w:hAnsi="Times New Roman" w:cs="Times New Roman"/>
-          <w:sz w:val="24"/>
-          <w:szCs w:val="24"/>
-          <w:lang w:eastAsia="en-GB"/>
-        </w:rPr>
-      </w:pPr>
-      <w:r>
-        <w:rPr>
-          <w:rFonts w:ascii="Times New Roman" w:eastAsia="Times New Roman" w:hAnsi="Times New Roman" w:cs="Times New Roman"/>
-          <w:sz w:val="24"/>
-          <w:szCs w:val="24"/>
-          <w:lang w:eastAsia="en-GB"/>
-        </w:rPr>
-        <w:t>Empathy</w:t>
-      </w:r>
-    </w:p>
-    <w:p>
-      <w:pPr>
-        <w:numPr>
-          <w:ilvl w:val="0"/>
-          <w:numId w:val="17"/>
-        </w:numPr>
-        <w:spacing w:before="100" w:beforeAutospacing="1" w:after="100" w:afterAutospacing="1" w:line="240" w:lineRule="auto"/>
-        <w:rPr>
-          <w:rFonts w:ascii="Times New Roman" w:eastAsia="Times New Roman" w:hAnsi="Times New Roman" w:cs="Times New Roman"/>
-          <w:sz w:val="24"/>
-          <w:szCs w:val="24"/>
-          <w:lang w:eastAsia="en-GB"/>
-        </w:rPr>
-      </w:pPr>
-      <w:r>
-        <w:rPr>
-          <w:rFonts w:ascii="Times New Roman" w:eastAsia="Times New Roman" w:hAnsi="Times New Roman" w:cs="Times New Roman"/>
-          <w:sz w:val="24"/>
-          <w:szCs w:val="24"/>
-          <w:lang w:eastAsia="en-GB"/>
-        </w:rPr>
-        <w:t>Social responsibility</w:t>
-      </w:r>
-    </w:p>
-    <w:p>
-      <w:pPr>
-        <w:numPr>
-          <w:ilvl w:val="0"/>
-          <w:numId w:val="17"/>
-        </w:numPr>
-        <w:spacing w:before="100" w:beforeAutospacing="1" w:after="100" w:afterAutospacing="1" w:line="240" w:lineRule="auto"/>
-        <w:rPr>
-          <w:rFonts w:ascii="Times New Roman" w:eastAsia="Times New Roman" w:hAnsi="Times New Roman" w:cs="Times New Roman"/>
-          <w:sz w:val="24"/>
-          <w:szCs w:val="24"/>
-          <w:lang w:eastAsia="en-GB"/>
-        </w:rPr>
-      </w:pPr>
-      <w:r>
-        <w:rPr>
-          <w:rFonts w:ascii="Times New Roman" w:eastAsia="Times New Roman" w:hAnsi="Times New Roman" w:cs="Times New Roman"/>
-          <w:sz w:val="24"/>
-          <w:szCs w:val="24"/>
-          <w:lang w:eastAsia="en-GB"/>
-        </w:rPr>
-        <w:t>Interpersonal relationships</w:t>
-      </w:r>
-    </w:p>
-    <w:p>
-      <w:pPr>
-        <w:spacing w:before="100" w:beforeAutospacing="1" w:after="100" w:afterAutospacing="1" w:line="240" w:lineRule="auto"/>
-        <w:rPr>
-          <w:rFonts w:ascii="Times New Roman" w:eastAsia="Times New Roman" w:hAnsi="Times New Roman" w:cs="Times New Roman"/>
-          <w:sz w:val="24"/>
-          <w:szCs w:val="24"/>
-          <w:lang w:eastAsia="en-GB"/>
-        </w:rPr>
-      </w:pPr>
-      <w:r>
-        <w:rPr>
-          <w:rFonts w:ascii="Segoe UI Symbol" w:eastAsia="Times New Roman" w:hAnsi="Segoe UI Symbol" w:cs="Segoe UI Symbol"/>
-          <w:sz w:val="24"/>
-          <w:szCs w:val="24"/>
-          <w:lang w:eastAsia="en-GB"/>
-        </w:rPr>
-        <w:t>📌</w:t>
-      </w:r>
-      <w:r>
-        <w:rPr>
-          <w:rFonts w:ascii="Times New Roman" w:eastAsia="Times New Roman" w:hAnsi="Times New Roman" w:cs="Times New Roman"/>
-          <w:sz w:val="24"/>
-          <w:szCs w:val="24"/>
-          <w:lang w:eastAsia="en-GB"/>
-        </w:rPr>
-        <w:t xml:space="preserve"> Example:</w:t>
-      </w:r>
-      <w:r>
-        <w:rPr>
-          <w:rFonts w:ascii="Times New Roman" w:eastAsia="Times New Roman" w:hAnsi="Times New Roman" w:cs="Times New Roman"/>
-          <w:sz w:val="24"/>
-          <w:szCs w:val="24"/>
-          <w:lang w:eastAsia="en-GB"/>
-        </w:rPr>
-        <w:br/>
-        <w:t>Understanding a friend’s feelings and supporting them.</w:t>
-      </w:r>
-    </w:p>
-    <w:p>
-      <w:pPr>
-        <w:spacing w:after="0" w:line="240" w:lineRule="auto"/>
-        <w:rPr>
-          <w:rFonts w:ascii="Times New Roman" w:eastAsia="Times New Roman" w:hAnsi="Times New Roman" w:cs="Times New Roman"/>
-          <w:sz w:val="24"/>
-          <w:szCs w:val="24"/>
-          <w:lang w:eastAsia="en-GB"/>
-        </w:rPr>
-      </w:pPr>
-      <w:r>
-        <w:rPr>
-          <w:rFonts w:ascii="Times New Roman" w:eastAsia="Times New Roman" w:hAnsi="Times New Roman" w:cs="Times New Roman"/>
-          <w:sz w:val="24"/>
-          <w:szCs w:val="24"/>
-          <w:lang w:eastAsia="en-GB"/>
-        </w:rPr>
-        <w:pict>
-          <v:rect id="_x0000_i1040" style="width:0;height:1.5pt" o:hralign="center" o:hrstd="t" o:hr="t" fillcolor="#a0a0a0" stroked="f"/>
-        </w:pict>
-      </w:r>
-    </w:p>
-    <w:p>
-      <w:pPr>
-        <w:spacing w:before="100" w:beforeAutospacing="1" w:after="100" w:afterAutospacing="1" w:line="240" w:lineRule="auto"/>
-        <w:outlineLvl w:val="2"/>
-        <w:rPr>
-          <w:rFonts w:ascii="Times New Roman" w:eastAsia="Times New Roman" w:hAnsi="Times New Roman" w:cs="Times New Roman"/>
-          <w:b/>
-          <w:bCs/>
-          <w:sz w:val="27"/>
-          <w:szCs w:val="27"/>
-          <w:lang w:eastAsia="en-GB"/>
-        </w:rPr>
-      </w:pPr>
-      <w:r>
-        <w:rPr>
-          <w:rFonts w:ascii="Times New Roman" w:eastAsia="Times New Roman" w:hAnsi="Times New Roman" w:cs="Times New Roman"/>
-          <w:b/>
-          <w:bCs/>
-          <w:sz w:val="27"/>
-          <w:szCs w:val="27"/>
-          <w:lang w:eastAsia="en-GB"/>
-        </w:rPr>
-        <w:t>3. Stress Management</w:t>
-      </w:r>
-    </w:p>
-    <w:p>
-      <w:pPr>
-        <w:spacing w:before="100" w:beforeAutospacing="1" w:after="100" w:afterAutospacing="1" w:line="240" w:lineRule="auto"/>
-        <w:rPr>
-          <w:rFonts w:ascii="Times New Roman" w:eastAsia="Times New Roman" w:hAnsi="Times New Roman" w:cs="Times New Roman"/>
-          <w:sz w:val="24"/>
-          <w:szCs w:val="24"/>
-          <w:lang w:eastAsia="en-GB"/>
-        </w:rPr>
-      </w:pPr>
-      <w:r>
-        <w:rPr>
-          <w:rFonts w:ascii="Times New Roman" w:eastAsia="Times New Roman" w:hAnsi="Times New Roman" w:cs="Times New Roman"/>
-          <w:sz w:val="24"/>
-          <w:szCs w:val="24"/>
-          <w:lang w:eastAsia="en-GB"/>
-        </w:rPr>
-        <w:t>Includes:</w:t>
-      </w:r>
-    </w:p>
-    <w:p>
-      <w:pPr>
-        <w:numPr>
-          <w:ilvl w:val="0"/>
-          <w:numId w:val="18"/>
-        </w:numPr>
-        <w:spacing w:before="100" w:beforeAutospacing="1" w:after="100" w:afterAutospacing="1" w:line="240" w:lineRule="auto"/>
-        <w:rPr>
-          <w:rFonts w:ascii="Times New Roman" w:eastAsia="Times New Roman" w:hAnsi="Times New Roman" w:cs="Times New Roman"/>
-          <w:sz w:val="24"/>
-          <w:szCs w:val="24"/>
-          <w:lang w:eastAsia="en-GB"/>
-        </w:rPr>
-      </w:pPr>
-      <w:r>
-        <w:rPr>
-          <w:rFonts w:ascii="Times New Roman" w:eastAsia="Times New Roman" w:hAnsi="Times New Roman" w:cs="Times New Roman"/>
-          <w:sz w:val="24"/>
-          <w:szCs w:val="24"/>
-          <w:lang w:eastAsia="en-GB"/>
-        </w:rPr>
-        <w:t>Stress tolerance</w:t>
-      </w:r>
-    </w:p>
-    <w:p>
-      <w:pPr>
-        <w:numPr>
-          <w:ilvl w:val="0"/>
-          <w:numId w:val="18"/>
-        </w:numPr>
-        <w:spacing w:before="100" w:beforeAutospacing="1" w:after="100" w:afterAutospacing="1" w:line="240" w:lineRule="auto"/>
-        <w:rPr>
-          <w:rFonts w:ascii="Times New Roman" w:eastAsia="Times New Roman" w:hAnsi="Times New Roman" w:cs="Times New Roman"/>
-          <w:sz w:val="24"/>
-          <w:szCs w:val="24"/>
-          <w:lang w:eastAsia="en-GB"/>
-        </w:rPr>
-      </w:pPr>
-      <w:r>
-        <w:rPr>
-          <w:rFonts w:ascii="Times New Roman" w:eastAsia="Times New Roman" w:hAnsi="Times New Roman" w:cs="Times New Roman"/>
-          <w:sz w:val="24"/>
-          <w:szCs w:val="24"/>
-          <w:lang w:eastAsia="en-GB"/>
-        </w:rPr>
-        <w:t>Impulse control</w:t>
-      </w:r>
-    </w:p>
-    <w:p>
-      <w:pPr>
-        <w:spacing w:before="100" w:beforeAutospacing="1" w:after="100" w:afterAutospacing="1" w:line="240" w:lineRule="auto"/>
-        <w:rPr>
-          <w:rFonts w:ascii="Times New Roman" w:eastAsia="Times New Roman" w:hAnsi="Times New Roman" w:cs="Times New Roman"/>
-          <w:sz w:val="24"/>
-          <w:szCs w:val="24"/>
-          <w:lang w:eastAsia="en-GB"/>
-        </w:rPr>
-      </w:pPr>
-      <w:r>
-        <w:rPr>
-          <w:rFonts w:ascii="Segoe UI Symbol" w:eastAsia="Times New Roman" w:hAnsi="Segoe UI Symbol" w:cs="Segoe UI Symbol"/>
-          <w:sz w:val="24"/>
-          <w:szCs w:val="24"/>
-          <w:lang w:eastAsia="en-GB"/>
-        </w:rPr>
-        <w:t>📌</w:t>
-      </w:r>
-      <w:r>
-        <w:rPr>
-          <w:rFonts w:ascii="Times New Roman" w:eastAsia="Times New Roman" w:hAnsi="Times New Roman" w:cs="Times New Roman"/>
-          <w:sz w:val="24"/>
-          <w:szCs w:val="24"/>
-          <w:lang w:eastAsia="en-GB"/>
-        </w:rPr>
-        <w:t xml:space="preserve"> Example:</w:t>
-      </w:r>
-      <w:r>
-        <w:rPr>
-          <w:rFonts w:ascii="Times New Roman" w:eastAsia="Times New Roman" w:hAnsi="Times New Roman" w:cs="Times New Roman"/>
-          <w:sz w:val="24"/>
-          <w:szCs w:val="24"/>
-          <w:lang w:eastAsia="en-GB"/>
-        </w:rPr>
-        <w:br/>
-        <w:t>Not reacting angrily when stressed.</w:t>
-      </w:r>
-    </w:p>
-    <w:p>
-      <w:pPr>
-        <w:spacing w:after="0" w:line="240" w:lineRule="auto"/>
-        <w:rPr>
-          <w:rFonts w:ascii="Times New Roman" w:eastAsia="Times New Roman" w:hAnsi="Times New Roman" w:cs="Times New Roman"/>
-          <w:sz w:val="24"/>
-          <w:szCs w:val="24"/>
-          <w:lang w:eastAsia="en-GB"/>
-        </w:rPr>
-      </w:pPr>
-      <w:r>
-        <w:rPr>
-          <w:rFonts w:ascii="Times New Roman" w:eastAsia="Times New Roman" w:hAnsi="Times New Roman" w:cs="Times New Roman"/>
-          <w:sz w:val="24"/>
-          <w:szCs w:val="24"/>
-          <w:lang w:eastAsia="en-GB"/>
-        </w:rPr>
-        <w:pict>
-          <v:rect id="_x0000_i1041" style="width:0;height:1.5pt" o:hralign="center" o:hrstd="t" o:hr="t" fillcolor="#a0a0a0" stroked="f"/>
-        </w:pict>
-      </w:r>
-    </w:p>
-    <w:p>
-      <w:pPr>
-        <w:spacing w:before="100" w:beforeAutospacing="1" w:after="100" w:afterAutospacing="1" w:line="240" w:lineRule="auto"/>
-        <w:outlineLvl w:val="2"/>
-        <w:rPr>
-          <w:rFonts w:ascii="Times New Roman" w:eastAsia="Times New Roman" w:hAnsi="Times New Roman" w:cs="Times New Roman"/>
-          <w:b/>
-          <w:bCs/>
-          <w:sz w:val="27"/>
-          <w:szCs w:val="27"/>
-          <w:lang w:eastAsia="en-GB"/>
-        </w:rPr>
-      </w:pPr>
-      <w:r>
-        <w:rPr>
-          <w:rFonts w:ascii="Times New Roman" w:eastAsia="Times New Roman" w:hAnsi="Times New Roman" w:cs="Times New Roman"/>
-          <w:b/>
-          <w:bCs/>
-          <w:sz w:val="27"/>
-          <w:szCs w:val="27"/>
-          <w:lang w:eastAsia="en-GB"/>
-        </w:rPr>
-        <w:t>4. Adaptability</w:t>
-      </w:r>
-    </w:p>
-    <w:p>
-      <w:pPr>
-        <w:spacing w:before="100" w:beforeAutospacing="1" w:after="100" w:afterAutospacing="1" w:line="240" w:lineRule="auto"/>
-        <w:rPr>
-          <w:rFonts w:ascii="Times New Roman" w:eastAsia="Times New Roman" w:hAnsi="Times New Roman" w:cs="Times New Roman"/>
-          <w:sz w:val="24"/>
-          <w:szCs w:val="24"/>
-          <w:lang w:eastAsia="en-GB"/>
-        </w:rPr>
-      </w:pPr>
-      <w:r>
-        <w:rPr>
-          <w:rFonts w:ascii="Times New Roman" w:eastAsia="Times New Roman" w:hAnsi="Times New Roman" w:cs="Times New Roman"/>
-          <w:sz w:val="24"/>
-          <w:szCs w:val="24"/>
-          <w:lang w:eastAsia="en-GB"/>
-        </w:rPr>
-        <w:t>Includes:</w:t>
-      </w:r>
-    </w:p>
-    <w:p>
-      <w:pPr>
-        <w:numPr>
-          <w:ilvl w:val="0"/>
-          <w:numId w:val="19"/>
-        </w:numPr>
-        <w:spacing w:before="100" w:beforeAutospacing="1" w:after="100" w:afterAutospacing="1" w:line="240" w:lineRule="auto"/>
-        <w:rPr>
-          <w:rFonts w:ascii="Times New Roman" w:eastAsia="Times New Roman" w:hAnsi="Times New Roman" w:cs="Times New Roman"/>
-          <w:sz w:val="24"/>
-          <w:szCs w:val="24"/>
-          <w:lang w:eastAsia="en-GB"/>
-        </w:rPr>
-      </w:pPr>
-      <w:r>
-        <w:rPr>
-          <w:rFonts w:ascii="Times New Roman" w:eastAsia="Times New Roman" w:hAnsi="Times New Roman" w:cs="Times New Roman"/>
-          <w:sz w:val="24"/>
-          <w:szCs w:val="24"/>
-          <w:lang w:eastAsia="en-GB"/>
-        </w:rPr>
-        <w:t>Reality testing</w:t>
-      </w:r>
-    </w:p>
-    <w:p>
-      <w:pPr>
-        <w:numPr>
-          <w:ilvl w:val="0"/>
-          <w:numId w:val="19"/>
-        </w:numPr>
-        <w:spacing w:before="100" w:beforeAutospacing="1" w:after="100" w:afterAutospacing="1" w:line="240" w:lineRule="auto"/>
-        <w:rPr>
-          <w:rFonts w:ascii="Times New Roman" w:eastAsia="Times New Roman" w:hAnsi="Times New Roman" w:cs="Times New Roman"/>
-          <w:sz w:val="24"/>
-          <w:szCs w:val="24"/>
-          <w:lang w:eastAsia="en-GB"/>
-        </w:rPr>
-      </w:pPr>
-      <w:r>
-        <w:rPr>
-          <w:rFonts w:ascii="Times New Roman" w:eastAsia="Times New Roman" w:hAnsi="Times New Roman" w:cs="Times New Roman"/>
-          <w:sz w:val="24"/>
-          <w:szCs w:val="24"/>
-          <w:lang w:eastAsia="en-GB"/>
-        </w:rPr>
-        <w:t>Flexibility</w:t>
-      </w:r>
-    </w:p>
-    <w:p>
-      <w:pPr>
-        <w:numPr>
-          <w:ilvl w:val="0"/>
-          <w:numId w:val="19"/>
-        </w:numPr>
-        <w:spacing w:before="100" w:beforeAutospacing="1" w:after="100" w:afterAutospacing="1" w:line="240" w:lineRule="auto"/>
-        <w:rPr>
-          <w:rFonts w:ascii="Times New Roman" w:eastAsia="Times New Roman" w:hAnsi="Times New Roman" w:cs="Times New Roman"/>
-          <w:sz w:val="24"/>
-          <w:szCs w:val="24"/>
-          <w:lang w:eastAsia="en-GB"/>
-        </w:rPr>
-      </w:pPr>
-      <w:r>
-        <w:rPr>
-          <w:rFonts w:ascii="Times New Roman" w:eastAsia="Times New Roman" w:hAnsi="Times New Roman" w:cs="Times New Roman"/>
-          <w:sz w:val="24"/>
-          <w:szCs w:val="24"/>
-          <w:lang w:eastAsia="en-GB"/>
-        </w:rPr>
-        <w:t>Problem-solving</w:t>
-      </w:r>
-    </w:p>
-    <w:p>
-      <w:pPr>
-        <w:spacing w:before="100" w:beforeAutospacing="1" w:after="100" w:afterAutospacing="1" w:line="240" w:lineRule="auto"/>
-        <w:rPr>
-          <w:rFonts w:ascii="Times New Roman" w:eastAsia="Times New Roman" w:hAnsi="Times New Roman" w:cs="Times New Roman"/>
-          <w:sz w:val="24"/>
-          <w:szCs w:val="24"/>
-          <w:lang w:eastAsia="en-GB"/>
-        </w:rPr>
-      </w:pPr>
-      <w:r>
-        <w:rPr>
-          <w:rFonts w:ascii="Segoe UI Symbol" w:eastAsia="Times New Roman" w:hAnsi="Segoe UI Symbol" w:cs="Segoe UI Symbol"/>
-          <w:sz w:val="24"/>
-          <w:szCs w:val="24"/>
-          <w:lang w:eastAsia="en-GB"/>
-        </w:rPr>
-        <w:lastRenderedPageBreak/>
-        <w:t>📌</w:t>
-      </w:r>
-      <w:r>
-        <w:rPr>
-          <w:rFonts w:ascii="Times New Roman" w:eastAsia="Times New Roman" w:hAnsi="Times New Roman" w:cs="Times New Roman"/>
-          <w:sz w:val="24"/>
-          <w:szCs w:val="24"/>
-          <w:lang w:eastAsia="en-GB"/>
-        </w:rPr>
-        <w:t xml:space="preserve"> Example:</w:t>
-      </w:r>
-      <w:r>
-        <w:rPr>
-          <w:rFonts w:ascii="Times New Roman" w:eastAsia="Times New Roman" w:hAnsi="Times New Roman" w:cs="Times New Roman"/>
-          <w:sz w:val="24"/>
-          <w:szCs w:val="24"/>
-          <w:lang w:eastAsia="en-GB"/>
-        </w:rPr>
-        <w:br/>
-        <w:t>Adjusting your plans when circumstances change.</w:t>
-      </w:r>
-    </w:p>
-    <w:p>
-      <w:pPr>
-        <w:spacing w:after="0" w:line="240" w:lineRule="auto"/>
-        <w:rPr>
-          <w:rFonts w:ascii="Times New Roman" w:eastAsia="Times New Roman" w:hAnsi="Times New Roman" w:cs="Times New Roman"/>
-          <w:sz w:val="24"/>
-          <w:szCs w:val="24"/>
-          <w:lang w:eastAsia="en-GB"/>
-        </w:rPr>
-      </w:pPr>
-      <w:r>
-        <w:rPr>
-          <w:rFonts w:ascii="Times New Roman" w:eastAsia="Times New Roman" w:hAnsi="Times New Roman" w:cs="Times New Roman"/>
-          <w:sz w:val="24"/>
-          <w:szCs w:val="24"/>
-          <w:lang w:eastAsia="en-GB"/>
-        </w:rPr>
-        <w:pict>
-          <v:rect id="_x0000_i1042" style="width:0;height:1.5pt" o:hralign="center" o:hrstd="t" o:hr="t" fillcolor="#a0a0a0" stroked="f"/>
-        </w:pict>
-      </w:r>
-    </w:p>
-    <w:p>
-      <w:pPr>
-        <w:spacing w:before="100" w:beforeAutospacing="1" w:after="100" w:afterAutospacing="1" w:line="240" w:lineRule="auto"/>
-        <w:outlineLvl w:val="2"/>
-        <w:rPr>
-          <w:rFonts w:ascii="Times New Roman" w:eastAsia="Times New Roman" w:hAnsi="Times New Roman" w:cs="Times New Roman"/>
-          <w:b/>
-          <w:bCs/>
-          <w:sz w:val="27"/>
-          <w:szCs w:val="27"/>
-          <w:lang w:eastAsia="en-GB"/>
-        </w:rPr>
-      </w:pPr>
-      <w:r>
-        <w:rPr>
-          <w:rFonts w:ascii="Times New Roman" w:eastAsia="Times New Roman" w:hAnsi="Times New Roman" w:cs="Times New Roman"/>
-          <w:b/>
-          <w:bCs/>
-          <w:sz w:val="27"/>
-          <w:szCs w:val="27"/>
-          <w:lang w:eastAsia="en-GB"/>
-        </w:rPr>
-        <w:t>5. General Mood</w:t>
-      </w:r>
-    </w:p>
-    <w:p>
-      <w:pPr>
-        <w:spacing w:before="100" w:beforeAutospacing="1" w:after="100" w:afterAutospacing="1" w:line="240" w:lineRule="auto"/>
-        <w:rPr>
-          <w:rFonts w:ascii="Times New Roman" w:eastAsia="Times New Roman" w:hAnsi="Times New Roman" w:cs="Times New Roman"/>
-          <w:sz w:val="24"/>
-          <w:szCs w:val="24"/>
-          <w:lang w:eastAsia="en-GB"/>
-        </w:rPr>
-      </w:pPr>
-      <w:r>
-        <w:rPr>
-          <w:rFonts w:ascii="Times New Roman" w:eastAsia="Times New Roman" w:hAnsi="Times New Roman" w:cs="Times New Roman"/>
-          <w:sz w:val="24"/>
-          <w:szCs w:val="24"/>
-          <w:lang w:eastAsia="en-GB"/>
-        </w:rPr>
-        <w:t>Includes:</w:t>
-      </w:r>
-    </w:p>
-    <w:p>
-      <w:pPr>
-        <w:numPr>
-          <w:ilvl w:val="0"/>
-          <w:numId w:val="20"/>
-        </w:numPr>
-        <w:spacing w:before="100" w:beforeAutospacing="1" w:after="100" w:afterAutospacing="1" w:line="240" w:lineRule="auto"/>
-        <w:rPr>
-          <w:rFonts w:ascii="Times New Roman" w:eastAsia="Times New Roman" w:hAnsi="Times New Roman" w:cs="Times New Roman"/>
-          <w:sz w:val="24"/>
-          <w:szCs w:val="24"/>
-          <w:lang w:eastAsia="en-GB"/>
-        </w:rPr>
-      </w:pPr>
-      <w:r>
-        <w:rPr>
-          <w:rFonts w:ascii="Times New Roman" w:eastAsia="Times New Roman" w:hAnsi="Times New Roman" w:cs="Times New Roman"/>
-          <w:sz w:val="24"/>
-          <w:szCs w:val="24"/>
-          <w:lang w:eastAsia="en-GB"/>
-        </w:rPr>
-        <w:t>Happiness</w:t>
-      </w:r>
-    </w:p>
-    <w:p>
-      <w:pPr>
-        <w:numPr>
-          <w:ilvl w:val="0"/>
-          <w:numId w:val="20"/>
-        </w:numPr>
-        <w:spacing w:before="100" w:beforeAutospacing="1" w:after="100" w:afterAutospacing="1" w:line="240" w:lineRule="auto"/>
-        <w:rPr>
-          <w:rFonts w:ascii="Times New Roman" w:eastAsia="Times New Roman" w:hAnsi="Times New Roman" w:cs="Times New Roman"/>
-          <w:sz w:val="24"/>
-          <w:szCs w:val="24"/>
-          <w:lang w:eastAsia="en-GB"/>
-        </w:rPr>
-      </w:pPr>
-      <w:r>
-        <w:rPr>
-          <w:rFonts w:ascii="Times New Roman" w:eastAsia="Times New Roman" w:hAnsi="Times New Roman" w:cs="Times New Roman"/>
-          <w:sz w:val="24"/>
-          <w:szCs w:val="24"/>
-          <w:lang w:eastAsia="en-GB"/>
-        </w:rPr>
-        <w:t>Optimism</w:t>
-      </w:r>
-    </w:p>
-    <w:p>
-      <w:pPr>
-        <w:spacing w:before="100" w:beforeAutospacing="1" w:after="100" w:afterAutospacing="1" w:line="240" w:lineRule="auto"/>
-        <w:rPr>
-          <w:rFonts w:ascii="Times New Roman" w:eastAsia="Times New Roman" w:hAnsi="Times New Roman" w:cs="Times New Roman"/>
-          <w:sz w:val="24"/>
-          <w:szCs w:val="24"/>
-          <w:lang w:eastAsia="en-GB"/>
-        </w:rPr>
-      </w:pPr>
-      <w:r>
-        <w:rPr>
-          <w:rFonts w:ascii="Segoe UI Symbol" w:eastAsia="Times New Roman" w:hAnsi="Segoe UI Symbol" w:cs="Segoe UI Symbol"/>
-          <w:sz w:val="24"/>
-          <w:szCs w:val="24"/>
-          <w:lang w:eastAsia="en-GB"/>
-        </w:rPr>
-        <w:t>📌</w:t>
-      </w:r>
-      <w:r>
-        <w:rPr>
-          <w:rFonts w:ascii="Times New Roman" w:eastAsia="Times New Roman" w:hAnsi="Times New Roman" w:cs="Times New Roman"/>
-          <w:sz w:val="24"/>
-          <w:szCs w:val="24"/>
-          <w:lang w:eastAsia="en-GB"/>
-        </w:rPr>
-        <w:t xml:space="preserve"> Example:</w:t>
-      </w:r>
-      <w:r>
-        <w:rPr>
-          <w:rFonts w:ascii="Times New Roman" w:eastAsia="Times New Roman" w:hAnsi="Times New Roman" w:cs="Times New Roman"/>
-          <w:sz w:val="24"/>
-          <w:szCs w:val="24"/>
-          <w:lang w:eastAsia="en-GB"/>
-        </w:rPr>
-        <w:br/>
-        <w:t>Staying hopeful even during tough times.</w:t>
-      </w:r>
-    </w:p>
-    <w:p>
-      <w:pPr>
-        <w:spacing w:after="0" w:line="240" w:lineRule="auto"/>
-        <w:rPr>
-          <w:rFonts w:ascii="Times New Roman" w:eastAsia="Times New Roman" w:hAnsi="Times New Roman" w:cs="Times New Roman"/>
-          <w:sz w:val="24"/>
-          <w:szCs w:val="24"/>
-          <w:lang w:eastAsia="en-GB"/>
-        </w:rPr>
-      </w:pPr>
-      <w:r>
-        <w:rPr>
-          <w:rFonts w:ascii="Times New Roman" w:eastAsia="Times New Roman" w:hAnsi="Times New Roman" w:cs="Times New Roman"/>
-          <w:sz w:val="24"/>
-          <w:szCs w:val="24"/>
-          <w:lang w:eastAsia="en-GB"/>
-        </w:rPr>
-        <w:pict>
-          <v:rect id="_x0000_i1043" style="width:0;height:1.5pt" o:hralign="center" o:hrstd="t" o:hr="t" fillcolor="#a0a0a0" stroked="f"/>
-        </w:pict>
-      </w:r>
-    </w:p>
-    <w:p>
-      <w:pPr>
-        <w:spacing w:before="100" w:beforeAutospacing="1" w:after="100" w:afterAutospacing="1" w:line="240" w:lineRule="auto"/>
-        <w:outlineLvl w:val="1"/>
-        <w:rPr>
-          <w:rFonts w:ascii="Times New Roman" w:eastAsia="Times New Roman" w:hAnsi="Times New Roman" w:cs="Times New Roman"/>
-          <w:b/>
-          <w:bCs/>
-          <w:sz w:val="36"/>
-          <w:szCs w:val="36"/>
-          <w:lang w:eastAsia="en-GB"/>
-        </w:rPr>
-      </w:pPr>
-      <w:r>
-        <w:rPr>
-          <w:rFonts w:ascii="Times New Roman" w:eastAsia="Times New Roman" w:hAnsi="Times New Roman" w:cs="Times New Roman"/>
-          <w:b/>
-          <w:bCs/>
-          <w:sz w:val="36"/>
-          <w:szCs w:val="36"/>
-          <w:lang w:eastAsia="en-GB"/>
-        </w:rPr>
-        <w:t>C. Goleman’s Model of Emotional Intelligence</w:t>
-      </w:r>
-    </w:p>
-    <w:p>
-      <w:pPr>
-        <w:spacing w:before="100" w:beforeAutospacing="1" w:after="100" w:afterAutospacing="1" w:line="240" w:lineRule="auto"/>
-        <w:rPr>
-          <w:rFonts w:ascii="Times New Roman" w:eastAsia="Times New Roman" w:hAnsi="Times New Roman" w:cs="Times New Roman"/>
-          <w:sz w:val="24"/>
-          <w:szCs w:val="24"/>
-          <w:lang w:eastAsia="en-GB"/>
-        </w:rPr>
-      </w:pPr>
-      <w:r>
-        <w:rPr>
-          <w:rFonts w:ascii="Times New Roman" w:eastAsia="Times New Roman" w:hAnsi="Times New Roman" w:cs="Times New Roman"/>
-          <w:sz w:val="24"/>
-          <w:szCs w:val="24"/>
-          <w:lang w:eastAsia="en-GB"/>
-        </w:rPr>
-        <w:t xml:space="preserve">Daniel Goleman reduced EI into </w:t>
-      </w:r>
-      <w:r>
-        <w:rPr>
-          <w:rFonts w:ascii="Times New Roman" w:eastAsia="Times New Roman" w:hAnsi="Times New Roman" w:cs="Times New Roman"/>
-          <w:b/>
-          <w:bCs/>
-          <w:sz w:val="24"/>
-          <w:szCs w:val="24"/>
-          <w:lang w:eastAsia="en-GB"/>
-        </w:rPr>
-        <w:t>four major competencies</w:t>
-      </w:r>
-      <w:r>
-        <w:rPr>
-          <w:rFonts w:ascii="Times New Roman" w:eastAsia="Times New Roman" w:hAnsi="Times New Roman" w:cs="Times New Roman"/>
-          <w:sz w:val="24"/>
-          <w:szCs w:val="24"/>
-          <w:lang w:eastAsia="en-GB"/>
-        </w:rPr>
-        <w:t>:</w:t>
-      </w:r>
-    </w:p>
-    <w:p>
-      <w:pPr>
-        <w:spacing w:after="0" w:line="240" w:lineRule="auto"/>
-        <w:rPr>
-          <w:rFonts w:ascii="Times New Roman" w:eastAsia="Times New Roman" w:hAnsi="Times New Roman" w:cs="Times New Roman"/>
-          <w:sz w:val="24"/>
-          <w:szCs w:val="24"/>
-          <w:lang w:eastAsia="en-GB"/>
-        </w:rPr>
-      </w:pPr>
-      <w:r>
-        <w:rPr>
-          <w:rFonts w:ascii="Times New Roman" w:eastAsia="Times New Roman" w:hAnsi="Times New Roman" w:cs="Times New Roman"/>
-          <w:sz w:val="24"/>
-          <w:szCs w:val="24"/>
-          <w:lang w:eastAsia="en-GB"/>
-        </w:rPr>
-        <w:pict>
-          <v:rect id="_x0000_i1044" style="width:0;height:1.5pt" o:hralign="center" o:hrstd="t" o:hr="t" fillcolor="#a0a0a0" stroked="f"/>
-        </w:pict>
-      </w:r>
-    </w:p>
-    <w:p>
-      <w:pPr>
-        <w:spacing w:before="100" w:beforeAutospacing="1" w:after="100" w:afterAutospacing="1" w:line="240" w:lineRule="auto"/>
-        <w:outlineLvl w:val="2"/>
-        <w:rPr>
-          <w:rFonts w:ascii="Times New Roman" w:eastAsia="Times New Roman" w:hAnsi="Times New Roman" w:cs="Times New Roman"/>
-          <w:b/>
-          <w:bCs/>
-          <w:sz w:val="27"/>
-          <w:szCs w:val="27"/>
-          <w:lang w:eastAsia="en-GB"/>
-        </w:rPr>
-      </w:pPr>
-      <w:r>
-        <w:rPr>
-          <w:rFonts w:ascii="Times New Roman" w:eastAsia="Times New Roman" w:hAnsi="Times New Roman" w:cs="Times New Roman"/>
-          <w:b/>
-          <w:bCs/>
-          <w:sz w:val="27"/>
-          <w:szCs w:val="27"/>
-          <w:lang w:eastAsia="en-GB"/>
-        </w:rPr>
-        <w:t>1. Self-Awareness</w:t>
-      </w:r>
-    </w:p>
-    <w:p>
-      <w:pPr>
-        <w:numPr>
-          <w:ilvl w:val="0"/>
-          <w:numId w:val="21"/>
-        </w:numPr>
-        <w:spacing w:before="100" w:beforeAutospacing="1" w:after="100" w:afterAutospacing="1" w:line="240" w:lineRule="auto"/>
-        <w:rPr>
-          <w:rFonts w:ascii="Times New Roman" w:eastAsia="Times New Roman" w:hAnsi="Times New Roman" w:cs="Times New Roman"/>
-          <w:sz w:val="24"/>
-          <w:szCs w:val="24"/>
-          <w:lang w:eastAsia="en-GB"/>
-        </w:rPr>
-      </w:pPr>
-      <w:r>
-        <w:rPr>
-          <w:rFonts w:ascii="Times New Roman" w:eastAsia="Times New Roman" w:hAnsi="Times New Roman" w:cs="Times New Roman"/>
-          <w:sz w:val="24"/>
-          <w:szCs w:val="24"/>
-          <w:lang w:eastAsia="en-GB"/>
-        </w:rPr>
-        <w:t>Knowing your emotions</w:t>
-      </w:r>
-    </w:p>
-    <w:p>
-      <w:pPr>
-        <w:numPr>
-          <w:ilvl w:val="0"/>
-          <w:numId w:val="21"/>
-        </w:numPr>
-        <w:spacing w:before="100" w:beforeAutospacing="1" w:after="100" w:afterAutospacing="1" w:line="240" w:lineRule="auto"/>
-        <w:rPr>
-          <w:rFonts w:ascii="Times New Roman" w:eastAsia="Times New Roman" w:hAnsi="Times New Roman" w:cs="Times New Roman"/>
-          <w:sz w:val="24"/>
-          <w:szCs w:val="24"/>
-          <w:lang w:eastAsia="en-GB"/>
-        </w:rPr>
-      </w:pPr>
-      <w:r>
-        <w:rPr>
-          <w:rFonts w:ascii="Times New Roman" w:eastAsia="Times New Roman" w:hAnsi="Times New Roman" w:cs="Times New Roman"/>
-          <w:sz w:val="24"/>
-          <w:szCs w:val="24"/>
-          <w:lang w:eastAsia="en-GB"/>
-        </w:rPr>
-        <w:t>Knowing strengths and weaknesses</w:t>
-      </w:r>
-    </w:p>
-    <w:p>
-      <w:pPr>
-        <w:numPr>
-          <w:ilvl w:val="0"/>
-          <w:numId w:val="21"/>
-        </w:numPr>
-        <w:spacing w:before="100" w:beforeAutospacing="1" w:after="100" w:afterAutospacing="1" w:line="240" w:lineRule="auto"/>
-        <w:rPr>
-          <w:rFonts w:ascii="Times New Roman" w:eastAsia="Times New Roman" w:hAnsi="Times New Roman" w:cs="Times New Roman"/>
-          <w:sz w:val="24"/>
-          <w:szCs w:val="24"/>
-          <w:lang w:eastAsia="en-GB"/>
-        </w:rPr>
-      </w:pPr>
-      <w:r>
-        <w:rPr>
-          <w:rFonts w:ascii="Times New Roman" w:eastAsia="Times New Roman" w:hAnsi="Times New Roman" w:cs="Times New Roman"/>
-          <w:sz w:val="24"/>
-          <w:szCs w:val="24"/>
-          <w:lang w:eastAsia="en-GB"/>
-        </w:rPr>
-        <w:t>Confidence</w:t>
-      </w:r>
-    </w:p>
-    <w:p>
-      <w:pPr>
-        <w:spacing w:after="0" w:line="240" w:lineRule="auto"/>
-        <w:rPr>
-          <w:rFonts w:ascii="Times New Roman" w:eastAsia="Times New Roman" w:hAnsi="Times New Roman" w:cs="Times New Roman"/>
-          <w:sz w:val="24"/>
-          <w:szCs w:val="24"/>
-          <w:lang w:eastAsia="en-GB"/>
-        </w:rPr>
-      </w:pPr>
-      <w:r>
-        <w:rPr>
-          <w:rFonts w:ascii="Times New Roman" w:eastAsia="Times New Roman" w:hAnsi="Times New Roman" w:cs="Times New Roman"/>
-          <w:sz w:val="24"/>
-          <w:szCs w:val="24"/>
-          <w:lang w:eastAsia="en-GB"/>
-        </w:rPr>
-        <w:pict>
-          <v:rect id="_x0000_i1045" style="width:0;height:1.5pt" o:hralign="center" o:hrstd="t" o:hr="t" fillcolor="#a0a0a0" stroked="f"/>
-        </w:pict>
-      </w:r>
-    </w:p>
-    <w:p>
-      <w:pPr>
-        <w:spacing w:before="100" w:beforeAutospacing="1" w:after="100" w:afterAutospacing="1" w:line="240" w:lineRule="auto"/>
-        <w:outlineLvl w:val="2"/>
-        <w:rPr>
-          <w:rFonts w:ascii="Times New Roman" w:eastAsia="Times New Roman" w:hAnsi="Times New Roman" w:cs="Times New Roman"/>
-          <w:b/>
-          <w:bCs/>
-          <w:sz w:val="27"/>
-          <w:szCs w:val="27"/>
-          <w:lang w:eastAsia="en-GB"/>
-        </w:rPr>
-      </w:pPr>
-      <w:r>
-        <w:rPr>
-          <w:rFonts w:ascii="Times New Roman" w:eastAsia="Times New Roman" w:hAnsi="Times New Roman" w:cs="Times New Roman"/>
-          <w:b/>
-          <w:bCs/>
-          <w:sz w:val="27"/>
-          <w:szCs w:val="27"/>
-          <w:lang w:eastAsia="en-GB"/>
-        </w:rPr>
-        <w:t>2. Social Awareness</w:t>
-      </w:r>
-    </w:p>
-    <w:p>
-      <w:pPr>
-        <w:numPr>
-          <w:ilvl w:val="0"/>
-          <w:numId w:val="22"/>
-        </w:numPr>
-        <w:spacing w:before="100" w:beforeAutospacing="1" w:after="100" w:afterAutospacing="1" w:line="240" w:lineRule="auto"/>
-        <w:rPr>
-          <w:rFonts w:ascii="Times New Roman" w:eastAsia="Times New Roman" w:hAnsi="Times New Roman" w:cs="Times New Roman"/>
-          <w:sz w:val="24"/>
-          <w:szCs w:val="24"/>
-          <w:lang w:eastAsia="en-GB"/>
-        </w:rPr>
-      </w:pPr>
-      <w:r>
-        <w:rPr>
-          <w:rFonts w:ascii="Times New Roman" w:eastAsia="Times New Roman" w:hAnsi="Times New Roman" w:cs="Times New Roman"/>
-          <w:sz w:val="24"/>
-          <w:szCs w:val="24"/>
-          <w:lang w:eastAsia="en-GB"/>
-        </w:rPr>
-        <w:t>Empathy</w:t>
-      </w:r>
-    </w:p>
-    <w:p>
-      <w:pPr>
-        <w:numPr>
-          <w:ilvl w:val="0"/>
-          <w:numId w:val="22"/>
-        </w:numPr>
-        <w:spacing w:before="100" w:beforeAutospacing="1" w:after="100" w:afterAutospacing="1" w:line="240" w:lineRule="auto"/>
-        <w:rPr>
-          <w:rFonts w:ascii="Times New Roman" w:eastAsia="Times New Roman" w:hAnsi="Times New Roman" w:cs="Times New Roman"/>
-          <w:sz w:val="24"/>
-          <w:szCs w:val="24"/>
-          <w:lang w:eastAsia="en-GB"/>
-        </w:rPr>
-      </w:pPr>
-      <w:r>
-        <w:rPr>
-          <w:rFonts w:ascii="Times New Roman" w:eastAsia="Times New Roman" w:hAnsi="Times New Roman" w:cs="Times New Roman"/>
-          <w:sz w:val="24"/>
-          <w:szCs w:val="24"/>
-          <w:lang w:eastAsia="en-GB"/>
-        </w:rPr>
-        <w:t>Organizational awareness</w:t>
-      </w:r>
-    </w:p>
-    <w:p>
-      <w:pPr>
-        <w:numPr>
-          <w:ilvl w:val="0"/>
-          <w:numId w:val="22"/>
-        </w:numPr>
-        <w:spacing w:before="100" w:beforeAutospacing="1" w:after="100" w:afterAutospacing="1" w:line="240" w:lineRule="auto"/>
-        <w:rPr>
-          <w:rFonts w:ascii="Times New Roman" w:eastAsia="Times New Roman" w:hAnsi="Times New Roman" w:cs="Times New Roman"/>
-          <w:sz w:val="24"/>
-          <w:szCs w:val="24"/>
-          <w:lang w:eastAsia="en-GB"/>
-        </w:rPr>
-      </w:pPr>
-      <w:r>
-        <w:rPr>
-          <w:rFonts w:ascii="Times New Roman" w:eastAsia="Times New Roman" w:hAnsi="Times New Roman" w:cs="Times New Roman"/>
-          <w:sz w:val="24"/>
-          <w:szCs w:val="24"/>
-          <w:lang w:eastAsia="en-GB"/>
-        </w:rPr>
-        <w:t>Service orientation</w:t>
-      </w:r>
-    </w:p>
-    <w:p>
-      <w:pPr>
-        <w:spacing w:after="0" w:line="240" w:lineRule="auto"/>
-        <w:rPr>
-          <w:rFonts w:ascii="Times New Roman" w:eastAsia="Times New Roman" w:hAnsi="Times New Roman" w:cs="Times New Roman"/>
-          <w:sz w:val="24"/>
-          <w:szCs w:val="24"/>
-          <w:lang w:eastAsia="en-GB"/>
-        </w:rPr>
-      </w:pPr>
-      <w:r>
-        <w:rPr>
-          <w:rFonts w:ascii="Times New Roman" w:eastAsia="Times New Roman" w:hAnsi="Times New Roman" w:cs="Times New Roman"/>
-          <w:sz w:val="24"/>
-          <w:szCs w:val="24"/>
-          <w:lang w:eastAsia="en-GB"/>
-        </w:rPr>
-        <w:pict>
-          <v:rect id="_x0000_i1046" style="width:0;height:1.5pt" o:hralign="center" o:hrstd="t" o:hr="t" fillcolor="#a0a0a0" stroked="f"/>
-        </w:pict>
-      </w:r>
-    </w:p>
-    <w:p>
-      <w:pPr>
-        <w:spacing w:before="100" w:beforeAutospacing="1" w:after="100" w:afterAutospacing="1" w:line="240" w:lineRule="auto"/>
-        <w:outlineLvl w:val="2"/>
-        <w:rPr>
-          <w:rFonts w:ascii="Times New Roman" w:eastAsia="Times New Roman" w:hAnsi="Times New Roman" w:cs="Times New Roman"/>
-          <w:b/>
-          <w:bCs/>
-          <w:sz w:val="27"/>
-          <w:szCs w:val="27"/>
-          <w:lang w:eastAsia="en-GB"/>
-        </w:rPr>
-      </w:pPr>
-      <w:r>
-        <w:rPr>
-          <w:rFonts w:ascii="Times New Roman" w:eastAsia="Times New Roman" w:hAnsi="Times New Roman" w:cs="Times New Roman"/>
-          <w:b/>
-          <w:bCs/>
-          <w:sz w:val="27"/>
-          <w:szCs w:val="27"/>
-          <w:lang w:eastAsia="en-GB"/>
-        </w:rPr>
-        <w:t>3. Self-Management</w:t>
-      </w:r>
-    </w:p>
-    <w:p>
-      <w:pPr>
-        <w:spacing w:before="100" w:beforeAutospacing="1" w:after="100" w:afterAutospacing="1" w:line="240" w:lineRule="auto"/>
-        <w:rPr>
-          <w:rFonts w:ascii="Times New Roman" w:eastAsia="Times New Roman" w:hAnsi="Times New Roman" w:cs="Times New Roman"/>
-          <w:sz w:val="24"/>
-          <w:szCs w:val="24"/>
-          <w:lang w:eastAsia="en-GB"/>
-        </w:rPr>
-      </w:pPr>
-      <w:r>
-        <w:rPr>
-          <w:rFonts w:ascii="Times New Roman" w:eastAsia="Times New Roman" w:hAnsi="Times New Roman" w:cs="Times New Roman"/>
-          <w:sz w:val="24"/>
-          <w:szCs w:val="24"/>
-          <w:lang w:eastAsia="en-GB"/>
-        </w:rPr>
-        <w:t>Includes:</w:t>
-      </w:r>
-    </w:p>
-    <w:p>
-      <w:pPr>
-        <w:numPr>
-          <w:ilvl w:val="0"/>
-          <w:numId w:val="23"/>
-        </w:numPr>
-        <w:spacing w:before="100" w:beforeAutospacing="1" w:after="100" w:afterAutospacing="1" w:line="240" w:lineRule="auto"/>
-        <w:rPr>
-          <w:rFonts w:ascii="Times New Roman" w:eastAsia="Times New Roman" w:hAnsi="Times New Roman" w:cs="Times New Roman"/>
-          <w:sz w:val="24"/>
-          <w:szCs w:val="24"/>
-          <w:lang w:eastAsia="en-GB"/>
-        </w:rPr>
-      </w:pPr>
-      <w:r>
-        <w:rPr>
-          <w:rFonts w:ascii="Times New Roman" w:eastAsia="Times New Roman" w:hAnsi="Times New Roman" w:cs="Times New Roman"/>
-          <w:sz w:val="24"/>
-          <w:szCs w:val="24"/>
-          <w:lang w:eastAsia="en-GB"/>
-        </w:rPr>
-        <w:t>Emotional self-control</w:t>
-      </w:r>
-    </w:p>
-    <w:p>
-      <w:pPr>
-        <w:numPr>
-          <w:ilvl w:val="0"/>
-          <w:numId w:val="23"/>
-        </w:numPr>
-        <w:spacing w:before="100" w:beforeAutospacing="1" w:after="100" w:afterAutospacing="1" w:line="240" w:lineRule="auto"/>
-        <w:rPr>
-          <w:rFonts w:ascii="Times New Roman" w:eastAsia="Times New Roman" w:hAnsi="Times New Roman" w:cs="Times New Roman"/>
-          <w:sz w:val="24"/>
-          <w:szCs w:val="24"/>
-          <w:lang w:eastAsia="en-GB"/>
-        </w:rPr>
-      </w:pPr>
-      <w:r>
-        <w:rPr>
-          <w:rFonts w:ascii="Times New Roman" w:eastAsia="Times New Roman" w:hAnsi="Times New Roman" w:cs="Times New Roman"/>
-          <w:sz w:val="24"/>
-          <w:szCs w:val="24"/>
-          <w:lang w:eastAsia="en-GB"/>
-        </w:rPr>
-        <w:t>Integrity</w:t>
-      </w:r>
-    </w:p>
-    <w:p>
-      <w:pPr>
-        <w:numPr>
-          <w:ilvl w:val="0"/>
-          <w:numId w:val="23"/>
-        </w:numPr>
-        <w:spacing w:before="100" w:beforeAutospacing="1" w:after="100" w:afterAutospacing="1" w:line="240" w:lineRule="auto"/>
-        <w:rPr>
-          <w:rFonts w:ascii="Times New Roman" w:eastAsia="Times New Roman" w:hAnsi="Times New Roman" w:cs="Times New Roman"/>
-          <w:sz w:val="24"/>
-          <w:szCs w:val="24"/>
-          <w:lang w:eastAsia="en-GB"/>
-        </w:rPr>
-      </w:pPr>
-      <w:r>
-        <w:rPr>
-          <w:rFonts w:ascii="Times New Roman" w:eastAsia="Times New Roman" w:hAnsi="Times New Roman" w:cs="Times New Roman"/>
-          <w:sz w:val="24"/>
-          <w:szCs w:val="24"/>
-          <w:lang w:eastAsia="en-GB"/>
-        </w:rPr>
-        <w:t>Responsibility</w:t>
-      </w:r>
-    </w:p>
-    <w:p>
-      <w:pPr>
-        <w:numPr>
-          <w:ilvl w:val="0"/>
-          <w:numId w:val="23"/>
-        </w:numPr>
-        <w:spacing w:before="100" w:beforeAutospacing="1" w:after="100" w:afterAutospacing="1" w:line="240" w:lineRule="auto"/>
-        <w:rPr>
-          <w:rFonts w:ascii="Times New Roman" w:eastAsia="Times New Roman" w:hAnsi="Times New Roman" w:cs="Times New Roman"/>
-          <w:sz w:val="24"/>
-          <w:szCs w:val="24"/>
-          <w:lang w:eastAsia="en-GB"/>
-        </w:rPr>
-      </w:pPr>
-      <w:r>
-        <w:rPr>
-          <w:rFonts w:ascii="Times New Roman" w:eastAsia="Times New Roman" w:hAnsi="Times New Roman" w:cs="Times New Roman"/>
-          <w:sz w:val="24"/>
-          <w:szCs w:val="24"/>
-          <w:lang w:eastAsia="en-GB"/>
-        </w:rPr>
-        <w:t>Adaptability</w:t>
-      </w:r>
-    </w:p>
-    <w:p>
-      <w:pPr>
-        <w:numPr>
-          <w:ilvl w:val="0"/>
-          <w:numId w:val="23"/>
-        </w:numPr>
-        <w:spacing w:before="100" w:beforeAutospacing="1" w:after="100" w:afterAutospacing="1" w:line="240" w:lineRule="auto"/>
-        <w:rPr>
-          <w:rFonts w:ascii="Times New Roman" w:eastAsia="Times New Roman" w:hAnsi="Times New Roman" w:cs="Times New Roman"/>
-          <w:sz w:val="24"/>
-          <w:szCs w:val="24"/>
-          <w:lang w:eastAsia="en-GB"/>
-        </w:rPr>
-      </w:pPr>
-      <w:r>
-        <w:rPr>
-          <w:rFonts w:ascii="Times New Roman" w:eastAsia="Times New Roman" w:hAnsi="Times New Roman" w:cs="Times New Roman"/>
-          <w:sz w:val="24"/>
-          <w:szCs w:val="24"/>
-          <w:lang w:eastAsia="en-GB"/>
-        </w:rPr>
-        <w:t>Initiative</w:t>
-      </w:r>
-    </w:p>
-    <w:p>
-      <w:pPr>
-        <w:numPr>
-          <w:ilvl w:val="0"/>
-          <w:numId w:val="23"/>
-        </w:numPr>
-        <w:spacing w:before="100" w:beforeAutospacing="1" w:after="100" w:afterAutospacing="1" w:line="240" w:lineRule="auto"/>
-        <w:rPr>
-          <w:rFonts w:ascii="Times New Roman" w:eastAsia="Times New Roman" w:hAnsi="Times New Roman" w:cs="Times New Roman"/>
-          <w:sz w:val="24"/>
-          <w:szCs w:val="24"/>
-          <w:lang w:eastAsia="en-GB"/>
-        </w:rPr>
-      </w:pPr>
-      <w:r>
-        <w:rPr>
-          <w:rFonts w:ascii="Times New Roman" w:eastAsia="Times New Roman" w:hAnsi="Times New Roman" w:cs="Times New Roman"/>
-          <w:sz w:val="24"/>
-          <w:szCs w:val="24"/>
-          <w:lang w:eastAsia="en-GB"/>
-        </w:rPr>
-        <w:t>Achievement orientation</w:t>
-      </w:r>
-    </w:p>
-    <w:p>
-      <w:pPr>
-        <w:spacing w:after="0" w:line="240" w:lineRule="auto"/>
-        <w:rPr>
-          <w:rFonts w:ascii="Times New Roman" w:eastAsia="Times New Roman" w:hAnsi="Times New Roman" w:cs="Times New Roman"/>
-          <w:sz w:val="24"/>
-          <w:szCs w:val="24"/>
-          <w:lang w:eastAsia="en-GB"/>
-        </w:rPr>
-      </w:pPr>
-      <w:r>
-        <w:rPr>
-          <w:rFonts w:ascii="Times New Roman" w:eastAsia="Times New Roman" w:hAnsi="Times New Roman" w:cs="Times New Roman"/>
-          <w:sz w:val="24"/>
-          <w:szCs w:val="24"/>
-          <w:lang w:eastAsia="en-GB"/>
-        </w:rPr>
-        <w:lastRenderedPageBreak/>
-        <w:pict>
-          <v:rect id="_x0000_i1047" style="width:0;height:1.5pt" o:hralign="center" o:hrstd="t" o:hr="t" fillcolor="#a0a0a0" stroked="f"/>
-        </w:pict>
-      </w:r>
-    </w:p>
-    <w:p>
-      <w:pPr>
-        <w:spacing w:before="100" w:beforeAutospacing="1" w:after="100" w:afterAutospacing="1" w:line="240" w:lineRule="auto"/>
-        <w:outlineLvl w:val="2"/>
-        <w:rPr>
-          <w:rFonts w:ascii="Times New Roman" w:eastAsia="Times New Roman" w:hAnsi="Times New Roman" w:cs="Times New Roman"/>
-          <w:b/>
-          <w:bCs/>
-          <w:sz w:val="27"/>
-          <w:szCs w:val="27"/>
-          <w:lang w:eastAsia="en-GB"/>
-        </w:rPr>
-      </w:pPr>
-      <w:r>
-        <w:rPr>
-          <w:rFonts w:ascii="Times New Roman" w:eastAsia="Times New Roman" w:hAnsi="Times New Roman" w:cs="Times New Roman"/>
-          <w:b/>
-          <w:bCs/>
-          <w:sz w:val="27"/>
-          <w:szCs w:val="27"/>
-          <w:lang w:eastAsia="en-GB"/>
-        </w:rPr>
-        <w:t>4. Social Skills</w:t>
-      </w:r>
-    </w:p>
-    <w:p>
-      <w:pPr>
-        <w:spacing w:before="100" w:beforeAutospacing="1" w:after="100" w:afterAutospacing="1" w:line="240" w:lineRule="auto"/>
-        <w:rPr>
-          <w:rFonts w:ascii="Times New Roman" w:eastAsia="Times New Roman" w:hAnsi="Times New Roman" w:cs="Times New Roman"/>
-          <w:sz w:val="24"/>
-          <w:szCs w:val="24"/>
-          <w:lang w:eastAsia="en-GB"/>
-        </w:rPr>
-      </w:pPr>
-      <w:r>
-        <w:rPr>
-          <w:rFonts w:ascii="Times New Roman" w:eastAsia="Times New Roman" w:hAnsi="Times New Roman" w:cs="Times New Roman"/>
-          <w:sz w:val="24"/>
-          <w:szCs w:val="24"/>
-          <w:lang w:eastAsia="en-GB"/>
-        </w:rPr>
-        <w:t>Includes:</w:t>
-      </w:r>
-    </w:p>
-    <w:p>
-      <w:pPr>
-        <w:numPr>
-          <w:ilvl w:val="0"/>
-          <w:numId w:val="24"/>
-        </w:numPr>
-        <w:spacing w:before="100" w:beforeAutospacing="1" w:after="100" w:afterAutospacing="1" w:line="240" w:lineRule="auto"/>
-        <w:rPr>
-          <w:rFonts w:ascii="Times New Roman" w:eastAsia="Times New Roman" w:hAnsi="Times New Roman" w:cs="Times New Roman"/>
-          <w:sz w:val="24"/>
-          <w:szCs w:val="24"/>
-          <w:lang w:eastAsia="en-GB"/>
-        </w:rPr>
-      </w:pPr>
-      <w:r>
-        <w:rPr>
-          <w:rFonts w:ascii="Times New Roman" w:eastAsia="Times New Roman" w:hAnsi="Times New Roman" w:cs="Times New Roman"/>
-          <w:sz w:val="24"/>
-          <w:szCs w:val="24"/>
-          <w:lang w:eastAsia="en-GB"/>
-        </w:rPr>
-        <w:t>Leadership</w:t>
-      </w:r>
-    </w:p>
-    <w:p>
-      <w:pPr>
-        <w:numPr>
-          <w:ilvl w:val="0"/>
-          <w:numId w:val="24"/>
-        </w:numPr>
-        <w:spacing w:before="100" w:beforeAutospacing="1" w:after="100" w:afterAutospacing="1" w:line="240" w:lineRule="auto"/>
-        <w:rPr>
-          <w:rFonts w:ascii="Times New Roman" w:eastAsia="Times New Roman" w:hAnsi="Times New Roman" w:cs="Times New Roman"/>
-          <w:sz w:val="24"/>
-          <w:szCs w:val="24"/>
-          <w:lang w:eastAsia="en-GB"/>
-        </w:rPr>
-      </w:pPr>
-      <w:r>
-        <w:rPr>
-          <w:rFonts w:ascii="Times New Roman" w:eastAsia="Times New Roman" w:hAnsi="Times New Roman" w:cs="Times New Roman"/>
-          <w:sz w:val="24"/>
-          <w:szCs w:val="24"/>
-          <w:lang w:eastAsia="en-GB"/>
-        </w:rPr>
-        <w:t>Communication</w:t>
-      </w:r>
-    </w:p>
-    <w:p>
-      <w:pPr>
-        <w:numPr>
-          <w:ilvl w:val="0"/>
-          <w:numId w:val="24"/>
-        </w:numPr>
-        <w:spacing w:before="100" w:beforeAutospacing="1" w:after="100" w:afterAutospacing="1" w:line="240" w:lineRule="auto"/>
-        <w:rPr>
-          <w:rFonts w:ascii="Times New Roman" w:eastAsia="Times New Roman" w:hAnsi="Times New Roman" w:cs="Times New Roman"/>
-          <w:sz w:val="24"/>
-          <w:szCs w:val="24"/>
-          <w:lang w:eastAsia="en-GB"/>
-        </w:rPr>
-      </w:pPr>
-      <w:r>
-        <w:rPr>
-          <w:rFonts w:ascii="Times New Roman" w:eastAsia="Times New Roman" w:hAnsi="Times New Roman" w:cs="Times New Roman"/>
-          <w:sz w:val="24"/>
-          <w:szCs w:val="24"/>
-          <w:lang w:eastAsia="en-GB"/>
-        </w:rPr>
-        <w:t>Conflict management</w:t>
-      </w:r>
-    </w:p>
-    <w:p>
-      <w:pPr>
-        <w:numPr>
-          <w:ilvl w:val="0"/>
-          <w:numId w:val="24"/>
-        </w:numPr>
-        <w:spacing w:before="100" w:beforeAutospacing="1" w:after="100" w:afterAutospacing="1" w:line="240" w:lineRule="auto"/>
-        <w:rPr>
-          <w:rFonts w:ascii="Times New Roman" w:eastAsia="Times New Roman" w:hAnsi="Times New Roman" w:cs="Times New Roman"/>
-          <w:sz w:val="24"/>
-          <w:szCs w:val="24"/>
-          <w:lang w:eastAsia="en-GB"/>
-        </w:rPr>
-      </w:pPr>
-      <w:r>
-        <w:rPr>
-          <w:rFonts w:ascii="Times New Roman" w:eastAsia="Times New Roman" w:hAnsi="Times New Roman" w:cs="Times New Roman"/>
-          <w:sz w:val="24"/>
-          <w:szCs w:val="24"/>
-          <w:lang w:eastAsia="en-GB"/>
-        </w:rPr>
-        <w:t>Teamwork</w:t>
-      </w:r>
-    </w:p>
-    <w:p>
-      <w:pPr>
-        <w:numPr>
-          <w:ilvl w:val="0"/>
-          <w:numId w:val="24"/>
-        </w:numPr>
-        <w:spacing w:before="100" w:beforeAutospacing="1" w:after="100" w:afterAutospacing="1" w:line="240" w:lineRule="auto"/>
-        <w:rPr>
-          <w:rFonts w:ascii="Times New Roman" w:eastAsia="Times New Roman" w:hAnsi="Times New Roman" w:cs="Times New Roman"/>
-          <w:sz w:val="24"/>
-          <w:szCs w:val="24"/>
-          <w:lang w:eastAsia="en-GB"/>
-        </w:rPr>
-      </w:pPr>
-      <w:r>
-        <w:rPr>
-          <w:rFonts w:ascii="Times New Roman" w:eastAsia="Times New Roman" w:hAnsi="Times New Roman" w:cs="Times New Roman"/>
-          <w:sz w:val="24"/>
-          <w:szCs w:val="24"/>
-          <w:lang w:eastAsia="en-GB"/>
-        </w:rPr>
-        <w:t>Influence</w:t>
-      </w:r>
-    </w:p>
-    <w:p>
-      <w:pPr>
-        <w:numPr>
-          <w:ilvl w:val="0"/>
-          <w:numId w:val="24"/>
-        </w:numPr>
-        <w:spacing w:before="100" w:beforeAutospacing="1" w:after="100" w:afterAutospacing="1" w:line="240" w:lineRule="auto"/>
-        <w:rPr>
-          <w:rFonts w:ascii="Times New Roman" w:eastAsia="Times New Roman" w:hAnsi="Times New Roman" w:cs="Times New Roman"/>
-          <w:sz w:val="24"/>
-          <w:szCs w:val="24"/>
-          <w:lang w:eastAsia="en-GB"/>
-        </w:rPr>
-      </w:pPr>
-      <w:r>
-        <w:rPr>
-          <w:rFonts w:ascii="Times New Roman" w:eastAsia="Times New Roman" w:hAnsi="Times New Roman" w:cs="Times New Roman"/>
-          <w:sz w:val="24"/>
-          <w:szCs w:val="24"/>
-          <w:lang w:eastAsia="en-GB"/>
-        </w:rPr>
-        <w:t>Relationship building</w:t>
-      </w:r>
-    </w:p>
-    <w:p>
-      <w:pPr>
-        <w:spacing w:after="0" w:line="240" w:lineRule="auto"/>
-        <w:rPr>
-          <w:rFonts w:ascii="Times New Roman" w:eastAsia="Times New Roman" w:hAnsi="Times New Roman" w:cs="Times New Roman"/>
-          <w:sz w:val="24"/>
-          <w:szCs w:val="24"/>
-          <w:lang w:eastAsia="en-GB"/>
-        </w:rPr>
-      </w:pPr>
-      <w:r>
-        <w:rPr>
-          <w:rFonts w:ascii="Times New Roman" w:eastAsia="Times New Roman" w:hAnsi="Times New Roman" w:cs="Times New Roman"/>
-          <w:sz w:val="24"/>
-          <w:szCs w:val="24"/>
-          <w:lang w:eastAsia="en-GB"/>
-        </w:rPr>
-        <w:pict>
-          <v:rect id="_x0000_i1048" style="width:0;height:1.5pt" o:hralign="center" o:hrstd="t" o:hr="t" fillcolor="#a0a0a0" stroked="f"/>
-        </w:pict>
-      </w:r>
-    </w:p>
-    <w:p>
-      <w:pPr>
-        <w:spacing w:before="100" w:beforeAutospacing="1" w:after="100" w:afterAutospacing="1" w:line="240" w:lineRule="auto"/>
-        <w:outlineLvl w:val="1"/>
-        <w:rPr>
-          <w:rFonts w:ascii="Times New Roman" w:eastAsia="Times New Roman" w:hAnsi="Times New Roman" w:cs="Times New Roman"/>
-          <w:b/>
-          <w:bCs/>
-          <w:sz w:val="36"/>
-          <w:szCs w:val="36"/>
-          <w:lang w:eastAsia="en-GB"/>
-        </w:rPr>
-      </w:pPr>
-      <w:r>
-        <w:rPr>
-          <w:rFonts w:ascii="Times New Roman" w:eastAsia="Times New Roman" w:hAnsi="Times New Roman" w:cs="Times New Roman"/>
-          <w:b/>
-          <w:bCs/>
-          <w:sz w:val="36"/>
-          <w:szCs w:val="36"/>
-          <w:lang w:eastAsia="en-GB"/>
-        </w:rPr>
-        <w:t>3. Four Core Skills of Emotional Intelligence</w:t>
-      </w:r>
-    </w:p>
-    <w:p>
-      <w:pPr>
-        <w:spacing w:after="0" w:line="240" w:lineRule="auto"/>
-        <w:rPr>
-          <w:rFonts w:ascii="Times New Roman" w:eastAsia="Times New Roman" w:hAnsi="Times New Roman" w:cs="Times New Roman"/>
-          <w:sz w:val="24"/>
-          <w:szCs w:val="24"/>
-          <w:lang w:eastAsia="en-GB"/>
-        </w:rPr>
-      </w:pPr>
-      <w:r>
-        <w:rPr>
-          <w:rFonts w:ascii="Times New Roman" w:eastAsia="Times New Roman" w:hAnsi="Times New Roman" w:cs="Times New Roman"/>
-          <w:sz w:val="24"/>
-          <w:szCs w:val="24"/>
-          <w:lang w:eastAsia="en-GB"/>
-        </w:rPr>
-        <w:pict>
-          <v:rect id="_x0000_i1049" style="width:0;height:1.5pt" o:hralign="center" o:hrstd="t" o:hr="t" fillcolor="#a0a0a0" stroked="f"/>
-        </w:pict>
-      </w:r>
-    </w:p>
-    <w:p>
-      <w:pPr>
-        <w:spacing w:before="100" w:beforeAutospacing="1" w:after="100" w:afterAutospacing="1" w:line="240" w:lineRule="auto"/>
-        <w:outlineLvl w:val="2"/>
-        <w:rPr>
-          <w:rFonts w:ascii="Times New Roman" w:eastAsia="Times New Roman" w:hAnsi="Times New Roman" w:cs="Times New Roman"/>
-          <w:b/>
-          <w:bCs/>
-          <w:sz w:val="27"/>
-          <w:szCs w:val="27"/>
-          <w:lang w:eastAsia="en-GB"/>
-        </w:rPr>
-      </w:pPr>
-      <w:r>
-        <w:rPr>
-          <w:rFonts w:ascii="Times New Roman" w:eastAsia="Times New Roman" w:hAnsi="Times New Roman" w:cs="Times New Roman"/>
-          <w:b/>
-          <w:bCs/>
-          <w:sz w:val="27"/>
-          <w:szCs w:val="27"/>
-          <w:lang w:eastAsia="en-GB"/>
-        </w:rPr>
-        <w:t>A. Personal Competence</w:t>
-      </w:r>
-    </w:p>
-    <w:p>
-      <w:pPr>
-        <w:spacing w:before="100" w:beforeAutospacing="1" w:after="100" w:afterAutospacing="1" w:line="240" w:lineRule="auto"/>
-        <w:outlineLvl w:val="3"/>
-        <w:rPr>
-          <w:rFonts w:ascii="Times New Roman" w:eastAsia="Times New Roman" w:hAnsi="Times New Roman" w:cs="Times New Roman"/>
-          <w:b/>
-          <w:bCs/>
-          <w:sz w:val="24"/>
-          <w:szCs w:val="24"/>
-          <w:lang w:eastAsia="en-GB"/>
-        </w:rPr>
-      </w:pPr>
-      <w:r>
-        <w:rPr>
-          <w:rFonts w:ascii="Times New Roman" w:eastAsia="Times New Roman" w:hAnsi="Times New Roman" w:cs="Times New Roman"/>
-          <w:b/>
-          <w:bCs/>
-          <w:sz w:val="24"/>
-          <w:szCs w:val="24"/>
-          <w:lang w:eastAsia="en-GB"/>
-        </w:rPr>
-        <w:t>1. Self-Awareness</w:t>
-      </w:r>
-    </w:p>
-    <w:p>
-      <w:pPr>
-        <w:numPr>
-          <w:ilvl w:val="0"/>
-          <w:numId w:val="25"/>
-        </w:numPr>
-        <w:spacing w:before="100" w:beforeAutospacing="1" w:after="100" w:afterAutospacing="1" w:line="240" w:lineRule="auto"/>
-        <w:rPr>
-          <w:rFonts w:ascii="Times New Roman" w:eastAsia="Times New Roman" w:hAnsi="Times New Roman" w:cs="Times New Roman"/>
-          <w:sz w:val="24"/>
-          <w:szCs w:val="24"/>
-          <w:lang w:eastAsia="en-GB"/>
-        </w:rPr>
-      </w:pPr>
-      <w:r>
-        <w:rPr>
-          <w:rFonts w:ascii="Times New Roman" w:eastAsia="Times New Roman" w:hAnsi="Times New Roman" w:cs="Times New Roman"/>
-          <w:sz w:val="24"/>
-          <w:szCs w:val="24"/>
-          <w:lang w:eastAsia="en-GB"/>
-        </w:rPr>
-        <w:t>Understanding emotions</w:t>
-      </w:r>
-    </w:p>
-    <w:p>
-      <w:pPr>
-        <w:numPr>
-          <w:ilvl w:val="0"/>
-          <w:numId w:val="25"/>
-        </w:numPr>
-        <w:spacing w:before="100" w:beforeAutospacing="1" w:after="100" w:afterAutospacing="1" w:line="240" w:lineRule="auto"/>
-        <w:rPr>
-          <w:rFonts w:ascii="Times New Roman" w:eastAsia="Times New Roman" w:hAnsi="Times New Roman" w:cs="Times New Roman"/>
-          <w:sz w:val="24"/>
-          <w:szCs w:val="24"/>
-          <w:lang w:eastAsia="en-GB"/>
-        </w:rPr>
-      </w:pPr>
-      <w:r>
-        <w:rPr>
-          <w:rFonts w:ascii="Times New Roman" w:eastAsia="Times New Roman" w:hAnsi="Times New Roman" w:cs="Times New Roman"/>
-          <w:sz w:val="24"/>
-          <w:szCs w:val="24"/>
-          <w:lang w:eastAsia="en-GB"/>
-        </w:rPr>
-        <w:t>Knowing emotional triggers</w:t>
-      </w:r>
-    </w:p>
-    <w:p>
-      <w:pPr>
-        <w:spacing w:before="100" w:beforeAutospacing="1" w:after="100" w:afterAutospacing="1" w:line="240" w:lineRule="auto"/>
-        <w:outlineLvl w:val="3"/>
-        <w:rPr>
-          <w:rFonts w:ascii="Times New Roman" w:eastAsia="Times New Roman" w:hAnsi="Times New Roman" w:cs="Times New Roman"/>
-          <w:b/>
-          <w:bCs/>
-          <w:sz w:val="24"/>
-          <w:szCs w:val="24"/>
-          <w:lang w:eastAsia="en-GB"/>
-        </w:rPr>
-      </w:pPr>
-      <w:r>
-        <w:rPr>
-          <w:rFonts w:ascii="Times New Roman" w:eastAsia="Times New Roman" w:hAnsi="Times New Roman" w:cs="Times New Roman"/>
-          <w:b/>
-          <w:bCs/>
-          <w:sz w:val="24"/>
-          <w:szCs w:val="24"/>
-          <w:lang w:eastAsia="en-GB"/>
-        </w:rPr>
-        <w:t>2. Self-Management</w:t>
-      </w:r>
-    </w:p>
-    <w:p>
-      <w:pPr>
-        <w:numPr>
-          <w:ilvl w:val="0"/>
-          <w:numId w:val="26"/>
-        </w:numPr>
-        <w:spacing w:before="100" w:beforeAutospacing="1" w:after="100" w:afterAutospacing="1" w:line="240" w:lineRule="auto"/>
-        <w:rPr>
-          <w:rFonts w:ascii="Times New Roman" w:eastAsia="Times New Roman" w:hAnsi="Times New Roman" w:cs="Times New Roman"/>
-          <w:sz w:val="24"/>
-          <w:szCs w:val="24"/>
-          <w:lang w:eastAsia="en-GB"/>
-        </w:rPr>
-      </w:pPr>
-      <w:r>
-        <w:rPr>
-          <w:rFonts w:ascii="Times New Roman" w:eastAsia="Times New Roman" w:hAnsi="Times New Roman" w:cs="Times New Roman"/>
-          <w:sz w:val="24"/>
-          <w:szCs w:val="24"/>
-          <w:lang w:eastAsia="en-GB"/>
-        </w:rPr>
-        <w:t>Controlling reactions</w:t>
-      </w:r>
-    </w:p>
-    <w:p>
-      <w:pPr>
-        <w:numPr>
-          <w:ilvl w:val="0"/>
-          <w:numId w:val="26"/>
-        </w:numPr>
-        <w:spacing w:before="100" w:beforeAutospacing="1" w:after="100" w:afterAutospacing="1" w:line="240" w:lineRule="auto"/>
-        <w:rPr>
-          <w:rFonts w:ascii="Times New Roman" w:eastAsia="Times New Roman" w:hAnsi="Times New Roman" w:cs="Times New Roman"/>
-          <w:sz w:val="24"/>
-          <w:szCs w:val="24"/>
-          <w:lang w:eastAsia="en-GB"/>
-        </w:rPr>
-      </w:pPr>
-      <w:r>
-        <w:rPr>
-          <w:rFonts w:ascii="Times New Roman" w:eastAsia="Times New Roman" w:hAnsi="Times New Roman" w:cs="Times New Roman"/>
-          <w:sz w:val="24"/>
-          <w:szCs w:val="24"/>
-          <w:lang w:eastAsia="en-GB"/>
-        </w:rPr>
-        <w:t>Managing stress</w:t>
-      </w:r>
-    </w:p>
-    <w:p>
-      <w:pPr>
-        <w:numPr>
-          <w:ilvl w:val="0"/>
-          <w:numId w:val="26"/>
-        </w:numPr>
-        <w:spacing w:before="100" w:beforeAutospacing="1" w:after="100" w:afterAutospacing="1" w:line="240" w:lineRule="auto"/>
-        <w:rPr>
-          <w:rFonts w:ascii="Times New Roman" w:eastAsia="Times New Roman" w:hAnsi="Times New Roman" w:cs="Times New Roman"/>
-          <w:sz w:val="24"/>
-          <w:szCs w:val="24"/>
-          <w:lang w:eastAsia="en-GB"/>
-        </w:rPr>
-      </w:pPr>
-      <w:r>
-        <w:rPr>
-          <w:rFonts w:ascii="Times New Roman" w:eastAsia="Times New Roman" w:hAnsi="Times New Roman" w:cs="Times New Roman"/>
-          <w:sz w:val="24"/>
-          <w:szCs w:val="24"/>
-          <w:lang w:eastAsia="en-GB"/>
-        </w:rPr>
-        <w:t>Staying calm</w:t>
-      </w:r>
-    </w:p>
-    <w:p>
-      <w:pPr>
-        <w:spacing w:after="0" w:line="240" w:lineRule="auto"/>
-        <w:rPr>
-          <w:rFonts w:ascii="Times New Roman" w:eastAsia="Times New Roman" w:hAnsi="Times New Roman" w:cs="Times New Roman"/>
-          <w:sz w:val="24"/>
-          <w:szCs w:val="24"/>
-          <w:lang w:eastAsia="en-GB"/>
-        </w:rPr>
-      </w:pPr>
-      <w:r>
-        <w:rPr>
-          <w:rFonts w:ascii="Times New Roman" w:eastAsia="Times New Roman" w:hAnsi="Times New Roman" w:cs="Times New Roman"/>
-          <w:sz w:val="24"/>
-          <w:szCs w:val="24"/>
-          <w:lang w:eastAsia="en-GB"/>
-        </w:rPr>
-        <w:pict>
-          <v:rect id="_x0000_i1050" style="width:0;height:1.5pt" o:hralign="center" o:hrstd="t" o:hr="t" fillcolor="#a0a0a0" stroked="f"/>
-        </w:pict>
-      </w:r>
-    </w:p>
-    <w:p>
-      <w:pPr>
-        <w:spacing w:before="100" w:beforeAutospacing="1" w:after="100" w:afterAutospacing="1" w:line="240" w:lineRule="auto"/>
-        <w:outlineLvl w:val="2"/>
-        <w:rPr>
-          <w:rFonts w:ascii="Times New Roman" w:eastAsia="Times New Roman" w:hAnsi="Times New Roman" w:cs="Times New Roman"/>
-          <w:b/>
-          <w:bCs/>
-          <w:sz w:val="27"/>
-          <w:szCs w:val="27"/>
-          <w:lang w:eastAsia="en-GB"/>
-        </w:rPr>
-      </w:pPr>
-      <w:r>
-        <w:rPr>
-          <w:rFonts w:ascii="Times New Roman" w:eastAsia="Times New Roman" w:hAnsi="Times New Roman" w:cs="Times New Roman"/>
-          <w:b/>
-          <w:bCs/>
-          <w:sz w:val="27"/>
-          <w:szCs w:val="27"/>
-          <w:lang w:eastAsia="en-GB"/>
-        </w:rPr>
-        <w:t>B. Social Competence</w:t>
-      </w:r>
-    </w:p>
-    <w:p>
-      <w:pPr>
-        <w:spacing w:before="100" w:beforeAutospacing="1" w:after="100" w:afterAutospacing="1" w:line="240" w:lineRule="auto"/>
-        <w:outlineLvl w:val="3"/>
-        <w:rPr>
-          <w:rFonts w:ascii="Times New Roman" w:eastAsia="Times New Roman" w:hAnsi="Times New Roman" w:cs="Times New Roman"/>
-          <w:b/>
-          <w:bCs/>
-          <w:sz w:val="24"/>
-          <w:szCs w:val="24"/>
-          <w:lang w:eastAsia="en-GB"/>
-        </w:rPr>
-      </w:pPr>
-      <w:r>
-        <w:rPr>
-          <w:rFonts w:ascii="Times New Roman" w:eastAsia="Times New Roman" w:hAnsi="Times New Roman" w:cs="Times New Roman"/>
-          <w:b/>
-          <w:bCs/>
-          <w:sz w:val="24"/>
-          <w:szCs w:val="24"/>
-          <w:lang w:eastAsia="en-GB"/>
-        </w:rPr>
-        <w:t>3. Social Awareness</w:t>
-      </w:r>
-    </w:p>
-    <w:p>
-      <w:pPr>
-        <w:numPr>
-          <w:ilvl w:val="0"/>
-          <w:numId w:val="27"/>
-        </w:numPr>
-        <w:spacing w:before="100" w:beforeAutospacing="1" w:after="100" w:afterAutospacing="1" w:line="240" w:lineRule="auto"/>
-        <w:rPr>
-          <w:rFonts w:ascii="Times New Roman" w:eastAsia="Times New Roman" w:hAnsi="Times New Roman" w:cs="Times New Roman"/>
-          <w:sz w:val="24"/>
-          <w:szCs w:val="24"/>
-          <w:lang w:eastAsia="en-GB"/>
-        </w:rPr>
-      </w:pPr>
-      <w:r>
-        <w:rPr>
-          <w:rFonts w:ascii="Times New Roman" w:eastAsia="Times New Roman" w:hAnsi="Times New Roman" w:cs="Times New Roman"/>
-          <w:sz w:val="24"/>
-          <w:szCs w:val="24"/>
-          <w:lang w:eastAsia="en-GB"/>
-        </w:rPr>
-        <w:t>Empathy</w:t>
-      </w:r>
-    </w:p>
-    <w:p>
-      <w:pPr>
-        <w:numPr>
-          <w:ilvl w:val="0"/>
-          <w:numId w:val="27"/>
-        </w:numPr>
-        <w:spacing w:before="100" w:beforeAutospacing="1" w:after="100" w:afterAutospacing="1" w:line="240" w:lineRule="auto"/>
-        <w:rPr>
-          <w:rFonts w:ascii="Times New Roman" w:eastAsia="Times New Roman" w:hAnsi="Times New Roman" w:cs="Times New Roman"/>
-          <w:sz w:val="24"/>
-          <w:szCs w:val="24"/>
-          <w:lang w:eastAsia="en-GB"/>
-        </w:rPr>
-      </w:pPr>
-      <w:r>
-        <w:rPr>
-          <w:rFonts w:ascii="Times New Roman" w:eastAsia="Times New Roman" w:hAnsi="Times New Roman" w:cs="Times New Roman"/>
-          <w:sz w:val="24"/>
-          <w:szCs w:val="24"/>
-          <w:lang w:eastAsia="en-GB"/>
-        </w:rPr>
-        <w:t>Reading social cues</w:t>
-      </w:r>
-    </w:p>
-    <w:p>
-      <w:pPr>
-        <w:spacing w:before="100" w:beforeAutospacing="1" w:after="100" w:afterAutospacing="1" w:line="240" w:lineRule="auto"/>
-        <w:outlineLvl w:val="3"/>
-        <w:rPr>
-          <w:rFonts w:ascii="Times New Roman" w:eastAsia="Times New Roman" w:hAnsi="Times New Roman" w:cs="Times New Roman"/>
-          <w:b/>
-          <w:bCs/>
-          <w:sz w:val="24"/>
-          <w:szCs w:val="24"/>
-          <w:lang w:eastAsia="en-GB"/>
-        </w:rPr>
-      </w:pPr>
-      <w:r>
-        <w:rPr>
-          <w:rFonts w:ascii="Times New Roman" w:eastAsia="Times New Roman" w:hAnsi="Times New Roman" w:cs="Times New Roman"/>
-          <w:b/>
-          <w:bCs/>
-          <w:sz w:val="24"/>
-          <w:szCs w:val="24"/>
-          <w:lang w:eastAsia="en-GB"/>
-        </w:rPr>
-        <w:t>4. Relationship Management</w:t>
-      </w:r>
-    </w:p>
-    <w:p>
-      <w:pPr>
-        <w:numPr>
-          <w:ilvl w:val="0"/>
-          <w:numId w:val="28"/>
-        </w:numPr>
-        <w:spacing w:before="100" w:beforeAutospacing="1" w:after="100" w:afterAutospacing="1" w:line="240" w:lineRule="auto"/>
-        <w:rPr>
-          <w:rFonts w:ascii="Times New Roman" w:eastAsia="Times New Roman" w:hAnsi="Times New Roman" w:cs="Times New Roman"/>
-          <w:sz w:val="24"/>
-          <w:szCs w:val="24"/>
-          <w:lang w:eastAsia="en-GB"/>
-        </w:rPr>
-      </w:pPr>
-      <w:r>
-        <w:rPr>
-          <w:rFonts w:ascii="Times New Roman" w:eastAsia="Times New Roman" w:hAnsi="Times New Roman" w:cs="Times New Roman"/>
-          <w:sz w:val="24"/>
-          <w:szCs w:val="24"/>
-          <w:lang w:eastAsia="en-GB"/>
-        </w:rPr>
-        <w:t>Conflict resolution</w:t>
-      </w:r>
-    </w:p>
-    <w:p>
-      <w:pPr>
-        <w:numPr>
-          <w:ilvl w:val="0"/>
-          <w:numId w:val="28"/>
-        </w:numPr>
-        <w:spacing w:before="100" w:beforeAutospacing="1" w:after="100" w:afterAutospacing="1" w:line="240" w:lineRule="auto"/>
-        <w:rPr>
-          <w:rFonts w:ascii="Times New Roman" w:eastAsia="Times New Roman" w:hAnsi="Times New Roman" w:cs="Times New Roman"/>
-          <w:sz w:val="24"/>
-          <w:szCs w:val="24"/>
-          <w:lang w:eastAsia="en-GB"/>
-        </w:rPr>
-      </w:pPr>
-      <w:r>
-        <w:rPr>
-          <w:rFonts w:ascii="Times New Roman" w:eastAsia="Times New Roman" w:hAnsi="Times New Roman" w:cs="Times New Roman"/>
-          <w:sz w:val="24"/>
-          <w:szCs w:val="24"/>
-          <w:lang w:eastAsia="en-GB"/>
-        </w:rPr>
-        <w:t>Teamwork</w:t>
-      </w:r>
-    </w:p>
-    <w:p>
-      <w:pPr>
-        <w:numPr>
-          <w:ilvl w:val="0"/>
-          <w:numId w:val="28"/>
-        </w:numPr>
-        <w:spacing w:before="100" w:beforeAutospacing="1" w:after="100" w:afterAutospacing="1" w:line="240" w:lineRule="auto"/>
-        <w:rPr>
-          <w:rFonts w:ascii="Times New Roman" w:eastAsia="Times New Roman" w:hAnsi="Times New Roman" w:cs="Times New Roman"/>
-          <w:sz w:val="24"/>
-          <w:szCs w:val="24"/>
-          <w:lang w:eastAsia="en-GB"/>
-        </w:rPr>
-      </w:pPr>
-      <w:r>
-        <w:rPr>
-          <w:rFonts w:ascii="Times New Roman" w:eastAsia="Times New Roman" w:hAnsi="Times New Roman" w:cs="Times New Roman"/>
-          <w:sz w:val="24"/>
-          <w:szCs w:val="24"/>
-          <w:lang w:eastAsia="en-GB"/>
-        </w:rPr>
-        <w:t>Influencing others positively</w:t>
-      </w:r>
-    </w:p>
-    <w:p>
-      <w:pPr>
-        <w:spacing w:after="0" w:line="240" w:lineRule="auto"/>
-        <w:rPr>
-          <w:rFonts w:ascii="Times New Roman" w:eastAsia="Times New Roman" w:hAnsi="Times New Roman" w:cs="Times New Roman"/>
-          <w:sz w:val="24"/>
-          <w:szCs w:val="24"/>
-          <w:lang w:eastAsia="en-GB"/>
-        </w:rPr>
-      </w:pPr>
-      <w:r>
-        <w:rPr>
-          <w:rFonts w:ascii="Times New Roman" w:eastAsia="Times New Roman" w:hAnsi="Times New Roman" w:cs="Times New Roman"/>
-          <w:sz w:val="24"/>
-          <w:szCs w:val="24"/>
-          <w:lang w:eastAsia="en-GB"/>
-        </w:rPr>
-        <w:pict>
-          <v:rect id="_x0000_i1051" style="width:0;height:1.5pt" o:hralign="center" o:hrstd="t" o:hr="t" fillcolor="#a0a0a0" stroked="f"/>
-        </w:pict>
-      </w:r>
-    </w:p>
-    <w:p>
-      <w:pPr>
-        <w:spacing w:before="100" w:beforeAutospacing="1" w:after="100" w:afterAutospacing="1" w:line="240" w:lineRule="auto"/>
-        <w:outlineLvl w:val="1"/>
-        <w:rPr>
-          <w:rFonts w:ascii="Times New Roman" w:eastAsia="Times New Roman" w:hAnsi="Times New Roman" w:cs="Times New Roman"/>
-          <w:b/>
-          <w:bCs/>
-          <w:sz w:val="36"/>
-          <w:szCs w:val="36"/>
-          <w:lang w:eastAsia="en-GB"/>
-        </w:rPr>
-      </w:pPr>
-      <w:r>
-        <w:rPr>
-          <w:rFonts w:ascii="Times New Roman" w:eastAsia="Times New Roman" w:hAnsi="Times New Roman" w:cs="Times New Roman"/>
-          <w:b/>
-          <w:bCs/>
-          <w:sz w:val="36"/>
-          <w:szCs w:val="36"/>
-          <w:lang w:eastAsia="en-GB"/>
-        </w:rPr>
-        <w:lastRenderedPageBreak/>
         <w:t>4. Emotional Intelligence vs IQ</w:t>
       </w:r>
-      <w:bookmarkStart w:id="0" w:name="_GoBack"/>
-      <w:bookmarkEnd w:id="0"/>
     </w:p>
     <w:tbl>
       <w:tblPr>
@@ -4727,19 +2389,8 @@
                 <w:szCs w:val="24"/>
                 <w:lang w:eastAsia="en-GB"/>
               </w:rPr>
-              <w:t xml:space="preserve">Observation &amp; </w:t>
+              <w:t>Observation &amp; behavior</w:t>
             </w:r>
-            <w:proofErr w:type="spellStart"/>
-            <w:r>
-              <w:rPr>
-                <w:rFonts w:ascii="Times New Roman" w:eastAsia="Times New Roman" w:hAnsi="Times New Roman" w:cs="Times New Roman"/>
-                <w:sz w:val="24"/>
-                <w:szCs w:val="24"/>
-                <w:lang w:eastAsia="en-GB"/>
-              </w:rPr>
-              <w:t>behavior</w:t>
-            </w:r>
-            <w:proofErr w:type="spellEnd"/>
           </w:p>
         </w:tc>
       </w:tr>
@@ -4992,7 +2643,7 @@
           <w:lang w:eastAsia="en-GB"/>
         </w:rPr>
         <w:pict>
-          <v:rect id="_x0000_i1052" style="width:0;height:1.5pt" o:hralign="center" o:hrstd="t" o:hr="t" fillcolor="#a0a0a0" stroked="f"/>
+          <v:rect id="_x0000_i1049" style="width:0;height:1.5pt" o:hralign="center" o:hrstd="t" o:hr="t" fillcolor="#a0a0a0" stroked="f"/>
         </w:pict>
       </w:r>
     </w:p>
@@ -5179,6 +2830,7 @@
           <w:szCs w:val="24"/>
           <w:lang w:eastAsia="en-GB"/>
         </w:rPr>
+        <w:lastRenderedPageBreak/>
         <w:t>Effective leadership</w:t>
       </w:r>
     </w:p>
@@ -5272,7 +2924,7 @@
           <w:lang w:eastAsia="en-GB"/>
         </w:rPr>
         <w:pict>
-          <v:rect id="_x0000_i1053" style="width:0;height:1.5pt" o:hralign="center" o:hrstd="t" o:hr="t" fillcolor="#a0a0a0" stroked="f"/>
+          <v:rect id="_x0000_i1050" style="width:0;height:1.5pt" o:hralign="center" o:hrstd="t" o:hr="t" fillcolor="#a0a0a0" stroked="f"/>
         </w:pict>
       </w:r>
     </w:p>
@@ -5489,7 +3141,7 @@
           <w:lang w:eastAsia="en-GB"/>
         </w:rPr>
         <w:pict>
-          <v:rect id="_x0000_i1054" style="width:0;height:1.5pt" o:hralign="center" o:hrstd="t" o:hr="t" fillcolor="#a0a0a0" stroked="f"/>
+          <v:rect id="_x0000_i1051" style="width:0;height:1.5pt" o:hralign="center" o:hrstd="t" o:hr="t" fillcolor="#a0a0a0" stroked="f"/>
         </w:pict>
       </w:r>
     </w:p>
@@ -5540,7 +3192,6 @@
           <w:szCs w:val="27"/>
           <w:lang w:eastAsia="en-GB"/>
         </w:rPr>
-        <w:lastRenderedPageBreak/>
         <w:t>Skill 1: Reduce Stress Quickly</w:t>
       </w:r>
     </w:p>
@@ -5896,10 +3547,106 @@
           <w:szCs w:val="27"/>
           <w:lang w:eastAsia="en-GB"/>
         </w:rPr>
-        <w:t xml:space="preserve">Skill 4: Use </w:t>
-      </w:r>
-      <w:proofErr w:type="spellStart"/>
-      <w:r>
+        <w:t>Skill 4: Use Humor &amp; Play</w:t>
+      </w:r>
+    </w:p>
+    <w:p>
+      <w:pPr>
+        <w:spacing w:before="100" w:beforeAutospacing="1" w:after="100" w:afterAutospacing="1" w:line="240" w:lineRule="auto"/>
+        <w:rPr>
+          <w:rFonts w:ascii="Times New Roman" w:eastAsia="Times New Roman" w:hAnsi="Times New Roman" w:cs="Times New Roman"/>
+          <w:sz w:val="24"/>
+          <w:szCs w:val="24"/>
+          <w:lang w:eastAsia="en-GB"/>
+        </w:rPr>
+      </w:pPr>
+      <w:r>
+        <w:rPr>
+          <w:rFonts w:ascii="Times New Roman" w:eastAsia="Times New Roman" w:hAnsi="Times New Roman" w:cs="Times New Roman"/>
+          <w:sz w:val="24"/>
+          <w:szCs w:val="24"/>
+          <w:lang w:eastAsia="en-GB"/>
+        </w:rPr>
+        <w:lastRenderedPageBreak/>
+        <w:t>Benefits:</w:t>
+      </w:r>
+    </w:p>
+    <w:p>
+      <w:pPr>
+        <w:numPr>
+          <w:ilvl w:val="0"/>
+          <w:numId w:val="35"/>
+        </w:numPr>
+        <w:spacing w:before="100" w:beforeAutospacing="1" w:after="100" w:afterAutospacing="1" w:line="240" w:lineRule="auto"/>
+        <w:rPr>
+          <w:rFonts w:ascii="Times New Roman" w:eastAsia="Times New Roman" w:hAnsi="Times New Roman" w:cs="Times New Roman"/>
+          <w:sz w:val="24"/>
+          <w:szCs w:val="24"/>
+          <w:lang w:eastAsia="en-GB"/>
+        </w:rPr>
+      </w:pPr>
+      <w:r>
+        <w:rPr>
+          <w:rFonts w:ascii="Times New Roman" w:eastAsia="Times New Roman" w:hAnsi="Times New Roman" w:cs="Times New Roman"/>
+          <w:sz w:val="24"/>
+          <w:szCs w:val="24"/>
+          <w:lang w:eastAsia="en-GB"/>
+        </w:rPr>
+        <w:t>Reduces stress</w:t>
+      </w:r>
+    </w:p>
+    <w:p>
+      <w:pPr>
+        <w:numPr>
+          <w:ilvl w:val="0"/>
+          <w:numId w:val="35"/>
+        </w:numPr>
+        <w:spacing w:before="100" w:beforeAutospacing="1" w:after="100" w:afterAutospacing="1" w:line="240" w:lineRule="auto"/>
+        <w:rPr>
+          <w:rFonts w:ascii="Times New Roman" w:eastAsia="Times New Roman" w:hAnsi="Times New Roman" w:cs="Times New Roman"/>
+          <w:sz w:val="24"/>
+          <w:szCs w:val="24"/>
+          <w:lang w:eastAsia="en-GB"/>
+        </w:rPr>
+      </w:pPr>
+      <w:r>
+        <w:rPr>
+          <w:rFonts w:ascii="Times New Roman" w:eastAsia="Times New Roman" w:hAnsi="Times New Roman" w:cs="Times New Roman"/>
+          <w:sz w:val="24"/>
+          <w:szCs w:val="24"/>
+          <w:lang w:eastAsia="en-GB"/>
+        </w:rPr>
+        <w:t>Improves creativity</w:t>
+      </w:r>
+    </w:p>
+    <w:p>
+      <w:pPr>
+        <w:numPr>
+          <w:ilvl w:val="0"/>
+          <w:numId w:val="35"/>
+        </w:numPr>
+        <w:spacing w:before="100" w:beforeAutospacing="1" w:after="100" w:afterAutospacing="1" w:line="240" w:lineRule="auto"/>
+        <w:rPr>
+          <w:rFonts w:ascii="Times New Roman" w:eastAsia="Times New Roman" w:hAnsi="Times New Roman" w:cs="Times New Roman"/>
+          <w:sz w:val="24"/>
+          <w:szCs w:val="24"/>
+          <w:lang w:eastAsia="en-GB"/>
+        </w:rPr>
+      </w:pPr>
+      <w:r>
+        <w:rPr>
+          <w:rFonts w:ascii="Times New Roman" w:eastAsia="Times New Roman" w:hAnsi="Times New Roman" w:cs="Times New Roman"/>
+          <w:sz w:val="24"/>
+          <w:szCs w:val="24"/>
+          <w:lang w:eastAsia="en-GB"/>
+        </w:rPr>
+        <w:t>Strengthens relationships</w:t>
+      </w:r>
+    </w:p>
+    <w:p>
+      <w:pPr>
+        <w:spacing w:before="100" w:beforeAutospacing="1" w:after="100" w:afterAutospacing="1" w:line="240" w:lineRule="auto"/>
+        <w:outlineLvl w:val="2"/>
         <w:rPr>
           <w:rFonts w:ascii="Times New Roman" w:eastAsia="Times New Roman" w:hAnsi="Times New Roman" w:cs="Times New Roman"/>
           <w:b/>
@@ -5908,9 +3655,7 @@
           <w:szCs w:val="27"/>
           <w:lang w:eastAsia="en-GB"/>
         </w:rPr>
-        <w:t>Humor</w:t>
-      </w:r>
-      <w:proofErr w:type="spellEnd"/>
+      </w:pPr>
       <w:r>
         <w:rPr>
           <w:rFonts w:ascii="Times New Roman" w:eastAsia="Times New Roman" w:hAnsi="Times New Roman" w:cs="Times New Roman"/>
@@ -5920,123 +3665,6 @@
           <w:szCs w:val="27"/>
           <w:lang w:eastAsia="en-GB"/>
         </w:rPr>
-        <w:t xml:space="preserve"> &amp; Play</w:t>
-      </w:r>
-    </w:p>
-    <w:p>
-      <w:pPr>
-        <w:spacing w:before="100" w:beforeAutospacing="1" w:after="100" w:afterAutospacing="1" w:line="240" w:lineRule="auto"/>
-        <w:rPr>
-          <w:rFonts w:ascii="Times New Roman" w:eastAsia="Times New Roman" w:hAnsi="Times New Roman" w:cs="Times New Roman"/>
-          <w:sz w:val="24"/>
-          <w:szCs w:val="24"/>
-          <w:lang w:eastAsia="en-GB"/>
-        </w:rPr>
-      </w:pPr>
-      <w:r>
-        <w:rPr>
-          <w:rFonts w:ascii="Times New Roman" w:eastAsia="Times New Roman" w:hAnsi="Times New Roman" w:cs="Times New Roman"/>
-          <w:sz w:val="24"/>
-          <w:szCs w:val="24"/>
-          <w:lang w:eastAsia="en-GB"/>
-        </w:rPr>
-        <w:t>Benefits:</w:t>
-      </w:r>
-    </w:p>
-    <w:p>
-      <w:pPr>
-        <w:numPr>
-          <w:ilvl w:val="0"/>
-          <w:numId w:val="35"/>
-        </w:numPr>
-        <w:spacing w:before="100" w:beforeAutospacing="1" w:after="100" w:afterAutospacing="1" w:line="240" w:lineRule="auto"/>
-        <w:rPr>
-          <w:rFonts w:ascii="Times New Roman" w:eastAsia="Times New Roman" w:hAnsi="Times New Roman" w:cs="Times New Roman"/>
-          <w:sz w:val="24"/>
-          <w:szCs w:val="24"/>
-          <w:lang w:eastAsia="en-GB"/>
-        </w:rPr>
-      </w:pPr>
-      <w:r>
-        <w:rPr>
-          <w:rFonts w:ascii="Times New Roman" w:eastAsia="Times New Roman" w:hAnsi="Times New Roman" w:cs="Times New Roman"/>
-          <w:sz w:val="24"/>
-          <w:szCs w:val="24"/>
-          <w:lang w:eastAsia="en-GB"/>
-        </w:rPr>
-        <w:t>Reduces stress</w:t>
-      </w:r>
-    </w:p>
-    <w:p>
-      <w:pPr>
-        <w:numPr>
-          <w:ilvl w:val="0"/>
-          <w:numId w:val="35"/>
-        </w:numPr>
-        <w:spacing w:before="100" w:beforeAutospacing="1" w:after="100" w:afterAutospacing="1" w:line="240" w:lineRule="auto"/>
-        <w:rPr>
-          <w:rFonts w:ascii="Times New Roman" w:eastAsia="Times New Roman" w:hAnsi="Times New Roman" w:cs="Times New Roman"/>
-          <w:sz w:val="24"/>
-          <w:szCs w:val="24"/>
-          <w:lang w:eastAsia="en-GB"/>
-        </w:rPr>
-      </w:pPr>
-      <w:r>
-        <w:rPr>
-          <w:rFonts w:ascii="Times New Roman" w:eastAsia="Times New Roman" w:hAnsi="Times New Roman" w:cs="Times New Roman"/>
-          <w:sz w:val="24"/>
-          <w:szCs w:val="24"/>
-          <w:lang w:eastAsia="en-GB"/>
-        </w:rPr>
-        <w:t>Improves creativity</w:t>
-      </w:r>
-    </w:p>
-    <w:p>
-      <w:pPr>
-        <w:numPr>
-          <w:ilvl w:val="0"/>
-          <w:numId w:val="35"/>
-        </w:numPr>
-        <w:spacing w:before="100" w:beforeAutospacing="1" w:after="100" w:afterAutospacing="1" w:line="240" w:lineRule="auto"/>
-        <w:rPr>
-          <w:rFonts w:ascii="Times New Roman" w:eastAsia="Times New Roman" w:hAnsi="Times New Roman" w:cs="Times New Roman"/>
-          <w:sz w:val="24"/>
-          <w:szCs w:val="24"/>
-          <w:lang w:eastAsia="en-GB"/>
-        </w:rPr>
-      </w:pPr>
-      <w:r>
-        <w:rPr>
-          <w:rFonts w:ascii="Times New Roman" w:eastAsia="Times New Roman" w:hAnsi="Times New Roman" w:cs="Times New Roman"/>
-          <w:sz w:val="24"/>
-          <w:szCs w:val="24"/>
-          <w:lang w:eastAsia="en-GB"/>
-        </w:rPr>
-        <w:t>Strengthens relationships</w:t>
-      </w:r>
-    </w:p>
-    <w:p>
-      <w:pPr>
-        <w:spacing w:before="100" w:beforeAutospacing="1" w:after="100" w:afterAutospacing="1" w:line="240" w:lineRule="auto"/>
-        <w:outlineLvl w:val="2"/>
-        <w:rPr>
-          <w:rFonts w:ascii="Times New Roman" w:eastAsia="Times New Roman" w:hAnsi="Times New Roman" w:cs="Times New Roman"/>
-          <w:b/>
-          <w:bCs/>
-          <w:sz w:val="27"/>
-          <w:szCs w:val="27"/>
-          <w:lang w:eastAsia="en-GB"/>
-        </w:rPr>
-      </w:pPr>
-      <w:r>
-        <w:rPr>
-          <w:rFonts w:ascii="Times New Roman" w:eastAsia="Times New Roman" w:hAnsi="Times New Roman" w:cs="Times New Roman"/>
-          <w:b/>
-          <w:bCs/>
-          <w:sz w:val="27"/>
-          <w:szCs w:val="27"/>
-          <w:lang w:eastAsia="en-GB"/>
-        </w:rPr>
         <w:t>Skill 5: Resolve Conflict Positively</w:t>
       </w:r>
     </w:p>
@@ -6274,7 +3902,6 @@
           <w:szCs w:val="24"/>
           <w:lang w:eastAsia="en-GB"/>
         </w:rPr>
-        <w:lastRenderedPageBreak/>
         <w:t>Relationships</w:t>
       </w:r>
     </w:p>
@@ -6637,19 +4264,8 @@
           <w:szCs w:val="24"/>
           <w:lang w:eastAsia="en-GB"/>
         </w:rPr>
-        <w:t xml:space="preserve">Positive </w:t>
-      </w:r>
-      <w:proofErr w:type="spellStart"/>
-      <w:r>
-        <w:rPr>
-          <w:rFonts w:ascii="Times New Roman" w:eastAsia="Times New Roman" w:hAnsi="Times New Roman" w:cs="Times New Roman"/>
-          <w:sz w:val="24"/>
-          <w:szCs w:val="24"/>
-          <w:lang w:eastAsia="en-GB"/>
-        </w:rPr>
-        <w:t>mindset</w:t>
-      </w:r>
-      <w:proofErr w:type="spellEnd"/>
+        <w:t>Positive mindset</w:t>
+      </w:r>
     </w:p>
     <w:p>
       <w:pPr>
@@ -6817,6 +4433,7 @@
           <w:szCs w:val="24"/>
           <w:lang w:eastAsia="en-GB"/>
         </w:rPr>
+        <w:lastRenderedPageBreak/>
         <w:t>Poor relationships</w:t>
       </w:r>
     </w:p>

</xml_diff>